<commit_message>
added presentation info to report
</commit_message>
<xml_diff>
--- a/Documents/Data_Mining_Report.docx
+++ b/Documents/Data_Mining_Report.docx
@@ -2068,45 +2068,842 @@
         <w:pStyle w:val="Heading2"/>
       </w:pPr>
       <w:r>
-        <w:t xml:space="preserve"> </w:t>
-      </w:r>
-      <w:bookmarkStart w:id="24" w:name="_Toc528589984"/>
-      <w:r>
-        <w:t>Discrepancy Detection</w:t>
-      </w:r>
+        <w:t>Attribute Analysis</w:t>
+      </w:r>
+    </w:p>
+    <w:p>
+      <w:proofErr w:type="gramStart"/>
+      <w:r>
+        <w:t>In order to</w:t>
+      </w:r>
+      <w:proofErr w:type="gramEnd"/>
+      <w:r>
+        <w:t xml:space="preserve"> evaluate which attributes could contribute to our prediction we needed to perform attribute analysis. The first attribute we analysed was the aggregate win percentage across all the 18 years. We overlooked how big a part home advantage played. We quickly learned that there should be a bias towards the home team due to the fact 46.4% of the games in our dataset attributed to Home Wins. 28 % of the games were Away Wins whilst 25.6% of the games ended up as a Draw. This is the cod used to generate these stats: </w:t>
+      </w:r>
+    </w:p>
+    <w:p>
+      <w:pPr>
+        <w:jc w:val="center"/>
+      </w:pPr>
+      <w:r>
+        <w:drawing>
+          <wp:inline distT="0" distB="0" distL="0" distR="0" wp14:anchorId="1AF81C56" wp14:editId="3B63DD51">
+            <wp:extent cx="4000500" cy="943252"/>
+            <wp:effectExtent l="0" t="0" r="0" b="9525"/>
+            <wp:docPr id="4" name="Picture 3">
+              <a:extLst xmlns:a="http://schemas.openxmlformats.org/drawingml/2006/main">
+                <a:ext uri="{FF2B5EF4-FFF2-40B4-BE49-F238E27FC236}">
+                  <a16:creationId xmlns:a16="http://schemas.microsoft.com/office/drawing/2014/main" id="{8AE383E5-B313-4E9A-86E7-BB82846A0921}"/>
+                </a:ext>
+              </a:extLst>
+            </wp:docPr>
+            <wp:cNvGraphicFramePr>
+              <a:graphicFrameLocks xmlns:a="http://schemas.openxmlformats.org/drawingml/2006/main" noChangeAspect="1"/>
+            </wp:cNvGraphicFramePr>
+            <a:graphic xmlns:a="http://schemas.openxmlformats.org/drawingml/2006/main">
+              <a:graphicData uri="http://schemas.openxmlformats.org/drawingml/2006/picture">
+                <pic:pic xmlns:pic="http://schemas.openxmlformats.org/drawingml/2006/picture">
+                  <pic:nvPicPr>
+                    <pic:cNvPr id="4" name="Picture 3">
+                      <a:extLst>
+                        <a:ext uri="{FF2B5EF4-FFF2-40B4-BE49-F238E27FC236}">
+                          <a16:creationId xmlns:a16="http://schemas.microsoft.com/office/drawing/2014/main" id="{8AE383E5-B313-4E9A-86E7-BB82846A0921}"/>
+                        </a:ext>
+                      </a:extLst>
+                    </pic:cNvPr>
+                    <pic:cNvPicPr>
+                      <a:picLocks noChangeAspect="1"/>
+                    </pic:cNvPicPr>
+                  </pic:nvPicPr>
+                  <pic:blipFill>
+                    <a:blip r:embed="rId13"/>
+                    <a:stretch>
+                      <a:fillRect/>
+                    </a:stretch>
+                  </pic:blipFill>
+                  <pic:spPr>
+                    <a:xfrm>
+                      <a:off x="0" y="0"/>
+                      <a:ext cx="4026003" cy="949265"/>
+                    </a:xfrm>
+                    <a:prstGeom prst="rect">
+                      <a:avLst/>
+                    </a:prstGeom>
+                  </pic:spPr>
+                </pic:pic>
+              </a:graphicData>
+            </a:graphic>
+          </wp:inline>
+        </w:drawing>
+      </w:r>
+    </w:p>
+    <w:p/>
+    <w:p>
+      <w:pPr>
+        <w:jc w:val="center"/>
+      </w:pPr>
+      <w:r>
+        <w:drawing>
+          <wp:inline distT="0" distB="0" distL="0" distR="0" wp14:anchorId="0395C971" wp14:editId="38F92BD1">
+            <wp:extent cx="3867150" cy="3068807"/>
+            <wp:effectExtent l="0" t="0" r="0" b="0"/>
+            <wp:docPr id="8" name="Content Placeholder 4">
+              <a:extLst xmlns:a="http://schemas.openxmlformats.org/drawingml/2006/main">
+                <a:ext uri="{FF2B5EF4-FFF2-40B4-BE49-F238E27FC236}">
+                  <a16:creationId xmlns:a16="http://schemas.microsoft.com/office/drawing/2014/main" id="{08E50B3B-4597-4D46-BD3C-2A70E1B43B32}"/>
+                </a:ext>
+              </a:extLst>
+            </wp:docPr>
+            <wp:cNvGraphicFramePr>
+              <a:graphicFrameLocks xmlns:a="http://schemas.openxmlformats.org/drawingml/2006/main" noChangeAspect="1"/>
+            </wp:cNvGraphicFramePr>
+            <a:graphic xmlns:a="http://schemas.openxmlformats.org/drawingml/2006/main">
+              <a:graphicData uri="http://schemas.openxmlformats.org/drawingml/2006/picture">
+                <pic:pic xmlns:pic="http://schemas.openxmlformats.org/drawingml/2006/picture">
+                  <pic:nvPicPr>
+                    <pic:cNvPr id="8" name="Content Placeholder 4">
+                      <a:extLst>
+                        <a:ext uri="{FF2B5EF4-FFF2-40B4-BE49-F238E27FC236}">
+                          <a16:creationId xmlns:a16="http://schemas.microsoft.com/office/drawing/2014/main" id="{08E50B3B-4597-4D46-BD3C-2A70E1B43B32}"/>
+                        </a:ext>
+                      </a:extLst>
+                    </pic:cNvPr>
+                    <pic:cNvPicPr>
+                      <a:picLocks noChangeAspect="1"/>
+                    </pic:cNvPicPr>
+                  </pic:nvPicPr>
+                  <pic:blipFill rotWithShape="1">
+                    <a:blip r:embed="rId14"/>
+                    <a:srcRect l="5489" r="-1" b="-1"/>
+                    <a:stretch/>
+                  </pic:blipFill>
+                  <pic:spPr>
+                    <a:xfrm>
+                      <a:off x="0" y="0"/>
+                      <a:ext cx="3872009" cy="3072663"/>
+                    </a:xfrm>
+                    <a:prstGeom prst="rect">
+                      <a:avLst/>
+                    </a:prstGeom>
+                    <a:effectLst>
+                      <a:innerShdw blurRad="57150" dist="38100" dir="14460000">
+                        <a:prstClr val="black">
+                          <a:alpha val="70000"/>
+                        </a:prstClr>
+                      </a:innerShdw>
+                    </a:effectLst>
+                  </pic:spPr>
+                </pic:pic>
+              </a:graphicData>
+            </a:graphic>
+          </wp:inline>
+        </w:drawing>
+      </w:r>
+    </w:p>
+    <w:p>
+      <w:r>
+        <w:t xml:space="preserve">Another potential attribute we could </w:t>
+      </w:r>
+      <w:r>
+        <w:t>generate,</w:t>
+      </w:r>
+      <w:r>
+        <w:t xml:space="preserve"> and use was points difference between teams. </w:t>
+      </w:r>
+      <w:proofErr w:type="gramStart"/>
+      <w:r>
+        <w:t>Early</w:t>
+      </w:r>
+      <w:r>
+        <w:t xml:space="preserve"> on in the</w:t>
+      </w:r>
+      <w:proofErr w:type="gramEnd"/>
+      <w:r>
+        <w:t xml:space="preserve"> season this stat has no bearing as the League leaders could easily have the same points as a team in tenth position. As the weeks and games progress though, it seems like it has a huge bearing on </w:t>
+      </w:r>
+      <w:proofErr w:type="gramStart"/>
+      <w:r>
+        <w:t xml:space="preserve">the final </w:t>
+      </w:r>
+      <w:r>
+        <w:t>result</w:t>
+      </w:r>
+      <w:proofErr w:type="gramEnd"/>
+      <w:r>
+        <w:t xml:space="preserve">. The greater the difference in points between the </w:t>
+      </w:r>
+      <w:proofErr w:type="gramStart"/>
+      <w:r>
+        <w:t xml:space="preserve">teams  </w:t>
+      </w:r>
+      <w:r>
+        <w:t>the</w:t>
+      </w:r>
+      <w:proofErr w:type="gramEnd"/>
+      <w:r>
+        <w:t xml:space="preserve"> more likely the team with the greater amount of points would win.</w:t>
+      </w:r>
+    </w:p>
+    <w:p>
+      <w:r>
+        <w:t>This graph shows how points difference doesn’t really have an impact in the early weeks of the season:</w:t>
+      </w:r>
+    </w:p>
+    <w:p>
+      <w:pPr>
+        <w:jc w:val="center"/>
+      </w:pPr>
+      <w:r>
+        <w:rPr>
+          <w:noProof/>
+        </w:rPr>
+        <w:drawing>
+          <wp:inline distT="0" distB="0" distL="0" distR="0">
+            <wp:extent cx="6419850" cy="2139950"/>
+            <wp:effectExtent l="0" t="0" r="0" b="0"/>
+            <wp:docPr id="9" name="Picture 9"/>
+            <wp:cNvGraphicFramePr>
+              <a:graphicFrameLocks xmlns:a="http://schemas.openxmlformats.org/drawingml/2006/main" noChangeAspect="1"/>
+            </wp:cNvGraphicFramePr>
+            <a:graphic xmlns:a="http://schemas.openxmlformats.org/drawingml/2006/main">
+              <a:graphicData uri="http://schemas.openxmlformats.org/drawingml/2006/picture">
+                <pic:pic xmlns:pic="http://schemas.openxmlformats.org/drawingml/2006/picture">
+                  <pic:nvPicPr>
+                    <pic:cNvPr id="0" name="Picture 1"/>
+                    <pic:cNvPicPr>
+                      <a:picLocks noChangeAspect="1" noChangeArrowheads="1"/>
+                    </pic:cNvPicPr>
+                  </pic:nvPicPr>
+                  <pic:blipFill>
+                    <a:blip r:embed="rId15" cstate="print">
+                      <a:extLst>
+                        <a:ext uri="{28A0092B-C50C-407E-A947-70E740481C1C}">
+                          <a14:useLocalDpi xmlns:a14="http://schemas.microsoft.com/office/drawing/2010/main" val="0"/>
+                        </a:ext>
+                      </a:extLst>
+                    </a:blip>
+                    <a:srcRect/>
+                    <a:stretch>
+                      <a:fillRect/>
+                    </a:stretch>
+                  </pic:blipFill>
+                  <pic:spPr bwMode="auto">
+                    <a:xfrm>
+                      <a:off x="0" y="0"/>
+                      <a:ext cx="6419850" cy="2139950"/>
+                    </a:xfrm>
+                    <a:prstGeom prst="rect">
+                      <a:avLst/>
+                    </a:prstGeom>
+                    <a:noFill/>
+                    <a:ln>
+                      <a:noFill/>
+                    </a:ln>
+                  </pic:spPr>
+                </pic:pic>
+              </a:graphicData>
+            </a:graphic>
+          </wp:inline>
+        </w:drawing>
+      </w:r>
+    </w:p>
+    <w:p>
+      <w:r>
+        <w:t xml:space="preserve">This graph shows that as we reach the midpoint in the season, after more games have been played, that the gap between teams has a greater effect on the result. </w:t>
+      </w:r>
+      <w:proofErr w:type="spellStart"/>
+      <w:r>
+        <w:t>Its</w:t>
+      </w:r>
+      <w:proofErr w:type="spellEnd"/>
+      <w:r>
+        <w:t xml:space="preserve"> also clear that when there is little or no difference in points between the teams, there is a more even match up. A home win is still the most likely result but the chances for an Away win or Draw are increased. This is quite evident at a difference of +2 in the chart below.</w:t>
+      </w:r>
+    </w:p>
+    <w:p>
+      <w:r>
+        <w:rPr>
+          <w:noProof/>
+        </w:rPr>
+        <w:lastRenderedPageBreak/>
+        <w:drawing>
+          <wp:inline distT="0" distB="0" distL="0" distR="0">
+            <wp:extent cx="6096000" cy="2438400"/>
+            <wp:effectExtent l="0" t="0" r="0" b="0"/>
+            <wp:docPr id="10" name="Picture 10"/>
+            <wp:cNvGraphicFramePr>
+              <a:graphicFrameLocks xmlns:a="http://schemas.openxmlformats.org/drawingml/2006/main" noChangeAspect="1"/>
+            </wp:cNvGraphicFramePr>
+            <a:graphic xmlns:a="http://schemas.openxmlformats.org/drawingml/2006/main">
+              <a:graphicData uri="http://schemas.openxmlformats.org/drawingml/2006/picture">
+                <pic:pic xmlns:pic="http://schemas.openxmlformats.org/drawingml/2006/picture">
+                  <pic:nvPicPr>
+                    <pic:cNvPr id="0" name="Picture 2"/>
+                    <pic:cNvPicPr>
+                      <a:picLocks noChangeAspect="1" noChangeArrowheads="1"/>
+                    </pic:cNvPicPr>
+                  </pic:nvPicPr>
+                  <pic:blipFill>
+                    <a:blip r:embed="rId16" cstate="print">
+                      <a:extLst>
+                        <a:ext uri="{28A0092B-C50C-407E-A947-70E740481C1C}">
+                          <a14:useLocalDpi xmlns:a14="http://schemas.microsoft.com/office/drawing/2010/main" val="0"/>
+                        </a:ext>
+                      </a:extLst>
+                    </a:blip>
+                    <a:srcRect/>
+                    <a:stretch>
+                      <a:fillRect/>
+                    </a:stretch>
+                  </pic:blipFill>
+                  <pic:spPr bwMode="auto">
+                    <a:xfrm>
+                      <a:off x="0" y="0"/>
+                      <a:ext cx="6096000" cy="2438400"/>
+                    </a:xfrm>
+                    <a:prstGeom prst="rect">
+                      <a:avLst/>
+                    </a:prstGeom>
+                    <a:noFill/>
+                    <a:ln>
+                      <a:noFill/>
+                    </a:ln>
+                  </pic:spPr>
+                </pic:pic>
+              </a:graphicData>
+            </a:graphic>
+          </wp:inline>
+        </w:drawing>
+      </w:r>
+    </w:p>
+    <w:p>
+      <w:r>
+        <w:t xml:space="preserve">Form is a major factor heading into a game of football and we knew this is another attribute we could generate and potentially use. We analysed a team’s form to see what effect it could have </w:t>
+      </w:r>
+      <w:proofErr w:type="spellStart"/>
+      <w:r>
+        <w:t>on</w:t>
+      </w:r>
+      <w:proofErr w:type="spellEnd"/>
+      <w:r>
+        <w:t xml:space="preserve"> a </w:t>
+      </w:r>
+      <w:proofErr w:type="gramStart"/>
+      <w:r>
+        <w:t>result .</w:t>
+      </w:r>
+      <w:proofErr w:type="gramEnd"/>
+      <w:r>
+        <w:t xml:space="preserve"> We used the results of the last three games for both teams and created probabilities o</w:t>
+      </w:r>
+      <w:r>
+        <w:t xml:space="preserve">f a win, </w:t>
+      </w:r>
+      <w:proofErr w:type="spellStart"/>
+      <w:r>
+        <w:t>loss</w:t>
+      </w:r>
+      <w:proofErr w:type="spellEnd"/>
+      <w:r>
+        <w:t xml:space="preserve"> or draw overall and then for whether the team was home and away. This meant we had every permutation of win, lose, draw for a team’s last 3 games and we had 9 probabilities for every permutation. The probability chart can be seen below.</w:t>
+      </w:r>
+    </w:p>
+    <w:p>
+      <w:pPr>
+        <w:jc w:val="center"/>
+      </w:pPr>
+      <w:r>
+        <w:drawing>
+          <wp:inline distT="0" distB="0" distL="0" distR="0" wp14:anchorId="6B31A8A4" wp14:editId="3549692F">
+            <wp:extent cx="4671391" cy="4029075"/>
+            <wp:effectExtent l="0" t="0" r="0" b="0"/>
+            <wp:docPr id="12" name="Content Placeholder 4">
+              <a:extLst xmlns:a="http://schemas.openxmlformats.org/drawingml/2006/main">
+                <a:ext uri="{FF2B5EF4-FFF2-40B4-BE49-F238E27FC236}">
+                  <a16:creationId xmlns:a16="http://schemas.microsoft.com/office/drawing/2014/main" id="{732AEB78-E2E2-452F-A8FB-0352155BEA0E}"/>
+                </a:ext>
+              </a:extLst>
+            </wp:docPr>
+            <wp:cNvGraphicFramePr>
+              <a:graphicFrameLocks xmlns:a="http://schemas.openxmlformats.org/drawingml/2006/main" noChangeAspect="1"/>
+            </wp:cNvGraphicFramePr>
+            <a:graphic xmlns:a="http://schemas.openxmlformats.org/drawingml/2006/main">
+              <a:graphicData uri="http://schemas.openxmlformats.org/drawingml/2006/picture">
+                <pic:pic xmlns:pic="http://schemas.openxmlformats.org/drawingml/2006/picture">
+                  <pic:nvPicPr>
+                    <pic:cNvPr id="8" name="Content Placeholder 4">
+                      <a:extLst>
+                        <a:ext uri="{FF2B5EF4-FFF2-40B4-BE49-F238E27FC236}">
+                          <a16:creationId xmlns:a16="http://schemas.microsoft.com/office/drawing/2014/main" id="{732AEB78-E2E2-452F-A8FB-0352155BEA0E}"/>
+                        </a:ext>
+                      </a:extLst>
+                    </pic:cNvPr>
+                    <pic:cNvPicPr>
+                      <a:picLocks noChangeAspect="1"/>
+                    </pic:cNvPicPr>
+                  </pic:nvPicPr>
+                  <pic:blipFill>
+                    <a:blip r:embed="rId17"/>
+                    <a:stretch>
+                      <a:fillRect/>
+                    </a:stretch>
+                  </pic:blipFill>
+                  <pic:spPr>
+                    <a:xfrm>
+                      <a:off x="0" y="0"/>
+                      <a:ext cx="4694515" cy="4049019"/>
+                    </a:xfrm>
+                    <a:prstGeom prst="rect">
+                      <a:avLst/>
+                    </a:prstGeom>
+                  </pic:spPr>
+                </pic:pic>
+              </a:graphicData>
+            </a:graphic>
+          </wp:inline>
+        </w:drawing>
+      </w:r>
+    </w:p>
+    <w:p>
+      <w:pPr>
+        <w:jc w:val="center"/>
+      </w:pPr>
+    </w:p>
+    <w:p>
+      <w:pPr>
+        <w:pStyle w:val="Heading1"/>
+      </w:pPr>
+      <w:r>
+        <w:lastRenderedPageBreak/>
+        <w:t>Data Transformation</w:t>
+      </w:r>
+    </w:p>
+    <w:p>
+      <w:pPr>
+        <w:pStyle w:val="Heading2"/>
+      </w:pPr>
+      <w:r>
+        <w:t>Attribute Construction &amp; Aggrergation</w:t>
+      </w:r>
+    </w:p>
+    <w:p>
+      <w:r>
+        <w:t>Based on the analysis we performed we generated the following attributes: Home T</w:t>
+      </w:r>
+      <w:r>
+        <w:t>eam Points, Away Team Points, 7</w:t>
+      </w:r>
+      <w:r>
+        <w:t xml:space="preserve"> attributes pertaining to the results of the last 3 games for both teams, </w:t>
+      </w:r>
+      <w:r>
+        <w:t>Home Team Goal Difference and Away Team Goal Difference.</w:t>
+      </w:r>
+    </w:p>
+    <w:p>
+      <w:r>
+        <w:t xml:space="preserve">Attribute Construction is where new attributes are constructed and added from the given set of attributes to help the mining process. We used this to generate the form </w:t>
+      </w:r>
+      <w:r>
+        <w:t>for</w:t>
+      </w:r>
+      <w:r>
+        <w:t xml:space="preserve"> both teams across their last three games. This attribute was constructed from the date and </w:t>
+      </w:r>
+      <w:r>
+        <w:t>full-time</w:t>
+      </w:r>
+      <w:r>
+        <w:t xml:space="preserve"> result attributes already in the dataset. Here is some of the code used to generate the form.</w:t>
+      </w:r>
+    </w:p>
+    <w:p>
+      <w:r>
+        <w:rPr>
+          <w:noProof/>
+        </w:rPr>
+        <w:drawing>
+          <wp:inline distT="0" distB="0" distL="0" distR="0">
+            <wp:extent cx="3159242" cy="1781175"/>
+            <wp:effectExtent l="0" t="0" r="3175" b="0"/>
+            <wp:docPr id="13" name="Picture 13"/>
+            <wp:cNvGraphicFramePr>
+              <a:graphicFrameLocks xmlns:a="http://schemas.openxmlformats.org/drawingml/2006/main" noChangeAspect="1"/>
+            </wp:cNvGraphicFramePr>
+            <a:graphic xmlns:a="http://schemas.openxmlformats.org/drawingml/2006/main">
+              <a:graphicData uri="http://schemas.openxmlformats.org/drawingml/2006/picture">
+                <pic:pic xmlns:pic="http://schemas.openxmlformats.org/drawingml/2006/picture">
+                  <pic:nvPicPr>
+                    <pic:cNvPr id="0" name="Picture 3"/>
+                    <pic:cNvPicPr>
+                      <a:picLocks noChangeAspect="1" noChangeArrowheads="1"/>
+                    </pic:cNvPicPr>
+                  </pic:nvPicPr>
+                  <pic:blipFill>
+                    <a:blip r:embed="rId18">
+                      <a:extLst>
+                        <a:ext uri="{28A0092B-C50C-407E-A947-70E740481C1C}">
+                          <a14:useLocalDpi xmlns:a14="http://schemas.microsoft.com/office/drawing/2010/main" val="0"/>
+                        </a:ext>
+                      </a:extLst>
+                    </a:blip>
+                    <a:srcRect/>
+                    <a:stretch>
+                      <a:fillRect/>
+                    </a:stretch>
+                  </pic:blipFill>
+                  <pic:spPr bwMode="auto">
+                    <a:xfrm>
+                      <a:off x="0" y="0"/>
+                      <a:ext cx="3183614" cy="1794916"/>
+                    </a:xfrm>
+                    <a:prstGeom prst="rect">
+                      <a:avLst/>
+                    </a:prstGeom>
+                    <a:noFill/>
+                    <a:ln>
+                      <a:noFill/>
+                    </a:ln>
+                  </pic:spPr>
+                </pic:pic>
+              </a:graphicData>
+            </a:graphic>
+          </wp:inline>
+        </w:drawing>
+      </w:r>
+      <w:r>
+        <w:rPr>
+          <w:noProof/>
+        </w:rPr>
+        <w:drawing>
+          <wp:inline distT="0" distB="0" distL="0" distR="0" wp14:anchorId="1C0814CF" wp14:editId="7D13097C">
+            <wp:extent cx="2619873" cy="3228975"/>
+            <wp:effectExtent l="0" t="0" r="9525" b="0"/>
+            <wp:docPr id="14" name="Picture 14"/>
+            <wp:cNvGraphicFramePr>
+              <a:graphicFrameLocks xmlns:a="http://schemas.openxmlformats.org/drawingml/2006/main" noChangeAspect="1"/>
+            </wp:cNvGraphicFramePr>
+            <a:graphic xmlns:a="http://schemas.openxmlformats.org/drawingml/2006/main">
+              <a:graphicData uri="http://schemas.openxmlformats.org/drawingml/2006/picture">
+                <pic:pic xmlns:pic="http://schemas.openxmlformats.org/drawingml/2006/picture">
+                  <pic:nvPicPr>
+                    <pic:cNvPr id="0" name="Picture 4"/>
+                    <pic:cNvPicPr>
+                      <a:picLocks noChangeAspect="1" noChangeArrowheads="1"/>
+                    </pic:cNvPicPr>
+                  </pic:nvPicPr>
+                  <pic:blipFill>
+                    <a:blip r:embed="rId19">
+                      <a:extLst>
+                        <a:ext uri="{28A0092B-C50C-407E-A947-70E740481C1C}">
+                          <a14:useLocalDpi xmlns:a14="http://schemas.microsoft.com/office/drawing/2010/main" val="0"/>
+                        </a:ext>
+                      </a:extLst>
+                    </a:blip>
+                    <a:srcRect/>
+                    <a:stretch>
+                      <a:fillRect/>
+                    </a:stretch>
+                  </pic:blipFill>
+                  <pic:spPr bwMode="auto">
+                    <a:xfrm>
+                      <a:off x="0" y="0"/>
+                      <a:ext cx="2632241" cy="3244219"/>
+                    </a:xfrm>
+                    <a:prstGeom prst="rect">
+                      <a:avLst/>
+                    </a:prstGeom>
+                    <a:noFill/>
+                    <a:ln>
+                      <a:noFill/>
+                    </a:ln>
+                  </pic:spPr>
+                </pic:pic>
+              </a:graphicData>
+            </a:graphic>
+          </wp:inline>
+        </w:drawing>
+      </w:r>
+      <w:r>
+        <w:tab/>
+      </w:r>
+    </w:p>
+    <w:p>
+      <w:r>
+        <w:t>Aggregation is where summary or aggregation operations are applied to the data. We used aggregation to create Home Team Points and Away Team Points. This was an aggregation of all the results for a team in that season. Similarly, we created Goal Difference for both teams by getting the goals scored and conceded by a team at that point in a season. Goals scored by both teams were two attributes in our original dataset and so aggregation made it possible to create these new attributes.</w:t>
+      </w:r>
+    </w:p>
+    <w:p>
+      <w:r>
+        <w:t>Here is how we aggregated gaols scored and conceded in a game to create goal difference for both teams.</w:t>
+      </w:r>
+    </w:p>
+    <w:p>
+      <w:pPr>
+        <w:jc w:val="center"/>
+      </w:pPr>
+      <w:r>
+        <w:lastRenderedPageBreak/>
+        <w:drawing>
+          <wp:inline distT="0" distB="0" distL="0" distR="0" wp14:anchorId="2D0E81C1" wp14:editId="005086EC">
+            <wp:extent cx="3829050" cy="3107577"/>
+            <wp:effectExtent l="0" t="0" r="0" b="0"/>
+            <wp:docPr id="15" name="Picture 4" descr="A screenshot of text&#10;&#10;Description generated with very high confidence">
+              <a:extLst xmlns:a="http://schemas.openxmlformats.org/drawingml/2006/main">
+                <a:ext uri="{FF2B5EF4-FFF2-40B4-BE49-F238E27FC236}">
+                  <a16:creationId xmlns:a16="http://schemas.microsoft.com/office/drawing/2014/main" id="{3E0EECD3-1350-4CF9-B1B5-067F0A3FD5B0}"/>
+                </a:ext>
+              </a:extLst>
+            </wp:docPr>
+            <wp:cNvGraphicFramePr>
+              <a:graphicFrameLocks xmlns:a="http://schemas.openxmlformats.org/drawingml/2006/main" noChangeAspect="1"/>
+            </wp:cNvGraphicFramePr>
+            <a:graphic xmlns:a="http://schemas.openxmlformats.org/drawingml/2006/main">
+              <a:graphicData uri="http://schemas.openxmlformats.org/drawingml/2006/picture">
+                <pic:pic xmlns:pic="http://schemas.openxmlformats.org/drawingml/2006/picture">
+                  <pic:nvPicPr>
+                    <pic:cNvPr id="5" name="Picture 4" descr="A screenshot of text&#10;&#10;Description generated with very high confidence">
+                      <a:extLst>
+                        <a:ext uri="{FF2B5EF4-FFF2-40B4-BE49-F238E27FC236}">
+                          <a16:creationId xmlns:a16="http://schemas.microsoft.com/office/drawing/2014/main" id="{3E0EECD3-1350-4CF9-B1B5-067F0A3FD5B0}"/>
+                        </a:ext>
+                      </a:extLst>
+                    </pic:cNvPr>
+                    <pic:cNvPicPr>
+                      <a:picLocks noChangeAspect="1"/>
+                    </pic:cNvPicPr>
+                  </pic:nvPicPr>
+                  <pic:blipFill>
+                    <a:blip r:embed="rId20"/>
+                    <a:stretch>
+                      <a:fillRect/>
+                    </a:stretch>
+                  </pic:blipFill>
+                  <pic:spPr>
+                    <a:xfrm>
+                      <a:off x="0" y="0"/>
+                      <a:ext cx="4034075" cy="3273971"/>
+                    </a:xfrm>
+                    <a:prstGeom prst="rect">
+                      <a:avLst/>
+                    </a:prstGeom>
+                  </pic:spPr>
+                </pic:pic>
+              </a:graphicData>
+            </a:graphic>
+          </wp:inline>
+        </w:drawing>
+      </w:r>
+    </w:p>
+    <w:p>
+      <w:r>
+        <w:t xml:space="preserve">After creating all these new </w:t>
+      </w:r>
+      <w:proofErr w:type="gramStart"/>
+      <w:r>
+        <w:t>attributes</w:t>
+      </w:r>
+      <w:proofErr w:type="gramEnd"/>
+      <w:r>
+        <w:t xml:space="preserve"> we decided to perform a correlation analysis to try catch any redundancies in our new attributes. Given two attributes we knew such analysis could measure how strongly one attribute implies the other. We calculated the correlation </w:t>
+      </w:r>
+      <w:proofErr w:type="spellStart"/>
+      <w:r>
+        <w:t>coeffiecient</w:t>
+      </w:r>
+      <w:proofErr w:type="spellEnd"/>
+      <w:r>
+        <w:t xml:space="preserve"> between every attribute and analysed this data to see if we could spot any potential redundancies. Here was the output we had to work with:</w:t>
+      </w:r>
+    </w:p>
+    <w:p>
+      <w:r>
+        <w:rPr>
+          <w:noProof/>
+        </w:rPr>
+        <w:drawing>
+          <wp:inline distT="0" distB="0" distL="0" distR="0">
+            <wp:extent cx="6146005" cy="1933575"/>
+            <wp:effectExtent l="0" t="0" r="7620" b="0"/>
+            <wp:docPr id="16" name="Picture 16"/>
+            <wp:cNvGraphicFramePr>
+              <a:graphicFrameLocks xmlns:a="http://schemas.openxmlformats.org/drawingml/2006/main" noChangeAspect="1"/>
+            </wp:cNvGraphicFramePr>
+            <a:graphic xmlns:a="http://schemas.openxmlformats.org/drawingml/2006/main">
+              <a:graphicData uri="http://schemas.openxmlformats.org/drawingml/2006/picture">
+                <pic:pic xmlns:pic="http://schemas.openxmlformats.org/drawingml/2006/picture">
+                  <pic:nvPicPr>
+                    <pic:cNvPr id="0" name="Picture 5"/>
+                    <pic:cNvPicPr>
+                      <a:picLocks noChangeAspect="1" noChangeArrowheads="1"/>
+                    </pic:cNvPicPr>
+                  </pic:nvPicPr>
+                  <pic:blipFill>
+                    <a:blip r:embed="rId21" cstate="print">
+                      <a:extLst>
+                        <a:ext uri="{28A0092B-C50C-407E-A947-70E740481C1C}">
+                          <a14:useLocalDpi xmlns:a14="http://schemas.microsoft.com/office/drawing/2010/main" val="0"/>
+                        </a:ext>
+                      </a:extLst>
+                    </a:blip>
+                    <a:srcRect/>
+                    <a:stretch>
+                      <a:fillRect/>
+                    </a:stretch>
+                  </pic:blipFill>
+                  <pic:spPr bwMode="auto">
+                    <a:xfrm>
+                      <a:off x="0" y="0"/>
+                      <a:ext cx="6201367" cy="1950992"/>
+                    </a:xfrm>
+                    <a:prstGeom prst="rect">
+                      <a:avLst/>
+                    </a:prstGeom>
+                    <a:noFill/>
+                    <a:ln>
+                      <a:noFill/>
+                    </a:ln>
+                  </pic:spPr>
+                </pic:pic>
+              </a:graphicData>
+            </a:graphic>
+          </wp:inline>
+        </w:drawing>
+      </w:r>
+    </w:p>
+    <w:p>
+      <w:r>
+        <w:t xml:space="preserve">Straight away we could see there is a strong positive </w:t>
+      </w:r>
+      <w:proofErr w:type="spellStart"/>
+      <w:r>
+        <w:t>correleation</w:t>
+      </w:r>
+      <w:proofErr w:type="spellEnd"/>
+      <w:r>
+        <w:t xml:space="preserve"> between home team points and home team goal difference as well as a strong correlation between away team points and away team goal difference. We analysed these relationships further and found that there was a Pearson score of 0.92 between Home Team Points and Home Team Goal Difference. The correlation can be seen below:</w:t>
+      </w:r>
+    </w:p>
+    <w:p>
+      <w:pPr>
+        <w:jc w:val="center"/>
+      </w:pPr>
+      <w:r>
+        <w:rPr>
+          <w:noProof/>
+        </w:rPr>
+        <w:lastRenderedPageBreak/>
+        <w:drawing>
+          <wp:inline distT="0" distB="0" distL="0" distR="0">
+            <wp:extent cx="2600325" cy="3132588"/>
+            <wp:effectExtent l="0" t="0" r="0" b="0"/>
+            <wp:docPr id="17" name="Picture 17"/>
+            <wp:cNvGraphicFramePr>
+              <a:graphicFrameLocks xmlns:a="http://schemas.openxmlformats.org/drawingml/2006/main" noChangeAspect="1"/>
+            </wp:cNvGraphicFramePr>
+            <a:graphic xmlns:a="http://schemas.openxmlformats.org/drawingml/2006/main">
+              <a:graphicData uri="http://schemas.openxmlformats.org/drawingml/2006/picture">
+                <pic:pic xmlns:pic="http://schemas.openxmlformats.org/drawingml/2006/picture">
+                  <pic:nvPicPr>
+                    <pic:cNvPr id="0" name="Picture 6"/>
+                    <pic:cNvPicPr>
+                      <a:picLocks noChangeAspect="1" noChangeArrowheads="1"/>
+                    </pic:cNvPicPr>
+                  </pic:nvPicPr>
+                  <pic:blipFill>
+                    <a:blip r:embed="rId22">
+                      <a:extLst>
+                        <a:ext uri="{28A0092B-C50C-407E-A947-70E740481C1C}">
+                          <a14:useLocalDpi xmlns:a14="http://schemas.microsoft.com/office/drawing/2010/main" val="0"/>
+                        </a:ext>
+                      </a:extLst>
+                    </a:blip>
+                    <a:srcRect/>
+                    <a:stretch>
+                      <a:fillRect/>
+                    </a:stretch>
+                  </pic:blipFill>
+                  <pic:spPr bwMode="auto">
+                    <a:xfrm>
+                      <a:off x="0" y="0"/>
+                      <a:ext cx="2608871" cy="3142883"/>
+                    </a:xfrm>
+                    <a:prstGeom prst="rect">
+                      <a:avLst/>
+                    </a:prstGeom>
+                    <a:noFill/>
+                    <a:ln>
+                      <a:noFill/>
+                    </a:ln>
+                  </pic:spPr>
+                </pic:pic>
+              </a:graphicData>
+            </a:graphic>
+          </wp:inline>
+        </w:drawing>
+      </w:r>
+    </w:p>
+    <w:p>
+      <w:r>
+        <w:t>This means we could potentially remove either of these attributes from our newly created attributes. Perhaps we could make predictions using both attributes in the dataset and then make two more predictions where we remove just Home Team Points/Away Team Points and in the other prediction we remove Home Team Goals/Away Team Goals.</w:t>
+      </w:r>
+    </w:p>
+    <w:p>
+      <w:pPr>
+        <w:pStyle w:val="Heading1"/>
+      </w:pPr>
+      <w:r>
+        <w:t>Data Integartion</w:t>
+      </w:r>
+    </w:p>
+    <w:p>
+      <w:bookmarkStart w:id="24" w:name="_GoBack"/>
       <w:bookmarkEnd w:id="24"/>
     </w:p>
     <w:p>
-      <w:r>
-        <w:t xml:space="preserve">The first step when cleaning our data was to find discrepancies between our 18 Premier League Games datasets. This involved finding inconsistency between the datasets and dealing with them appropriately. The first data discrepancy we came across was the varying number of columns between datasets. As mentioned above, some of the datasets contained 28 columns while others </w:t>
-      </w:r>
-      <w:r>
-        <w:t>contain</w:t>
-      </w:r>
-      <w:r>
-        <w:t xml:space="preserve"> up to 65. For </w:t>
-      </w:r>
-      <w:r>
-        <w:t>example,</w:t>
-      </w:r>
-      <w:r>
-        <w:t xml:space="preserve"> our 2001/02 season dataset contained 28 whilst the 2017/18 dataset contained 65. </w:t>
-      </w:r>
-      <w:r>
-        <w:t>The extra columns for the 2017/1</w:t>
-      </w:r>
-      <w:r>
-        <w:t>8 s</w:t>
-      </w:r>
-      <w:r>
-        <w:t>eason pertained to bookies odds. As these extra columns across</w:t>
-      </w:r>
-      <w:r>
-        <w:t xml:space="preserve"> every dataset, we removed them.</w:t>
-      </w:r>
+      <w:pPr>
+        <w:pStyle w:val="Heading2"/>
+      </w:pPr>
+      <w:r>
+        <w:t xml:space="preserve"> </w:t>
+      </w:r>
+      <w:bookmarkStart w:id="25" w:name="_Toc528589984"/>
+      <w:r>
+        <w:t>Discrepancy Detection</w:t>
+      </w:r>
+      <w:bookmarkEnd w:id="25"/>
     </w:p>
     <w:p>
       <w:r>
+        <w:t xml:space="preserve">The first step when cleaning our data was to find discrepancies between our 18 Premier League Games datasets. This involved finding inconsistency between the datasets and dealing with them appropriately. The first data discrepancy we came across was the varying number of columns between datasets. As mentioned above, some of the datasets contained 28 columns while others </w:t>
+      </w:r>
+      <w:r>
+        <w:t>contain</w:t>
+      </w:r>
+      <w:r>
+        <w:t xml:space="preserve"> up to 65. For </w:t>
+      </w:r>
+      <w:r>
+        <w:t>example,</w:t>
+      </w:r>
+      <w:r>
+        <w:t xml:space="preserve"> our 2001/02 season dataset contained 28 whilst the 2017/18 dataset contained 65. </w:t>
+      </w:r>
+      <w:r>
+        <w:t>The extra columns for the 2017/1</w:t>
+      </w:r>
+      <w:r>
+        <w:t>8 s</w:t>
+      </w:r>
+      <w:r>
+        <w:t>eason pertained to bookies odds. As these extra columns across</w:t>
+      </w:r>
+      <w:r>
+        <w:t xml:space="preserve"> every dataset, we removed them.</w:t>
+      </w:r>
+    </w:p>
+    <w:p>
+      <w:r>
         <w:t>When we initially started working with datasets we realised we would need to us</w:t>
       </w:r>
       <w:r>
@@ -2118,19 +2915,19 @@
       </w:r>
       <w:proofErr w:type="spellEnd"/>
       <w:r>
-        <w:t xml:space="preserve">” method. After trying to apply this function to every dataset we realised that an issue was occurring with the 2002/03 dataset and the </w:t>
+        <w:t>” method. After trying to apply this function to every dataset we realised that an issue was occurring with the 2002/03 dataset and the “</w:t>
+      </w:r>
+      <w:proofErr w:type="spellStart"/>
+      <w:r>
+        <w:t>get_date</w:t>
+      </w:r>
+      <w:proofErr w:type="spellEnd"/>
+      <w:r>
+        <w:t xml:space="preserve">” method was not parsing the date correctly. The date in this dataset was formatted </w:t>
       </w:r>
       <w:r>
         <w:lastRenderedPageBreak/>
-        <w:t>“</w:t>
-      </w:r>
-      <w:proofErr w:type="spellStart"/>
-      <w:r>
-        <w:t>get_date</w:t>
-      </w:r>
-      <w:proofErr w:type="spellEnd"/>
-      <w:r>
-        <w:t>” method was not parsing the date correctly. The date in this dataset was formatted differently and needed to be handled using a different function.</w:t>
+        <w:t>differently and needed to be handled using a different function.</w:t>
       </w:r>
       <w:r>
         <w:rPr>
@@ -2154,7 +2951,7 @@
                     </pic:cNvPicPr>
                   </pic:nvPicPr>
                   <pic:blipFill>
-                    <a:blip r:embed="rId13">
+                    <a:blip r:embed="rId23">
                       <a:extLst>
                         <a:ext uri="{28A0092B-C50C-407E-A947-70E740481C1C}">
                           <a14:useLocalDpi xmlns:a14="http://schemas.microsoft.com/office/drawing/2010/main" val="0"/>
@@ -2197,15 +2994,16 @@
         <w:t>ith century as a decimal number, e.g. 2002 or 2003. In all the other datasets the year was represented as so: 00, 01, 02 etc.</w:t>
       </w:r>
     </w:p>
+    <w:p/>
     <w:p>
       <w:pPr>
         <w:pStyle w:val="Heading2"/>
       </w:pPr>
-      <w:bookmarkStart w:id="25" w:name="_Toc528589985"/>
+      <w:bookmarkStart w:id="26" w:name="_Toc528589985"/>
       <w:r>
         <w:t>Missing Values</w:t>
       </w:r>
-      <w:bookmarkEnd w:id="25"/>
+      <w:bookmarkEnd w:id="26"/>
     </w:p>
     <w:p>
       <w:r>
@@ -2250,7 +3048,7 @@
                     </pic:cNvPicPr>
                   </pic:nvPicPr>
                   <pic:blipFill>
-                    <a:blip r:embed="rId14">
+                    <a:blip r:embed="rId24">
                       <a:extLst>
                         <a:ext uri="{28A0092B-C50C-407E-A947-70E740481C1C}">
                           <a14:useLocalDpi xmlns:a14="http://schemas.microsoft.com/office/drawing/2010/main" val="0"/>
@@ -2332,7 +3130,7 @@
                     </pic:cNvPicPr>
                   </pic:nvPicPr>
                   <pic:blipFill>
-                    <a:blip r:embed="rId15">
+                    <a:blip r:embed="rId25">
                       <a:extLst>
                         <a:ext uri="{28A0092B-C50C-407E-A947-70E740481C1C}">
                           <a14:useLocalDpi xmlns:a14="http://schemas.microsoft.com/office/drawing/2010/main" val="0"/>
@@ -2363,31 +3161,27 @@
           </wp:inline>
         </w:drawing>
       </w:r>
-      <w:bookmarkStart w:id="26" w:name="_GoBack"/>
-      <w:bookmarkEnd w:id="26"/>
     </w:p>
     <w:p>
       <w:pPr>
         <w:pStyle w:val="Heading2"/>
       </w:pPr>
-      <w:bookmarkStart w:id="27" w:name="_Toc528589986"/>
-      <w:r>
-        <w:t>Attribute Selection</w:t>
-      </w:r>
-      <w:bookmarkEnd w:id="27"/>
+      <w:r>
+        <w:t>Data Transformation</w:t>
+      </w:r>
     </w:p>
     <w:p/>
     <w:p>
       <w:pPr>
         <w:pStyle w:val="Heading1"/>
       </w:pPr>
-      <w:bookmarkStart w:id="28" w:name="_Toc528155607"/>
-      <w:bookmarkStart w:id="29" w:name="_Toc528589987"/>
+      <w:bookmarkStart w:id="27" w:name="_Toc528155607"/>
+      <w:bookmarkStart w:id="28" w:name="_Toc528589987"/>
       <w:r>
         <w:t>Algorithm description</w:t>
       </w:r>
+      <w:bookmarkEnd w:id="27"/>
       <w:bookmarkEnd w:id="28"/>
-      <w:bookmarkEnd w:id="29"/>
       <w:r>
         <w:t xml:space="preserve"> </w:t>
       </w:r>
@@ -2397,21 +3191,21 @@
       <w:pPr>
         <w:pStyle w:val="Heading1"/>
       </w:pPr>
-      <w:bookmarkStart w:id="30" w:name="_Toc528155608"/>
-      <w:bookmarkStart w:id="31" w:name="_Toc528589988"/>
+      <w:bookmarkStart w:id="29" w:name="_Toc528155608"/>
+      <w:bookmarkStart w:id="30" w:name="_Toc528589988"/>
       <w:r>
         <w:t>Results and Analysis</w:t>
       </w:r>
+      <w:bookmarkEnd w:id="29"/>
       <w:bookmarkEnd w:id="30"/>
-      <w:bookmarkEnd w:id="31"/>
       <w:r>
         <w:t xml:space="preserve"> </w:t>
       </w:r>
     </w:p>
     <w:p/>
     <w:sectPr>
-      <w:footerReference w:type="default" r:id="rId16"/>
-      <w:footerReference w:type="first" r:id="rId17"/>
+      <w:footerReference w:type="default" r:id="rId26"/>
+      <w:footerReference w:type="first" r:id="rId27"/>
       <w:pgSz w:w="12240" w:h="15840"/>
       <w:pgMar w:top="1440" w:right="1440" w:bottom="1440" w:left="1440" w:header="720" w:footer="720" w:gutter="0"/>
       <w:cols w:space="720"/>
@@ -5089,7 +5883,6 @@
   <w:style w:type="character" w:default="1" w:styleId="DefaultParagraphFont">
     <w:name w:val="Default Paragraph Font"/>
     <w:uiPriority w:val="1"/>
-    <w:semiHidden/>
     <w:unhideWhenUsed/>
   </w:style>
   <w:style w:type="table" w:default="1" w:styleId="TableNormal">
@@ -6202,6 +6995,132 @@
 </file>
 
 <file path=customXml/item1.xml><?xml version="1.0" encoding="utf-8"?>
+<p:properties xmlns:p="http://schemas.microsoft.com/office/2006/metadata/properties" xmlns:xsi="http://www.w3.org/2001/XMLSchema-instance" xmlns:pc="http://schemas.microsoft.com/office/infopath/2007/PartnerControls">
+  <documentManagement>
+    <APDescription xmlns="4873beb7-5857-4685-be1f-d57550cc96cc" xsi:nil="true"/>
+    <AssetExpire xmlns="4873beb7-5857-4685-be1f-d57550cc96cc">2029-01-01T08:00:00+00:00</AssetExpire>
+    <CampaignTagsTaxHTField0 xmlns="4873beb7-5857-4685-be1f-d57550cc96cc">
+      <Terms xmlns="http://schemas.microsoft.com/office/infopath/2007/PartnerControls"/>
+    </CampaignTagsTaxHTField0>
+    <IntlLangReviewDate xmlns="4873beb7-5857-4685-be1f-d57550cc96cc" xsi:nil="true"/>
+    <TPFriendlyName xmlns="4873beb7-5857-4685-be1f-d57550cc96cc" xsi:nil="true"/>
+    <IntlLangReview xmlns="4873beb7-5857-4685-be1f-d57550cc96cc">false</IntlLangReview>
+    <LocLastLocAttemptVersionLookup xmlns="4873beb7-5857-4685-be1f-d57550cc96cc">864570</LocLastLocAttemptVersionLookup>
+    <PolicheckWords xmlns="4873beb7-5857-4685-be1f-d57550cc96cc" xsi:nil="true"/>
+    <SubmitterId xmlns="4873beb7-5857-4685-be1f-d57550cc96cc" xsi:nil="true"/>
+    <AcquiredFrom xmlns="4873beb7-5857-4685-be1f-d57550cc96cc">Internal MS</AcquiredFrom>
+    <EditorialStatus xmlns="4873beb7-5857-4685-be1f-d57550cc96cc">Complete</EditorialStatus>
+    <Markets xmlns="4873beb7-5857-4685-be1f-d57550cc96cc"/>
+    <OriginAsset xmlns="4873beb7-5857-4685-be1f-d57550cc96cc" xsi:nil="true"/>
+    <AssetStart xmlns="4873beb7-5857-4685-be1f-d57550cc96cc">2012-11-01T04:53:00+00:00</AssetStart>
+    <FriendlyTitle xmlns="4873beb7-5857-4685-be1f-d57550cc96cc" xsi:nil="true"/>
+    <MarketSpecific xmlns="4873beb7-5857-4685-be1f-d57550cc96cc">false</MarketSpecific>
+    <TPNamespace xmlns="4873beb7-5857-4685-be1f-d57550cc96cc" xsi:nil="true"/>
+    <PublishStatusLookup xmlns="4873beb7-5857-4685-be1f-d57550cc96cc">
+      <Value>1655138</Value>
+    </PublishStatusLookup>
+    <APAuthor xmlns="4873beb7-5857-4685-be1f-d57550cc96cc">
+      <UserInfo>
+        <DisplayName>MIDDLEEAST\v-keerth</DisplayName>
+        <AccountId>2799</AccountId>
+        <AccountType/>
+      </UserInfo>
+    </APAuthor>
+    <TPCommandLine xmlns="4873beb7-5857-4685-be1f-d57550cc96cc" xsi:nil="true"/>
+    <IntlLangReviewer xmlns="4873beb7-5857-4685-be1f-d57550cc96cc" xsi:nil="true"/>
+    <OpenTemplate xmlns="4873beb7-5857-4685-be1f-d57550cc96cc">true</OpenTemplate>
+    <CSXSubmissionDate xmlns="4873beb7-5857-4685-be1f-d57550cc96cc" xsi:nil="true"/>
+    <TaxCatchAll xmlns="4873beb7-5857-4685-be1f-d57550cc96cc"/>
+    <Manager xmlns="4873beb7-5857-4685-be1f-d57550cc96cc" xsi:nil="true"/>
+    <NumericId xmlns="4873beb7-5857-4685-be1f-d57550cc96cc" xsi:nil="true"/>
+    <ParentAssetId xmlns="4873beb7-5857-4685-be1f-d57550cc96cc" xsi:nil="true"/>
+    <OriginalSourceMarket xmlns="4873beb7-5857-4685-be1f-d57550cc96cc" xsi:nil="true"/>
+    <ApprovalStatus xmlns="4873beb7-5857-4685-be1f-d57550cc96cc">InProgress</ApprovalStatus>
+    <TPComponent xmlns="4873beb7-5857-4685-be1f-d57550cc96cc" xsi:nil="true"/>
+    <EditorialTags xmlns="4873beb7-5857-4685-be1f-d57550cc96cc" xsi:nil="true"/>
+    <TPExecutable xmlns="4873beb7-5857-4685-be1f-d57550cc96cc" xsi:nil="true"/>
+    <TPLaunchHelpLink xmlns="4873beb7-5857-4685-be1f-d57550cc96cc" xsi:nil="true"/>
+    <LocComments xmlns="4873beb7-5857-4685-be1f-d57550cc96cc" xsi:nil="true"/>
+    <LocRecommendedHandoff xmlns="4873beb7-5857-4685-be1f-d57550cc96cc" xsi:nil="true"/>
+    <SourceTitle xmlns="4873beb7-5857-4685-be1f-d57550cc96cc" xsi:nil="true"/>
+    <CSXUpdate xmlns="4873beb7-5857-4685-be1f-d57550cc96cc">false</CSXUpdate>
+    <IntlLocPriority xmlns="4873beb7-5857-4685-be1f-d57550cc96cc" xsi:nil="true"/>
+    <UAProjectedTotalWords xmlns="4873beb7-5857-4685-be1f-d57550cc96cc" xsi:nil="true"/>
+    <AssetType xmlns="4873beb7-5857-4685-be1f-d57550cc96cc">TP</AssetType>
+    <MachineTranslated xmlns="4873beb7-5857-4685-be1f-d57550cc96cc">false</MachineTranslated>
+    <OutputCachingOn xmlns="4873beb7-5857-4685-be1f-d57550cc96cc">false</OutputCachingOn>
+    <TemplateStatus xmlns="4873beb7-5857-4685-be1f-d57550cc96cc">Complete</TemplateStatus>
+    <IsSearchable xmlns="4873beb7-5857-4685-be1f-d57550cc96cc">true</IsSearchable>
+    <ContentItem xmlns="4873beb7-5857-4685-be1f-d57550cc96cc" xsi:nil="true"/>
+    <HandoffToMSDN xmlns="4873beb7-5857-4685-be1f-d57550cc96cc" xsi:nil="true"/>
+    <ShowIn xmlns="4873beb7-5857-4685-be1f-d57550cc96cc">Show everywhere</ShowIn>
+    <ThumbnailAssetId xmlns="4873beb7-5857-4685-be1f-d57550cc96cc" xsi:nil="true"/>
+    <UALocComments xmlns="4873beb7-5857-4685-be1f-d57550cc96cc" xsi:nil="true"/>
+    <UALocRecommendation xmlns="4873beb7-5857-4685-be1f-d57550cc96cc">Localize</UALocRecommendation>
+    <LastModifiedDateTime xmlns="4873beb7-5857-4685-be1f-d57550cc96cc" xsi:nil="true"/>
+    <LegacyData xmlns="4873beb7-5857-4685-be1f-d57550cc96cc" xsi:nil="true"/>
+    <LocManualTestRequired xmlns="4873beb7-5857-4685-be1f-d57550cc96cc">false</LocManualTestRequired>
+    <LocMarketGroupTiers2 xmlns="4873beb7-5857-4685-be1f-d57550cc96cc" xsi:nil="true"/>
+    <ClipArtFilename xmlns="4873beb7-5857-4685-be1f-d57550cc96cc" xsi:nil="true"/>
+    <TPApplication xmlns="4873beb7-5857-4685-be1f-d57550cc96cc" xsi:nil="true"/>
+    <CSXHash xmlns="4873beb7-5857-4685-be1f-d57550cc96cc" xsi:nil="true"/>
+    <DirectSourceMarket xmlns="4873beb7-5857-4685-be1f-d57550cc96cc" xsi:nil="true"/>
+    <PrimaryImageGen xmlns="4873beb7-5857-4685-be1f-d57550cc96cc">true</PrimaryImageGen>
+    <PlannedPubDate xmlns="4873beb7-5857-4685-be1f-d57550cc96cc" xsi:nil="true"/>
+    <CSXSubmissionMarket xmlns="4873beb7-5857-4685-be1f-d57550cc96cc" xsi:nil="true"/>
+    <Downloads xmlns="4873beb7-5857-4685-be1f-d57550cc96cc">0</Downloads>
+    <ArtSampleDocs xmlns="4873beb7-5857-4685-be1f-d57550cc96cc" xsi:nil="true"/>
+    <TrustLevel xmlns="4873beb7-5857-4685-be1f-d57550cc96cc">1 Microsoft Managed Content</TrustLevel>
+    <BlockPublish xmlns="4873beb7-5857-4685-be1f-d57550cc96cc">false</BlockPublish>
+    <TPLaunchHelpLinkType xmlns="4873beb7-5857-4685-be1f-d57550cc96cc">Template</TPLaunchHelpLinkType>
+    <LocalizationTagsTaxHTField0 xmlns="4873beb7-5857-4685-be1f-d57550cc96cc">
+      <Terms xmlns="http://schemas.microsoft.com/office/infopath/2007/PartnerControls"/>
+    </LocalizationTagsTaxHTField0>
+    <BusinessGroup xmlns="4873beb7-5857-4685-be1f-d57550cc96cc" xsi:nil="true"/>
+    <Providers xmlns="4873beb7-5857-4685-be1f-d57550cc96cc" xsi:nil="true"/>
+    <TemplateTemplateType xmlns="4873beb7-5857-4685-be1f-d57550cc96cc">Word Document Template</TemplateTemplateType>
+    <TimesCloned xmlns="4873beb7-5857-4685-be1f-d57550cc96cc" xsi:nil="true"/>
+    <TPAppVersion xmlns="4873beb7-5857-4685-be1f-d57550cc96cc" xsi:nil="true"/>
+    <VoteCount xmlns="4873beb7-5857-4685-be1f-d57550cc96cc" xsi:nil="true"/>
+    <AverageRating xmlns="4873beb7-5857-4685-be1f-d57550cc96cc" xsi:nil="true"/>
+    <FeatureTagsTaxHTField0 xmlns="4873beb7-5857-4685-be1f-d57550cc96cc">
+      <Terms xmlns="http://schemas.microsoft.com/office/infopath/2007/PartnerControls"/>
+    </FeatureTagsTaxHTField0>
+    <Provider xmlns="4873beb7-5857-4685-be1f-d57550cc96cc" xsi:nil="true"/>
+    <UACurrentWords xmlns="4873beb7-5857-4685-be1f-d57550cc96cc" xsi:nil="true"/>
+    <AssetId xmlns="4873beb7-5857-4685-be1f-d57550cc96cc">TP103749966</AssetId>
+    <TPClientViewer xmlns="4873beb7-5857-4685-be1f-d57550cc96cc" xsi:nil="true"/>
+    <DSATActionTaken xmlns="4873beb7-5857-4685-be1f-d57550cc96cc" xsi:nil="true"/>
+    <APEditor xmlns="4873beb7-5857-4685-be1f-d57550cc96cc">
+      <UserInfo>
+        <DisplayName/>
+        <AccountId xsi:nil="true"/>
+        <AccountType/>
+      </UserInfo>
+    </APEditor>
+    <TPInstallLocation xmlns="4873beb7-5857-4685-be1f-d57550cc96cc" xsi:nil="true"/>
+    <OOCacheId xmlns="4873beb7-5857-4685-be1f-d57550cc96cc" xsi:nil="true"/>
+    <IsDeleted xmlns="4873beb7-5857-4685-be1f-d57550cc96cc">false</IsDeleted>
+    <PublishTargets xmlns="4873beb7-5857-4685-be1f-d57550cc96cc">OfficeOnlineVNext</PublishTargets>
+    <ApprovalLog xmlns="4873beb7-5857-4685-be1f-d57550cc96cc" xsi:nil="true"/>
+    <BugNumber xmlns="4873beb7-5857-4685-be1f-d57550cc96cc" xsi:nil="true"/>
+    <CrawlForDependencies xmlns="4873beb7-5857-4685-be1f-d57550cc96cc">false</CrawlForDependencies>
+    <InternalTagsTaxHTField0 xmlns="4873beb7-5857-4685-be1f-d57550cc96cc">
+      <Terms xmlns="http://schemas.microsoft.com/office/infopath/2007/PartnerControls"/>
+    </InternalTagsTaxHTField0>
+    <LastHandOff xmlns="4873beb7-5857-4685-be1f-d57550cc96cc" xsi:nil="true"/>
+    <Milestone xmlns="4873beb7-5857-4685-be1f-d57550cc96cc" xsi:nil="true"/>
+    <OriginalRelease xmlns="4873beb7-5857-4685-be1f-d57550cc96cc">15</OriginalRelease>
+    <RecommendationsModifier xmlns="4873beb7-5857-4685-be1f-d57550cc96cc" xsi:nil="true"/>
+    <ScenarioTagsTaxHTField0 xmlns="4873beb7-5857-4685-be1f-d57550cc96cc">
+      <Terms xmlns="http://schemas.microsoft.com/office/infopath/2007/PartnerControls"/>
+    </ScenarioTagsTaxHTField0>
+    <UANotes xmlns="4873beb7-5857-4685-be1f-d57550cc96cc" xsi:nil="true"/>
+  </documentManagement>
+</p:properties>
+</file>
+
+<file path=customXml/item2.xml><?xml version="1.0" encoding="utf-8"?>
 <ct:contentTypeSchema xmlns:ct="http://schemas.microsoft.com/office/2006/metadata/contentType" xmlns:ma="http://schemas.microsoft.com/office/2006/metadata/properties/metaAttributes" ct:_="" ma:_="" ma:contentTypeName="TemplateFile" ma:contentTypeID="0x0101006EDDDB5EE6D98C44930B742096920B300400F5B6D36B3EF94B4E9A635CDF2A18F5B8" ma:contentTypeVersion="72" ma:contentTypeDescription="Create a new document." ma:contentTypeScope="" ma:versionID="a23e56308344d904b51738559c3d67c9">
   <xsd:schema xmlns:xsd="http://www.w3.org/2001/XMLSchema" xmlns:xs="http://www.w3.org/2001/XMLSchema" xmlns:p="http://schemas.microsoft.com/office/2006/metadata/properties" xmlns:ns2="4873beb7-5857-4685-be1f-d57550cc96cc" targetNamespace="http://schemas.microsoft.com/office/2006/metadata/properties" ma:root="true" ma:fieldsID="cd0908cc4600e77bf5da051303e00c8d" ns2:_="">
     <xsd:import namespace="4873beb7-5857-4685-be1f-d57550cc96cc"/>
@@ -7241,132 +8160,6 @@
 </ct:contentTypeSchema>
 </file>
 
-<file path=customXml/item2.xml><?xml version="1.0" encoding="utf-8"?>
-<p:properties xmlns:p="http://schemas.microsoft.com/office/2006/metadata/properties" xmlns:xsi="http://www.w3.org/2001/XMLSchema-instance" xmlns:pc="http://schemas.microsoft.com/office/infopath/2007/PartnerControls">
-  <documentManagement>
-    <APDescription xmlns="4873beb7-5857-4685-be1f-d57550cc96cc" xsi:nil="true"/>
-    <AssetExpire xmlns="4873beb7-5857-4685-be1f-d57550cc96cc">2029-01-01T08:00:00+00:00</AssetExpire>
-    <CampaignTagsTaxHTField0 xmlns="4873beb7-5857-4685-be1f-d57550cc96cc">
-      <Terms xmlns="http://schemas.microsoft.com/office/infopath/2007/PartnerControls"/>
-    </CampaignTagsTaxHTField0>
-    <IntlLangReviewDate xmlns="4873beb7-5857-4685-be1f-d57550cc96cc" xsi:nil="true"/>
-    <TPFriendlyName xmlns="4873beb7-5857-4685-be1f-d57550cc96cc" xsi:nil="true"/>
-    <IntlLangReview xmlns="4873beb7-5857-4685-be1f-d57550cc96cc">false</IntlLangReview>
-    <LocLastLocAttemptVersionLookup xmlns="4873beb7-5857-4685-be1f-d57550cc96cc">864570</LocLastLocAttemptVersionLookup>
-    <PolicheckWords xmlns="4873beb7-5857-4685-be1f-d57550cc96cc" xsi:nil="true"/>
-    <SubmitterId xmlns="4873beb7-5857-4685-be1f-d57550cc96cc" xsi:nil="true"/>
-    <AcquiredFrom xmlns="4873beb7-5857-4685-be1f-d57550cc96cc">Internal MS</AcquiredFrom>
-    <EditorialStatus xmlns="4873beb7-5857-4685-be1f-d57550cc96cc">Complete</EditorialStatus>
-    <Markets xmlns="4873beb7-5857-4685-be1f-d57550cc96cc"/>
-    <OriginAsset xmlns="4873beb7-5857-4685-be1f-d57550cc96cc" xsi:nil="true"/>
-    <AssetStart xmlns="4873beb7-5857-4685-be1f-d57550cc96cc">2012-11-01T04:53:00+00:00</AssetStart>
-    <FriendlyTitle xmlns="4873beb7-5857-4685-be1f-d57550cc96cc" xsi:nil="true"/>
-    <MarketSpecific xmlns="4873beb7-5857-4685-be1f-d57550cc96cc">false</MarketSpecific>
-    <TPNamespace xmlns="4873beb7-5857-4685-be1f-d57550cc96cc" xsi:nil="true"/>
-    <PublishStatusLookup xmlns="4873beb7-5857-4685-be1f-d57550cc96cc">
-      <Value>1655138</Value>
-    </PublishStatusLookup>
-    <APAuthor xmlns="4873beb7-5857-4685-be1f-d57550cc96cc">
-      <UserInfo>
-        <DisplayName>MIDDLEEAST\v-keerth</DisplayName>
-        <AccountId>2799</AccountId>
-        <AccountType/>
-      </UserInfo>
-    </APAuthor>
-    <TPCommandLine xmlns="4873beb7-5857-4685-be1f-d57550cc96cc" xsi:nil="true"/>
-    <IntlLangReviewer xmlns="4873beb7-5857-4685-be1f-d57550cc96cc" xsi:nil="true"/>
-    <OpenTemplate xmlns="4873beb7-5857-4685-be1f-d57550cc96cc">true</OpenTemplate>
-    <CSXSubmissionDate xmlns="4873beb7-5857-4685-be1f-d57550cc96cc" xsi:nil="true"/>
-    <TaxCatchAll xmlns="4873beb7-5857-4685-be1f-d57550cc96cc"/>
-    <Manager xmlns="4873beb7-5857-4685-be1f-d57550cc96cc" xsi:nil="true"/>
-    <NumericId xmlns="4873beb7-5857-4685-be1f-d57550cc96cc" xsi:nil="true"/>
-    <ParentAssetId xmlns="4873beb7-5857-4685-be1f-d57550cc96cc" xsi:nil="true"/>
-    <OriginalSourceMarket xmlns="4873beb7-5857-4685-be1f-d57550cc96cc" xsi:nil="true"/>
-    <ApprovalStatus xmlns="4873beb7-5857-4685-be1f-d57550cc96cc">InProgress</ApprovalStatus>
-    <TPComponent xmlns="4873beb7-5857-4685-be1f-d57550cc96cc" xsi:nil="true"/>
-    <EditorialTags xmlns="4873beb7-5857-4685-be1f-d57550cc96cc" xsi:nil="true"/>
-    <TPExecutable xmlns="4873beb7-5857-4685-be1f-d57550cc96cc" xsi:nil="true"/>
-    <TPLaunchHelpLink xmlns="4873beb7-5857-4685-be1f-d57550cc96cc" xsi:nil="true"/>
-    <LocComments xmlns="4873beb7-5857-4685-be1f-d57550cc96cc" xsi:nil="true"/>
-    <LocRecommendedHandoff xmlns="4873beb7-5857-4685-be1f-d57550cc96cc" xsi:nil="true"/>
-    <SourceTitle xmlns="4873beb7-5857-4685-be1f-d57550cc96cc" xsi:nil="true"/>
-    <CSXUpdate xmlns="4873beb7-5857-4685-be1f-d57550cc96cc">false</CSXUpdate>
-    <IntlLocPriority xmlns="4873beb7-5857-4685-be1f-d57550cc96cc" xsi:nil="true"/>
-    <UAProjectedTotalWords xmlns="4873beb7-5857-4685-be1f-d57550cc96cc" xsi:nil="true"/>
-    <AssetType xmlns="4873beb7-5857-4685-be1f-d57550cc96cc">TP</AssetType>
-    <MachineTranslated xmlns="4873beb7-5857-4685-be1f-d57550cc96cc">false</MachineTranslated>
-    <OutputCachingOn xmlns="4873beb7-5857-4685-be1f-d57550cc96cc">false</OutputCachingOn>
-    <TemplateStatus xmlns="4873beb7-5857-4685-be1f-d57550cc96cc">Complete</TemplateStatus>
-    <IsSearchable xmlns="4873beb7-5857-4685-be1f-d57550cc96cc">true</IsSearchable>
-    <ContentItem xmlns="4873beb7-5857-4685-be1f-d57550cc96cc" xsi:nil="true"/>
-    <HandoffToMSDN xmlns="4873beb7-5857-4685-be1f-d57550cc96cc" xsi:nil="true"/>
-    <ShowIn xmlns="4873beb7-5857-4685-be1f-d57550cc96cc">Show everywhere</ShowIn>
-    <ThumbnailAssetId xmlns="4873beb7-5857-4685-be1f-d57550cc96cc" xsi:nil="true"/>
-    <UALocComments xmlns="4873beb7-5857-4685-be1f-d57550cc96cc" xsi:nil="true"/>
-    <UALocRecommendation xmlns="4873beb7-5857-4685-be1f-d57550cc96cc">Localize</UALocRecommendation>
-    <LastModifiedDateTime xmlns="4873beb7-5857-4685-be1f-d57550cc96cc" xsi:nil="true"/>
-    <LegacyData xmlns="4873beb7-5857-4685-be1f-d57550cc96cc" xsi:nil="true"/>
-    <LocManualTestRequired xmlns="4873beb7-5857-4685-be1f-d57550cc96cc">false</LocManualTestRequired>
-    <LocMarketGroupTiers2 xmlns="4873beb7-5857-4685-be1f-d57550cc96cc" xsi:nil="true"/>
-    <ClipArtFilename xmlns="4873beb7-5857-4685-be1f-d57550cc96cc" xsi:nil="true"/>
-    <TPApplication xmlns="4873beb7-5857-4685-be1f-d57550cc96cc" xsi:nil="true"/>
-    <CSXHash xmlns="4873beb7-5857-4685-be1f-d57550cc96cc" xsi:nil="true"/>
-    <DirectSourceMarket xmlns="4873beb7-5857-4685-be1f-d57550cc96cc" xsi:nil="true"/>
-    <PrimaryImageGen xmlns="4873beb7-5857-4685-be1f-d57550cc96cc">true</PrimaryImageGen>
-    <PlannedPubDate xmlns="4873beb7-5857-4685-be1f-d57550cc96cc" xsi:nil="true"/>
-    <CSXSubmissionMarket xmlns="4873beb7-5857-4685-be1f-d57550cc96cc" xsi:nil="true"/>
-    <Downloads xmlns="4873beb7-5857-4685-be1f-d57550cc96cc">0</Downloads>
-    <ArtSampleDocs xmlns="4873beb7-5857-4685-be1f-d57550cc96cc" xsi:nil="true"/>
-    <TrustLevel xmlns="4873beb7-5857-4685-be1f-d57550cc96cc">1 Microsoft Managed Content</TrustLevel>
-    <BlockPublish xmlns="4873beb7-5857-4685-be1f-d57550cc96cc">false</BlockPublish>
-    <TPLaunchHelpLinkType xmlns="4873beb7-5857-4685-be1f-d57550cc96cc">Template</TPLaunchHelpLinkType>
-    <LocalizationTagsTaxHTField0 xmlns="4873beb7-5857-4685-be1f-d57550cc96cc">
-      <Terms xmlns="http://schemas.microsoft.com/office/infopath/2007/PartnerControls"/>
-    </LocalizationTagsTaxHTField0>
-    <BusinessGroup xmlns="4873beb7-5857-4685-be1f-d57550cc96cc" xsi:nil="true"/>
-    <Providers xmlns="4873beb7-5857-4685-be1f-d57550cc96cc" xsi:nil="true"/>
-    <TemplateTemplateType xmlns="4873beb7-5857-4685-be1f-d57550cc96cc">Word Document Template</TemplateTemplateType>
-    <TimesCloned xmlns="4873beb7-5857-4685-be1f-d57550cc96cc" xsi:nil="true"/>
-    <TPAppVersion xmlns="4873beb7-5857-4685-be1f-d57550cc96cc" xsi:nil="true"/>
-    <VoteCount xmlns="4873beb7-5857-4685-be1f-d57550cc96cc" xsi:nil="true"/>
-    <AverageRating xmlns="4873beb7-5857-4685-be1f-d57550cc96cc" xsi:nil="true"/>
-    <FeatureTagsTaxHTField0 xmlns="4873beb7-5857-4685-be1f-d57550cc96cc">
-      <Terms xmlns="http://schemas.microsoft.com/office/infopath/2007/PartnerControls"/>
-    </FeatureTagsTaxHTField0>
-    <Provider xmlns="4873beb7-5857-4685-be1f-d57550cc96cc" xsi:nil="true"/>
-    <UACurrentWords xmlns="4873beb7-5857-4685-be1f-d57550cc96cc" xsi:nil="true"/>
-    <AssetId xmlns="4873beb7-5857-4685-be1f-d57550cc96cc">TP103749966</AssetId>
-    <TPClientViewer xmlns="4873beb7-5857-4685-be1f-d57550cc96cc" xsi:nil="true"/>
-    <DSATActionTaken xmlns="4873beb7-5857-4685-be1f-d57550cc96cc" xsi:nil="true"/>
-    <APEditor xmlns="4873beb7-5857-4685-be1f-d57550cc96cc">
-      <UserInfo>
-        <DisplayName/>
-        <AccountId xsi:nil="true"/>
-        <AccountType/>
-      </UserInfo>
-    </APEditor>
-    <TPInstallLocation xmlns="4873beb7-5857-4685-be1f-d57550cc96cc" xsi:nil="true"/>
-    <OOCacheId xmlns="4873beb7-5857-4685-be1f-d57550cc96cc" xsi:nil="true"/>
-    <IsDeleted xmlns="4873beb7-5857-4685-be1f-d57550cc96cc">false</IsDeleted>
-    <PublishTargets xmlns="4873beb7-5857-4685-be1f-d57550cc96cc">OfficeOnlineVNext</PublishTargets>
-    <ApprovalLog xmlns="4873beb7-5857-4685-be1f-d57550cc96cc" xsi:nil="true"/>
-    <BugNumber xmlns="4873beb7-5857-4685-be1f-d57550cc96cc" xsi:nil="true"/>
-    <CrawlForDependencies xmlns="4873beb7-5857-4685-be1f-d57550cc96cc">false</CrawlForDependencies>
-    <InternalTagsTaxHTField0 xmlns="4873beb7-5857-4685-be1f-d57550cc96cc">
-      <Terms xmlns="http://schemas.microsoft.com/office/infopath/2007/PartnerControls"/>
-    </InternalTagsTaxHTField0>
-    <LastHandOff xmlns="4873beb7-5857-4685-be1f-d57550cc96cc" xsi:nil="true"/>
-    <Milestone xmlns="4873beb7-5857-4685-be1f-d57550cc96cc" xsi:nil="true"/>
-    <OriginalRelease xmlns="4873beb7-5857-4685-be1f-d57550cc96cc">15</OriginalRelease>
-    <RecommendationsModifier xmlns="4873beb7-5857-4685-be1f-d57550cc96cc" xsi:nil="true"/>
-    <ScenarioTagsTaxHTField0 xmlns="4873beb7-5857-4685-be1f-d57550cc96cc">
-      <Terms xmlns="http://schemas.microsoft.com/office/infopath/2007/PartnerControls"/>
-    </ScenarioTagsTaxHTField0>
-    <UANotes xmlns="4873beb7-5857-4685-be1f-d57550cc96cc" xsi:nil="true"/>
-  </documentManagement>
-</p:properties>
-</file>
-
 <file path=customXml/item3.xml><?xml version="1.0" encoding="utf-8"?>
 <?mso-contentType ?>
 <FormTemplates xmlns="http://schemas.microsoft.com/sharepoint/v3/contenttype/forms">
@@ -7430,6 +8223,16 @@
 </file>
 
 <file path=customXml/itemProps1.xml><?xml version="1.0" encoding="utf-8"?>
+<ds:datastoreItem xmlns:ds="http://schemas.openxmlformats.org/officeDocument/2006/customXml" ds:itemID="{83AE4ADC-D632-40A7-A0C1-0481BB069C4F}">
+  <ds:schemaRefs>
+    <ds:schemaRef ds:uri="http://schemas.microsoft.com/office/2006/metadata/properties"/>
+    <ds:schemaRef ds:uri="http://schemas.microsoft.com/office/infopath/2007/PartnerControls"/>
+    <ds:schemaRef ds:uri="4873beb7-5857-4685-be1f-d57550cc96cc"/>
+  </ds:schemaRefs>
+</ds:datastoreItem>
+</file>
+
+<file path=customXml/itemProps2.xml><?xml version="1.0" encoding="utf-8"?>
 <ds:datastoreItem xmlns:ds="http://schemas.openxmlformats.org/officeDocument/2006/customXml" ds:itemID="{88FF2527-3592-4DBF-9FD9-FEA06E5BF9A7}">
   <ds:schemaRefs>
     <ds:schemaRef ds:uri="http://schemas.microsoft.com/office/2006/metadata/contentType"/>
@@ -7447,16 +8250,6 @@
 </ds:datastoreItem>
 </file>
 
-<file path=customXml/itemProps2.xml><?xml version="1.0" encoding="utf-8"?>
-<ds:datastoreItem xmlns:ds="http://schemas.openxmlformats.org/officeDocument/2006/customXml" ds:itemID="{83AE4ADC-D632-40A7-A0C1-0481BB069C4F}">
-  <ds:schemaRefs>
-    <ds:schemaRef ds:uri="http://schemas.microsoft.com/office/2006/metadata/properties"/>
-    <ds:schemaRef ds:uri="http://schemas.microsoft.com/office/infopath/2007/PartnerControls"/>
-    <ds:schemaRef ds:uri="4873beb7-5857-4685-be1f-d57550cc96cc"/>
-  </ds:schemaRefs>
-</ds:datastoreItem>
-</file>
-
 <file path=customXml/itemProps3.xml><?xml version="1.0" encoding="utf-8"?>
 <ds:datastoreItem xmlns:ds="http://schemas.openxmlformats.org/officeDocument/2006/customXml" ds:itemID="{FF740C13-C6A2-43D3-86C5-4CBB969C2CB1}">
   <ds:schemaRefs>
@@ -7466,7 +8259,7 @@
 </file>
 
 <file path=customXml/itemProps4.xml><?xml version="1.0" encoding="utf-8"?>
-<ds:datastoreItem xmlns:ds="http://schemas.openxmlformats.org/officeDocument/2006/customXml" ds:itemID="{D5E1B56E-35CA-475E-A0B7-4C85BD31B8FD}">
+<ds:datastoreItem xmlns:ds="http://schemas.openxmlformats.org/officeDocument/2006/customXml" ds:itemID="{CB5A305F-62B5-4EE1-B65C-28421F697AF7}">
   <ds:schemaRefs>
     <ds:schemaRef ds:uri="http://schemas.openxmlformats.org/officeDocument/2006/bibliography"/>
   </ds:schemaRefs>

</xml_diff>

<commit_message>
Implemented classifier and created new dataset
</commit_message>
<xml_diff>
--- a/Documents/Data_Mining_Report.docx
+++ b/Documents/Data_Mining_Report.docx
@@ -17,7 +17,7 @@
         <w:pStyle w:val="Heading1"/>
       </w:pPr>
       <w:bookmarkStart w:id="0" w:name="_Toc528155597"/>
-      <w:bookmarkStart w:id="1" w:name="_Toc528589969"/>
+      <w:bookmarkStart w:id="1" w:name="_Toc529777830"/>
       <w:r>
         <w:t>student details</w:t>
       </w:r>
@@ -29,7 +29,7 @@
         <w:pStyle w:val="Heading3"/>
       </w:pPr>
       <w:bookmarkStart w:id="2" w:name="_Toc528155598"/>
-      <w:bookmarkStart w:id="3" w:name="_Toc528589970"/>
+      <w:bookmarkStart w:id="3" w:name="_Toc529777831"/>
       <w:r>
         <w:t>Name(s): cathal hughes &amp; russell brady</w:t>
       </w:r>
@@ -41,7 +41,7 @@
         <w:pStyle w:val="Heading3"/>
       </w:pPr>
       <w:bookmarkStart w:id="4" w:name="_Toc528155599"/>
-      <w:bookmarkStart w:id="5" w:name="_Toc528589971"/>
+      <w:bookmarkStart w:id="5" w:name="_Toc529777832"/>
       <w:r>
         <w:t>Programme: case</w:t>
       </w:r>
@@ -56,7 +56,7 @@
         <w:pStyle w:val="Heading3"/>
       </w:pPr>
       <w:bookmarkStart w:id="6" w:name="_Toc528155600"/>
-      <w:bookmarkStart w:id="7" w:name="_Toc528589972"/>
+      <w:bookmarkStart w:id="7" w:name="_Toc529777833"/>
       <w:r>
         <w:t>Module Code: ca4010</w:t>
       </w:r>
@@ -71,7 +71,7 @@
         <w:pStyle w:val="Heading3"/>
       </w:pPr>
       <w:bookmarkStart w:id="8" w:name="_Toc528155602"/>
-      <w:bookmarkStart w:id="9" w:name="_Toc528589973"/>
+      <w:bookmarkStart w:id="9" w:name="_Toc529777834"/>
       <w:r>
         <w:t>Submission Date:</w:t>
       </w:r>
@@ -86,7 +86,7 @@
         <w:pStyle w:val="Heading3"/>
       </w:pPr>
       <w:bookmarkStart w:id="10" w:name="_Toc528155603"/>
-      <w:bookmarkStart w:id="11" w:name="_Toc528589974"/>
+      <w:bookmarkStart w:id="11" w:name="_Toc529777835"/>
       <w:r>
         <w:t>Module Coordinator: Mark roantree</w:t>
       </w:r>
@@ -99,7 +99,7 @@
         <w:pStyle w:val="Heading1"/>
       </w:pPr>
       <w:bookmarkStart w:id="12" w:name="_Toc528155604"/>
-      <w:bookmarkStart w:id="13" w:name="_Toc528589975"/>
+      <w:bookmarkStart w:id="13" w:name="_Toc529777836"/>
       <w:r>
         <w:t>Plagiarism declaration</w:t>
       </w:r>
@@ -193,7 +193,7 @@
           <w:r>
             <w:fldChar w:fldCharType="separate"/>
           </w:r>
-          <w:hyperlink w:anchor="_Toc528589969" w:history="1">
+          <w:hyperlink w:anchor="_Toc529777830" w:history="1">
             <w:r>
               <w:rPr>
                 <w:rStyle w:val="Hyperlink"/>
@@ -220,7 +220,7 @@
                 <w:noProof/>
                 <w:webHidden/>
               </w:rPr>
-              <w:instrText xml:space="preserve"> PAGEREF _Toc528589969 \h </w:instrText>
+              <w:instrText xml:space="preserve"> PAGEREF _Toc529777830 \h </w:instrText>
             </w:r>
             <w:r>
               <w:rPr>
@@ -262,7 +262,7 @@
               <w:lang w:eastAsia="en-GB"/>
             </w:rPr>
           </w:pPr>
-          <w:hyperlink w:anchor="_Toc528589970" w:history="1">
+          <w:hyperlink w:anchor="_Toc529777831" w:history="1">
             <w:r>
               <w:rPr>
                 <w:rStyle w:val="Hyperlink"/>
@@ -289,7 +289,7 @@
                 <w:noProof/>
                 <w:webHidden/>
               </w:rPr>
-              <w:instrText xml:space="preserve"> PAGEREF _Toc528589970 \h </w:instrText>
+              <w:instrText xml:space="preserve"> PAGEREF _Toc529777831 \h </w:instrText>
             </w:r>
             <w:r>
               <w:rPr>
@@ -331,7 +331,7 @@
               <w:lang w:eastAsia="en-GB"/>
             </w:rPr>
           </w:pPr>
-          <w:hyperlink w:anchor="_Toc528589971" w:history="1">
+          <w:hyperlink w:anchor="_Toc529777832" w:history="1">
             <w:r>
               <w:rPr>
                 <w:rStyle w:val="Hyperlink"/>
@@ -358,7 +358,7 @@
                 <w:noProof/>
                 <w:webHidden/>
               </w:rPr>
-              <w:instrText xml:space="preserve"> PAGEREF _Toc528589971 \h </w:instrText>
+              <w:instrText xml:space="preserve"> PAGEREF _Toc529777832 \h </w:instrText>
             </w:r>
             <w:r>
               <w:rPr>
@@ -400,7 +400,7 @@
               <w:lang w:eastAsia="en-GB"/>
             </w:rPr>
           </w:pPr>
-          <w:hyperlink w:anchor="_Toc528589972" w:history="1">
+          <w:hyperlink w:anchor="_Toc529777833" w:history="1">
             <w:r>
               <w:rPr>
                 <w:rStyle w:val="Hyperlink"/>
@@ -427,7 +427,7 @@
                 <w:noProof/>
                 <w:webHidden/>
               </w:rPr>
-              <w:instrText xml:space="preserve"> PAGEREF _Toc528589972 \h </w:instrText>
+              <w:instrText xml:space="preserve"> PAGEREF _Toc529777833 \h </w:instrText>
             </w:r>
             <w:r>
               <w:rPr>
@@ -469,7 +469,7 @@
               <w:lang w:eastAsia="en-GB"/>
             </w:rPr>
           </w:pPr>
-          <w:hyperlink w:anchor="_Toc528589973" w:history="1">
+          <w:hyperlink w:anchor="_Toc529777834" w:history="1">
             <w:r>
               <w:rPr>
                 <w:rStyle w:val="Hyperlink"/>
@@ -496,7 +496,7 @@
                 <w:noProof/>
                 <w:webHidden/>
               </w:rPr>
-              <w:instrText xml:space="preserve"> PAGEREF _Toc528589973 \h </w:instrText>
+              <w:instrText xml:space="preserve"> PAGEREF _Toc529777834 \h </w:instrText>
             </w:r>
             <w:r>
               <w:rPr>
@@ -538,7 +538,7 @@
               <w:lang w:eastAsia="en-GB"/>
             </w:rPr>
           </w:pPr>
-          <w:hyperlink w:anchor="_Toc528589974" w:history="1">
+          <w:hyperlink w:anchor="_Toc529777835" w:history="1">
             <w:r>
               <w:rPr>
                 <w:rStyle w:val="Hyperlink"/>
@@ -565,7 +565,7 @@
                 <w:noProof/>
                 <w:webHidden/>
               </w:rPr>
-              <w:instrText xml:space="preserve"> PAGEREF _Toc528589974 \h </w:instrText>
+              <w:instrText xml:space="preserve"> PAGEREF _Toc529777835 \h </w:instrText>
             </w:r>
             <w:r>
               <w:rPr>
@@ -607,7 +607,7 @@
               <w:lang w:eastAsia="en-GB"/>
             </w:rPr>
           </w:pPr>
-          <w:hyperlink w:anchor="_Toc528589975" w:history="1">
+          <w:hyperlink w:anchor="_Toc529777836" w:history="1">
             <w:r>
               <w:rPr>
                 <w:rStyle w:val="Hyperlink"/>
@@ -634,7 +634,7 @@
                 <w:noProof/>
                 <w:webHidden/>
               </w:rPr>
-              <w:instrText xml:space="preserve"> PAGEREF _Toc528589975 \h </w:instrText>
+              <w:instrText xml:space="preserve"> PAGEREF _Toc529777836 \h </w:instrText>
             </w:r>
             <w:r>
               <w:rPr>
@@ -676,7 +676,7 @@
               <w:lang w:eastAsia="en-GB"/>
             </w:rPr>
           </w:pPr>
-          <w:hyperlink w:anchor="_Toc528589976" w:history="1">
+          <w:hyperlink w:anchor="_Toc529777837" w:history="1">
             <w:r>
               <w:rPr>
                 <w:rStyle w:val="Hyperlink"/>
@@ -703,7 +703,7 @@
                 <w:noProof/>
                 <w:webHidden/>
               </w:rPr>
-              <w:instrText xml:space="preserve"> PAGEREF _Toc528589976 \h </w:instrText>
+              <w:instrText xml:space="preserve"> PAGEREF _Toc529777837 \h </w:instrText>
             </w:r>
             <w:r>
               <w:rPr>
@@ -745,7 +745,7 @@
               <w:lang w:eastAsia="en-GB"/>
             </w:rPr>
           </w:pPr>
-          <w:hyperlink w:anchor="_Toc528589977" w:history="1">
+          <w:hyperlink w:anchor="_Toc529777838" w:history="1">
             <w:r>
               <w:rPr>
                 <w:rStyle w:val="Hyperlink"/>
@@ -772,7 +772,7 @@
                 <w:noProof/>
                 <w:webHidden/>
               </w:rPr>
-              <w:instrText xml:space="preserve"> PAGEREF _Toc528589977 \h </w:instrText>
+              <w:instrText xml:space="preserve"> PAGEREF _Toc529777838 \h </w:instrText>
             </w:r>
             <w:r>
               <w:rPr>
@@ -792,7 +792,7 @@
                 <w:noProof/>
                 <w:webHidden/>
               </w:rPr>
-              <w:t>2</w:t>
+              <w:t>3</w:t>
             </w:r>
             <w:r>
               <w:rPr>
@@ -814,7 +814,7 @@
               <w:lang w:eastAsia="en-GB"/>
             </w:rPr>
           </w:pPr>
-          <w:hyperlink w:anchor="_Toc528589978" w:history="1">
+          <w:hyperlink w:anchor="_Toc529777839" w:history="1">
             <w:r>
               <w:rPr>
                 <w:rStyle w:val="Hyperlink"/>
@@ -841,7 +841,7 @@
                 <w:noProof/>
                 <w:webHidden/>
               </w:rPr>
-              <w:instrText xml:space="preserve"> PAGEREF _Toc528589978 \h </w:instrText>
+              <w:instrText xml:space="preserve"> PAGEREF _Toc529777839 \h </w:instrText>
             </w:r>
             <w:r>
               <w:rPr>
@@ -883,7 +883,7 @@
               <w:lang w:eastAsia="en-GB"/>
             </w:rPr>
           </w:pPr>
-          <w:hyperlink w:anchor="_Toc528589979" w:history="1">
+          <w:hyperlink w:anchor="_Toc529777840" w:history="1">
             <w:r>
               <w:rPr>
                 <w:rStyle w:val="Hyperlink"/>
@@ -910,7 +910,7 @@
                 <w:noProof/>
                 <w:webHidden/>
               </w:rPr>
-              <w:instrText xml:space="preserve"> PAGEREF _Toc528589979 \h </w:instrText>
+              <w:instrText xml:space="preserve"> PAGEREF _Toc529777840 \h </w:instrText>
             </w:r>
             <w:r>
               <w:rPr>
@@ -952,7 +952,7 @@
               <w:lang w:eastAsia="en-GB"/>
             </w:rPr>
           </w:pPr>
-          <w:hyperlink w:anchor="_Toc528589980" w:history="1">
+          <w:hyperlink w:anchor="_Toc529777841" w:history="1">
             <w:r>
               <w:rPr>
                 <w:rStyle w:val="Hyperlink"/>
@@ -979,7 +979,7 @@
                 <w:noProof/>
                 <w:webHidden/>
               </w:rPr>
-              <w:instrText xml:space="preserve"> PAGEREF _Toc528589980 \h </w:instrText>
+              <w:instrText xml:space="preserve"> PAGEREF _Toc529777841 \h </w:instrText>
             </w:r>
             <w:r>
               <w:rPr>
@@ -1021,7 +1021,7 @@
               <w:lang w:eastAsia="en-GB"/>
             </w:rPr>
           </w:pPr>
-          <w:hyperlink w:anchor="_Toc528589981" w:history="1">
+          <w:hyperlink w:anchor="_Toc529777842" w:history="1">
             <w:r>
               <w:rPr>
                 <w:rStyle w:val="Hyperlink"/>
@@ -1048,7 +1048,7 @@
                 <w:noProof/>
                 <w:webHidden/>
               </w:rPr>
-              <w:instrText xml:space="preserve"> PAGEREF _Toc528589981 \h </w:instrText>
+              <w:instrText xml:space="preserve"> PAGEREF _Toc529777842 \h </w:instrText>
             </w:r>
             <w:r>
               <w:rPr>
@@ -1090,7 +1090,7 @@
               <w:lang w:eastAsia="en-GB"/>
             </w:rPr>
           </w:pPr>
-          <w:hyperlink w:anchor="_Toc528589982" w:history="1">
+          <w:hyperlink w:anchor="_Toc529777843" w:history="1">
             <w:r>
               <w:rPr>
                 <w:rStyle w:val="Hyperlink"/>
@@ -1117,7 +1117,7 @@
                 <w:noProof/>
                 <w:webHidden/>
               </w:rPr>
-              <w:instrText xml:space="preserve"> PAGEREF _Toc528589982 \h </w:instrText>
+              <w:instrText xml:space="preserve"> PAGEREF _Toc529777843 \h </w:instrText>
             </w:r>
             <w:r>
               <w:rPr>
@@ -1159,7 +1159,7 @@
               <w:lang w:eastAsia="en-GB"/>
             </w:rPr>
           </w:pPr>
-          <w:hyperlink w:anchor="_Toc528589983" w:history="1">
+          <w:hyperlink w:anchor="_Toc529777844" w:history="1">
             <w:r>
               <w:rPr>
                 <w:rStyle w:val="Hyperlink"/>
@@ -1186,7 +1186,7 @@
                 <w:noProof/>
                 <w:webHidden/>
               </w:rPr>
-              <w:instrText xml:space="preserve"> PAGEREF _Toc528589983 \h </w:instrText>
+              <w:instrText xml:space="preserve"> PAGEREF _Toc529777844 \h </w:instrText>
             </w:r>
             <w:r>
               <w:rPr>
@@ -1228,13 +1228,13 @@
               <w:lang w:eastAsia="en-GB"/>
             </w:rPr>
           </w:pPr>
-          <w:hyperlink w:anchor="_Toc528589984" w:history="1">
+          <w:hyperlink w:anchor="_Toc529777845" w:history="1">
             <w:r>
               <w:rPr>
                 <w:rStyle w:val="Hyperlink"/>
                 <w:noProof/>
               </w:rPr>
-              <w:t>Discrepancy Detection</w:t>
+              <w:t>Attribute Analysis</w:t>
             </w:r>
             <w:r>
               <w:rPr>
@@ -1255,7 +1255,7 @@
                 <w:noProof/>
                 <w:webHidden/>
               </w:rPr>
-              <w:instrText xml:space="preserve"> PAGEREF _Toc528589984 \h </w:instrText>
+              <w:instrText xml:space="preserve"> PAGEREF _Toc529777845 \h </w:instrText>
             </w:r>
             <w:r>
               <w:rPr>
@@ -1276,6 +1276,75 @@
                 <w:webHidden/>
               </w:rPr>
               <w:t>5</w:t>
+            </w:r>
+            <w:r>
+              <w:rPr>
+                <w:noProof/>
+                <w:webHidden/>
+              </w:rPr>
+              <w:fldChar w:fldCharType="end"/>
+            </w:r>
+          </w:hyperlink>
+        </w:p>
+        <w:p>
+          <w:pPr>
+            <w:pStyle w:val="TOC1"/>
+            <w:tabs>
+              <w:tab w:val="right" w:leader="dot" w:pos="9350"/>
+            </w:tabs>
+            <w:rPr>
+              <w:noProof/>
+              <w:lang w:eastAsia="en-GB"/>
+            </w:rPr>
+          </w:pPr>
+          <w:hyperlink w:anchor="_Toc529777846" w:history="1">
+            <w:r>
+              <w:rPr>
+                <w:rStyle w:val="Hyperlink"/>
+                <w:noProof/>
+              </w:rPr>
+              <w:t>Data Transformation</w:t>
+            </w:r>
+            <w:r>
+              <w:rPr>
+                <w:noProof/>
+                <w:webHidden/>
+              </w:rPr>
+              <w:tab/>
+            </w:r>
+            <w:r>
+              <w:rPr>
+                <w:noProof/>
+                <w:webHidden/>
+              </w:rPr>
+              <w:fldChar w:fldCharType="begin"/>
+            </w:r>
+            <w:r>
+              <w:rPr>
+                <w:noProof/>
+                <w:webHidden/>
+              </w:rPr>
+              <w:instrText xml:space="preserve"> PAGEREF _Toc529777846 \h </w:instrText>
+            </w:r>
+            <w:r>
+              <w:rPr>
+                <w:noProof/>
+                <w:webHidden/>
+              </w:rPr>
+            </w:r>
+            <w:r>
+              <w:rPr>
+                <w:noProof/>
+                <w:webHidden/>
+              </w:rPr>
+              <w:fldChar w:fldCharType="separate"/>
+            </w:r>
+            <w:r>
+              <w:rPr>
+                <w:noProof/>
+                <w:webHidden/>
+              </w:rPr>
+              <w:t>8</w:t>
             </w:r>
             <w:r>
               <w:rPr>
@@ -1297,13 +1366,13 @@
               <w:lang w:eastAsia="en-GB"/>
             </w:rPr>
           </w:pPr>
-          <w:hyperlink w:anchor="_Toc528589985" w:history="1">
+          <w:hyperlink w:anchor="_Toc529777847" w:history="1">
             <w:r>
               <w:rPr>
                 <w:rStyle w:val="Hyperlink"/>
                 <w:noProof/>
               </w:rPr>
-              <w:t>Missing Values</w:t>
+              <w:t>Attribute Construction &amp; Aggrergation</w:t>
             </w:r>
             <w:r>
               <w:rPr>
@@ -1324,7 +1393,7 @@
                 <w:noProof/>
                 <w:webHidden/>
               </w:rPr>
-              <w:instrText xml:space="preserve"> PAGEREF _Toc528589985 \h </w:instrText>
+              <w:instrText xml:space="preserve"> PAGEREF _Toc529777847 \h </w:instrText>
             </w:r>
             <w:r>
               <w:rPr>
@@ -1344,7 +1413,76 @@
                 <w:noProof/>
                 <w:webHidden/>
               </w:rPr>
-              <w:t>6</w:t>
+              <w:t>8</w:t>
+            </w:r>
+            <w:r>
+              <w:rPr>
+                <w:noProof/>
+                <w:webHidden/>
+              </w:rPr>
+              <w:fldChar w:fldCharType="end"/>
+            </w:r>
+          </w:hyperlink>
+        </w:p>
+        <w:p>
+          <w:pPr>
+            <w:pStyle w:val="TOC1"/>
+            <w:tabs>
+              <w:tab w:val="right" w:leader="dot" w:pos="9350"/>
+            </w:tabs>
+            <w:rPr>
+              <w:noProof/>
+              <w:lang w:eastAsia="en-GB"/>
+            </w:rPr>
+          </w:pPr>
+          <w:hyperlink w:anchor="_Toc529777848" w:history="1">
+            <w:r>
+              <w:rPr>
+                <w:rStyle w:val="Hyperlink"/>
+                <w:noProof/>
+              </w:rPr>
+              <w:t>Data Integartion</w:t>
+            </w:r>
+            <w:r>
+              <w:rPr>
+                <w:noProof/>
+                <w:webHidden/>
+              </w:rPr>
+              <w:tab/>
+            </w:r>
+            <w:r>
+              <w:rPr>
+                <w:noProof/>
+                <w:webHidden/>
+              </w:rPr>
+              <w:fldChar w:fldCharType="begin"/>
+            </w:r>
+            <w:r>
+              <w:rPr>
+                <w:noProof/>
+                <w:webHidden/>
+              </w:rPr>
+              <w:instrText xml:space="preserve"> PAGEREF _Toc529777848 \h </w:instrText>
+            </w:r>
+            <w:r>
+              <w:rPr>
+                <w:noProof/>
+                <w:webHidden/>
+              </w:rPr>
+            </w:r>
+            <w:r>
+              <w:rPr>
+                <w:noProof/>
+                <w:webHidden/>
+              </w:rPr>
+              <w:fldChar w:fldCharType="separate"/>
+            </w:r>
+            <w:r>
+              <w:rPr>
+                <w:noProof/>
+                <w:webHidden/>
+              </w:rPr>
+              <w:t>11</w:t>
             </w:r>
             <w:r>
               <w:rPr>
@@ -1366,13 +1504,13 @@
               <w:lang w:eastAsia="en-GB"/>
             </w:rPr>
           </w:pPr>
-          <w:hyperlink w:anchor="_Toc528589986" w:history="1">
+          <w:hyperlink w:anchor="_Toc529777849" w:history="1">
             <w:r>
               <w:rPr>
                 <w:rStyle w:val="Hyperlink"/>
                 <w:noProof/>
               </w:rPr>
-              <w:t>Attribute Selection</w:t>
+              <w:t>Premier League Standings Dataset</w:t>
             </w:r>
             <w:r>
               <w:rPr>
@@ -1393,7 +1531,7 @@
                 <w:noProof/>
                 <w:webHidden/>
               </w:rPr>
-              <w:instrText xml:space="preserve"> PAGEREF _Toc528589986 \h </w:instrText>
+              <w:instrText xml:space="preserve"> PAGEREF _Toc529777849 \h </w:instrText>
             </w:r>
             <w:r>
               <w:rPr>
@@ -1413,7 +1551,214 @@
                 <w:noProof/>
                 <w:webHidden/>
               </w:rPr>
-              <w:t>7</w:t>
+              <w:t>11</w:t>
+            </w:r>
+            <w:r>
+              <w:rPr>
+                <w:noProof/>
+                <w:webHidden/>
+              </w:rPr>
+              <w:fldChar w:fldCharType="end"/>
+            </w:r>
+          </w:hyperlink>
+        </w:p>
+        <w:p>
+          <w:pPr>
+            <w:pStyle w:val="TOC2"/>
+            <w:tabs>
+              <w:tab w:val="right" w:leader="dot" w:pos="9350"/>
+            </w:tabs>
+            <w:rPr>
+              <w:noProof/>
+              <w:lang w:eastAsia="en-GB"/>
+            </w:rPr>
+          </w:pPr>
+          <w:hyperlink w:anchor="_Toc529777850" w:history="1">
+            <w:r>
+              <w:rPr>
+                <w:rStyle w:val="Hyperlink"/>
+                <w:noProof/>
+              </w:rPr>
+              <w:t>Discrepancy Detection</w:t>
+            </w:r>
+            <w:r>
+              <w:rPr>
+                <w:noProof/>
+                <w:webHidden/>
+              </w:rPr>
+              <w:tab/>
+            </w:r>
+            <w:r>
+              <w:rPr>
+                <w:noProof/>
+                <w:webHidden/>
+              </w:rPr>
+              <w:fldChar w:fldCharType="begin"/>
+            </w:r>
+            <w:r>
+              <w:rPr>
+                <w:noProof/>
+                <w:webHidden/>
+              </w:rPr>
+              <w:instrText xml:space="preserve"> PAGEREF _Toc529777850 \h </w:instrText>
+            </w:r>
+            <w:r>
+              <w:rPr>
+                <w:noProof/>
+                <w:webHidden/>
+              </w:rPr>
+            </w:r>
+            <w:r>
+              <w:rPr>
+                <w:noProof/>
+                <w:webHidden/>
+              </w:rPr>
+              <w:fldChar w:fldCharType="separate"/>
+            </w:r>
+            <w:r>
+              <w:rPr>
+                <w:noProof/>
+                <w:webHidden/>
+              </w:rPr>
+              <w:t>11</w:t>
+            </w:r>
+            <w:r>
+              <w:rPr>
+                <w:noProof/>
+                <w:webHidden/>
+              </w:rPr>
+              <w:fldChar w:fldCharType="end"/>
+            </w:r>
+          </w:hyperlink>
+        </w:p>
+        <w:p>
+          <w:pPr>
+            <w:pStyle w:val="TOC2"/>
+            <w:tabs>
+              <w:tab w:val="right" w:leader="dot" w:pos="9350"/>
+            </w:tabs>
+            <w:rPr>
+              <w:noProof/>
+              <w:lang w:eastAsia="en-GB"/>
+            </w:rPr>
+          </w:pPr>
+          <w:hyperlink w:anchor="_Toc529777851" w:history="1">
+            <w:r>
+              <w:rPr>
+                <w:rStyle w:val="Hyperlink"/>
+                <w:noProof/>
+              </w:rPr>
+              <w:t>Missing Values</w:t>
+            </w:r>
+            <w:r>
+              <w:rPr>
+                <w:noProof/>
+                <w:webHidden/>
+              </w:rPr>
+              <w:tab/>
+            </w:r>
+            <w:r>
+              <w:rPr>
+                <w:noProof/>
+                <w:webHidden/>
+              </w:rPr>
+              <w:fldChar w:fldCharType="begin"/>
+            </w:r>
+            <w:r>
+              <w:rPr>
+                <w:noProof/>
+                <w:webHidden/>
+              </w:rPr>
+              <w:instrText xml:space="preserve"> PAGEREF _Toc529777851 \h </w:instrText>
+            </w:r>
+            <w:r>
+              <w:rPr>
+                <w:noProof/>
+                <w:webHidden/>
+              </w:rPr>
+            </w:r>
+            <w:r>
+              <w:rPr>
+                <w:noProof/>
+                <w:webHidden/>
+              </w:rPr>
+              <w:fldChar w:fldCharType="separate"/>
+            </w:r>
+            <w:r>
+              <w:rPr>
+                <w:noProof/>
+                <w:webHidden/>
+              </w:rPr>
+              <w:t>12</w:t>
+            </w:r>
+            <w:r>
+              <w:rPr>
+                <w:noProof/>
+                <w:webHidden/>
+              </w:rPr>
+              <w:fldChar w:fldCharType="end"/>
+            </w:r>
+          </w:hyperlink>
+        </w:p>
+        <w:p>
+          <w:pPr>
+            <w:pStyle w:val="TOC2"/>
+            <w:tabs>
+              <w:tab w:val="right" w:leader="dot" w:pos="9350"/>
+            </w:tabs>
+            <w:rPr>
+              <w:noProof/>
+              <w:lang w:eastAsia="en-GB"/>
+            </w:rPr>
+          </w:pPr>
+          <w:hyperlink w:anchor="_Toc529777852" w:history="1">
+            <w:r>
+              <w:rPr>
+                <w:rStyle w:val="Hyperlink"/>
+                <w:noProof/>
+              </w:rPr>
+              <w:t>Final Dataset</w:t>
+            </w:r>
+            <w:r>
+              <w:rPr>
+                <w:noProof/>
+                <w:webHidden/>
+              </w:rPr>
+              <w:tab/>
+            </w:r>
+            <w:r>
+              <w:rPr>
+                <w:noProof/>
+                <w:webHidden/>
+              </w:rPr>
+              <w:fldChar w:fldCharType="begin"/>
+            </w:r>
+            <w:r>
+              <w:rPr>
+                <w:noProof/>
+                <w:webHidden/>
+              </w:rPr>
+              <w:instrText xml:space="preserve"> PAGEREF _Toc529777852 \h </w:instrText>
+            </w:r>
+            <w:r>
+              <w:rPr>
+                <w:noProof/>
+                <w:webHidden/>
+              </w:rPr>
+            </w:r>
+            <w:r>
+              <w:rPr>
+                <w:noProof/>
+                <w:webHidden/>
+              </w:rPr>
+              <w:fldChar w:fldCharType="separate"/>
+            </w:r>
+            <w:r>
+              <w:rPr>
+                <w:noProof/>
+                <w:webHidden/>
+              </w:rPr>
+              <w:t>13</w:t>
             </w:r>
             <w:r>
               <w:rPr>
@@ -1435,7 +1780,7 @@
               <w:lang w:eastAsia="en-GB"/>
             </w:rPr>
           </w:pPr>
-          <w:hyperlink w:anchor="_Toc528589987" w:history="1">
+          <w:hyperlink w:anchor="_Toc529777853" w:history="1">
             <w:r>
               <w:rPr>
                 <w:rStyle w:val="Hyperlink"/>
@@ -1462,7 +1807,7 @@
                 <w:noProof/>
                 <w:webHidden/>
               </w:rPr>
-              <w:instrText xml:space="preserve"> PAGEREF _Toc528589987 \h </w:instrText>
+              <w:instrText xml:space="preserve"> PAGEREF _Toc529777853 \h </w:instrText>
             </w:r>
             <w:r>
               <w:rPr>
@@ -1482,7 +1827,76 @@
                 <w:noProof/>
                 <w:webHidden/>
               </w:rPr>
-              <w:t>7</w:t>
+              <w:t>14</w:t>
+            </w:r>
+            <w:r>
+              <w:rPr>
+                <w:noProof/>
+                <w:webHidden/>
+              </w:rPr>
+              <w:fldChar w:fldCharType="end"/>
+            </w:r>
+          </w:hyperlink>
+        </w:p>
+        <w:p>
+          <w:pPr>
+            <w:pStyle w:val="TOC2"/>
+            <w:tabs>
+              <w:tab w:val="right" w:leader="dot" w:pos="9350"/>
+            </w:tabs>
+            <w:rPr>
+              <w:noProof/>
+              <w:lang w:eastAsia="en-GB"/>
+            </w:rPr>
+          </w:pPr>
+          <w:hyperlink w:anchor="_Toc529777854" w:history="1">
+            <w:r>
+              <w:rPr>
+                <w:rStyle w:val="Hyperlink"/>
+                <w:noProof/>
+              </w:rPr>
+              <w:t>The Implementation</w:t>
+            </w:r>
+            <w:r>
+              <w:rPr>
+                <w:noProof/>
+                <w:webHidden/>
+              </w:rPr>
+              <w:tab/>
+            </w:r>
+            <w:r>
+              <w:rPr>
+                <w:noProof/>
+                <w:webHidden/>
+              </w:rPr>
+              <w:fldChar w:fldCharType="begin"/>
+            </w:r>
+            <w:r>
+              <w:rPr>
+                <w:noProof/>
+                <w:webHidden/>
+              </w:rPr>
+              <w:instrText xml:space="preserve"> PAGEREF _Toc529777854 \h </w:instrText>
+            </w:r>
+            <w:r>
+              <w:rPr>
+                <w:noProof/>
+                <w:webHidden/>
+              </w:rPr>
+            </w:r>
+            <w:r>
+              <w:rPr>
+                <w:noProof/>
+                <w:webHidden/>
+              </w:rPr>
+              <w:fldChar w:fldCharType="separate"/>
+            </w:r>
+            <w:r>
+              <w:rPr>
+                <w:noProof/>
+                <w:webHidden/>
+              </w:rPr>
+              <w:t>15</w:t>
             </w:r>
             <w:r>
               <w:rPr>
@@ -1504,7 +1918,7 @@
               <w:lang w:eastAsia="en-GB"/>
             </w:rPr>
           </w:pPr>
-          <w:hyperlink w:anchor="_Toc528589988" w:history="1">
+          <w:hyperlink w:anchor="_Toc529777855" w:history="1">
             <w:r>
               <w:rPr>
                 <w:rStyle w:val="Hyperlink"/>
@@ -1531,7 +1945,7 @@
                 <w:noProof/>
                 <w:webHidden/>
               </w:rPr>
-              <w:instrText xml:space="preserve"> PAGEREF _Toc528589988 \h </w:instrText>
+              <w:instrText xml:space="preserve"> PAGEREF _Toc529777855 \h </w:instrText>
             </w:r>
             <w:r>
               <w:rPr>
@@ -1551,7 +1965,7 @@
                 <w:noProof/>
                 <w:webHidden/>
               </w:rPr>
-              <w:t>7</w:t>
+              <w:t>15</w:t>
             </w:r>
             <w:r>
               <w:rPr>
@@ -1586,7 +2000,7 @@
       <w:pPr>
         <w:pStyle w:val="Heading1"/>
       </w:pPr>
-      <w:bookmarkStart w:id="14" w:name="_Toc528589976"/>
+      <w:bookmarkStart w:id="14" w:name="_Toc529777837"/>
       <w:r>
         <w:t>Introduction</w:t>
       </w:r>
@@ -1594,6 +2008,7 @@
     </w:p>
     <w:p>
       <w:r>
+        <w:lastRenderedPageBreak/>
         <w:t xml:space="preserve">The following report provides a detailed explanation of our idea and dataset, how we prepared our data, the algorithm we used to make our prediction and our subsequent results and findings. Also included is our insights on how we felt the process went and our general thoughts on the results and predictions with which we obtained.  </w:t>
       </w:r>
     </w:p>
@@ -1603,7 +2018,7 @@
         <w:pStyle w:val="Heading1"/>
       </w:pPr>
       <w:bookmarkStart w:id="15" w:name="_Toc528155605"/>
-      <w:bookmarkStart w:id="16" w:name="_Toc528589977"/>
+      <w:bookmarkStart w:id="16" w:name="_Toc529777838"/>
       <w:r>
         <w:t>Idea and dataset description</w:t>
       </w:r>
@@ -1615,92 +2030,95 @@
     </w:p>
     <w:p>
       <w:r>
+        <w:t xml:space="preserve">Soccer is the most popular sport in the world and is played by 250 million players in over 200 countries and dependencies. The premier league is arguably the most popular league in the world with huge financial strength, TV coverage and entertaining matches. There are also vast amounts of data available in datasets online relating to the premier league with everything from match results to the number of throw-ins in a game. Because of this we decided it would be an appropriate area to apply data mining techniques and make predictions. </w:t>
+      </w:r>
+    </w:p>
+    <w:p/>
+    <w:p>
+      <w:pPr>
+        <w:pStyle w:val="Heading2"/>
+      </w:pPr>
+      <w:bookmarkStart w:id="17" w:name="_Toc529777839"/>
+      <w:r>
+        <w:t>Idea</w:t>
+      </w:r>
+      <w:bookmarkEnd w:id="17"/>
+    </w:p>
+    <w:p>
+      <w:r>
+        <w:t xml:space="preserve">Our idea was to take the statistics and results from the last number of years in the premier league, clean the data to obtain only the attributes we wanted, pass this data through an appropriate algorithm and generate a prediction for the result of a given game based on this. Our hope was to predict whether a game would end in a home win, away win or a draw. </w:t>
+      </w:r>
+    </w:p>
+    <w:p>
+      <w:r>
+        <w:t xml:space="preserve">The reason we decided to take on this idea is that there is a real-world application. Betting is a huge part of all sports, soccer being no different, with up to one billion euros being placed on each premier league games globally according to the Tribune. Our idea was that if we could generate predictions with a reasonable accuracy there would be a possible monetisation opportunity. With a reasonable prediction accuracy for example, you could have a bot place smart bets across a host of games </w:t>
+      </w:r>
+      <w:r>
+        <w:t>to</w:t>
+      </w:r>
+      <w:r>
+        <w:t xml:space="preserve"> try and make money. You would only place bets across games where the odds, along with our predictions would indicate you are going to at least make your money back. </w:t>
+      </w:r>
+      <w:r>
+        <w:t>Obviously,</w:t>
+      </w:r>
+      <w:r>
+        <w:t xml:space="preserve"> this is all </w:t>
+      </w:r>
+      <w:proofErr w:type="gramStart"/>
+      <w:r>
+        <w:t>theoretical</w:t>
+      </w:r>
+      <w:proofErr w:type="gramEnd"/>
+      <w:r>
+        <w:t xml:space="preserve"> but we were curious to find out the possibilities and that is why we went with the idea. </w:t>
+      </w:r>
+    </w:p>
+    <w:p/>
+    <w:p>
+      <w:pPr>
+        <w:pStyle w:val="Heading2"/>
+      </w:pPr>
+      <w:bookmarkStart w:id="18" w:name="_Toc529777840"/>
+      <w:r>
+        <w:t>Dataset Description</w:t>
+      </w:r>
+      <w:bookmarkEnd w:id="18"/>
+    </w:p>
+    <w:p>
+      <w:r>
+        <w:t xml:space="preserve">Although there was plenty of data available, it became apparent that we weren’t going to be able to obtain a perfectly clean standardised dataset. This meant we were going to have to generate our own dataset using cleaning techniques on existing data for premier league games and generate our own data for premier league standings for the relevant years. </w:t>
+      </w:r>
+    </w:p>
+    <w:p>
+      <w:pPr>
+        <w:pStyle w:val="Heading3"/>
+      </w:pPr>
+      <w:bookmarkStart w:id="19" w:name="_Toc529777841"/>
+      <w:r>
+        <w:t>Premier League Games Dataset</w:t>
+      </w:r>
+      <w:bookmarkEnd w:id="19"/>
+    </w:p>
+    <w:p>
+      <w:r>
+        <w:t>The</w:t>
+      </w:r>
+      <w:r>
+        <w:t>se</w:t>
+      </w:r>
+      <w:r>
+        <w:t xml:space="preserve"> datasets were obtained from www.football-data.co.uk/data.php. Each dataset was split up into </w:t>
+      </w:r>
+      <w:r>
+        <w:t>its</w:t>
+      </w:r>
+      <w:r>
+        <w:t xml:space="preserve"> respective season and contained stats about all the matches in that given season. Each dataset </w:t>
+      </w:r>
+      <w:r>
         <w:lastRenderedPageBreak/>
-        <w:t xml:space="preserve">Soccer is the most popular sport in the world and is played by 250 million players in over 200 countries and dependencies. The premier league is arguably the most popular league in the world with huge financial strength, TV coverage and entertaining matches. There are also vast amounts of data available in datasets online relating to the premier league with everything from match results to the number of throw-ins in a game. Because of this we decided it would be an appropriate area to apply data mining techniques and make predictions. </w:t>
-      </w:r>
-    </w:p>
-    <w:p/>
-    <w:p>
-      <w:pPr>
-        <w:pStyle w:val="Heading2"/>
-      </w:pPr>
-      <w:bookmarkStart w:id="17" w:name="_Toc528589978"/>
-      <w:r>
-        <w:t>Idea</w:t>
-      </w:r>
-      <w:bookmarkEnd w:id="17"/>
-    </w:p>
-    <w:p>
-      <w:r>
-        <w:t xml:space="preserve">Our idea was to take the statistics and results from the last number of years in the premier league, clean the data to obtain only the attributes we wanted, pass this data through an appropriate algorithm and generate a prediction for the result of a given game based on this. Our hope was to predict whether a game would end in a home win, away win or a draw. </w:t>
-      </w:r>
-    </w:p>
-    <w:p>
-      <w:r>
-        <w:t xml:space="preserve">The reason we decided to take on this idea is that there is a real-world application. Betting is a huge part of all sports, soccer being no different, with up to one billion euros being placed on each premier league games globally according to the Tribune. Our idea was that if we could generate predictions with a reasonable accuracy there would be a possible monetisation opportunity. With a reasonable prediction accuracy for example, you could have a bot place smart bets across a host of games </w:t>
-      </w:r>
-      <w:r>
-        <w:t>to</w:t>
-      </w:r>
-      <w:r>
-        <w:t xml:space="preserve"> try and make money. You would only place bets across games where the odds, along with our predictions would indicate you are going to at least make your money back. </w:t>
-      </w:r>
-      <w:r>
-        <w:t>Obviously,</w:t>
-      </w:r>
-      <w:r>
-        <w:t xml:space="preserve"> this is all </w:t>
-      </w:r>
-      <w:proofErr w:type="gramStart"/>
-      <w:r>
-        <w:t>theoretical</w:t>
-      </w:r>
-      <w:proofErr w:type="gramEnd"/>
-      <w:r>
-        <w:t xml:space="preserve"> but we were curious to find out the possibilities and that is why we went with the idea. </w:t>
-      </w:r>
-    </w:p>
-    <w:p/>
-    <w:p>
-      <w:pPr>
-        <w:pStyle w:val="Heading2"/>
-      </w:pPr>
-      <w:bookmarkStart w:id="18" w:name="_Toc528589979"/>
-      <w:r>
-        <w:t>Dataset Description</w:t>
-      </w:r>
-      <w:bookmarkEnd w:id="18"/>
-    </w:p>
-    <w:p>
-      <w:r>
-        <w:t xml:space="preserve">Although there was plenty of data available, it became apparent that we weren’t going to be able to obtain a perfectly clean standardised dataset. This meant we were going to have to generate our own dataset using cleaning techniques on existing data for premier league games and generate our own data for premier league standings for the relevant years. </w:t>
-      </w:r>
-    </w:p>
-    <w:p>
-      <w:pPr>
-        <w:pStyle w:val="Heading3"/>
-      </w:pPr>
-      <w:bookmarkStart w:id="19" w:name="_Toc528589980"/>
-      <w:r>
-        <w:t>Premier League Games Dataset</w:t>
-      </w:r>
-      <w:bookmarkEnd w:id="19"/>
-    </w:p>
-    <w:p>
-      <w:r>
-        <w:t>The</w:t>
-      </w:r>
-      <w:r>
-        <w:t>se</w:t>
-      </w:r>
-      <w:r>
-        <w:t xml:space="preserve"> datasets were obtained from www.football-data.co.uk/data.php. Each dataset was split up into </w:t>
-      </w:r>
-      <w:r>
-        <w:t>its</w:t>
-      </w:r>
-      <w:r>
-        <w:t xml:space="preserve"> respective season and contained stats about all the matches in that given season. Each dataset contained a different number of attributes some contained 28 while others contained 65, some relevant and some not. </w:t>
+        <w:t xml:space="preserve">contained a different number of attributes some contained 28 while others contained 65, some relevant and some not. </w:t>
       </w:r>
       <w:r>
         <w:t>Also,</w:t>
@@ -1743,7 +2161,6 @@
         <w:rPr>
           <w:noProof/>
         </w:rPr>
-        <w:lastRenderedPageBreak/>
         <w:drawing>
           <wp:inline distT="0" distB="0" distL="0" distR="0">
             <wp:extent cx="5929630" cy="1918854"/>
@@ -1798,7 +2215,7 @@
       <w:pPr>
         <w:pStyle w:val="Heading3"/>
       </w:pPr>
-      <w:bookmarkStart w:id="20" w:name="_Toc528589981"/>
+      <w:bookmarkStart w:id="20" w:name="_Toc529777842"/>
       <w:r>
         <w:t>PL Standings Dataset</w:t>
       </w:r>
@@ -1884,7 +2301,7 @@
       <w:pPr>
         <w:pStyle w:val="Heading3"/>
       </w:pPr>
-      <w:bookmarkStart w:id="21" w:name="_Toc528589982"/>
+      <w:bookmarkStart w:id="21" w:name="_Toc529777843"/>
       <w:r>
         <w:t>Generated Dataset</w:t>
       </w:r>
@@ -1909,6 +2326,7 @@
     </w:p>
     <w:p>
       <w:r>
+        <w:lastRenderedPageBreak/>
         <w:t xml:space="preserve">The </w:t>
       </w:r>
       <w:r>
@@ -1921,11 +2339,7 @@
         <w:t xml:space="preserve">in the PL Games Dataset </w:t>
       </w:r>
       <w:r>
-        <w:t xml:space="preserve">was difficult to deal with and was something that would not be feasible to work with. Some of these attributes related to in-games stats and bookies odds. We had no use for in-game stats as it would be pointless to make a prediction on a game in the middle of one. Although, the bookies odds could have proved useful and could have improved our prediction accuracy, we did not have the bookies odds for much of the dataset and thus we could not use them to make our predictions. As such we decided that we wanted to make our </w:t>
-      </w:r>
-      <w:r>
-        <w:lastRenderedPageBreak/>
-        <w:t>prediction solely based on the two teams and their form. The results would not be swayed by any third party and all predictions could be made using some basic stats of the two teams.</w:t>
+        <w:t>was difficult to deal with and was something that would not be feasible to work with. Some of these attributes related to in-games stats and bookies odds. We had no use for in-game stats as it would be pointless to make a prediction on a game in the middle of one. Although, the bookies odds could have proved useful and could have improved our prediction accuracy, we did not have the bookies odds for much of the dataset and thus we could not use them to make our predictions. As such we decided that we wanted to make our prediction solely based on the two teams and their form. The results would not be swayed by any third party and all predictions could be made using some basic stats of the two teams.</w:t>
       </w:r>
     </w:p>
     <w:p>
@@ -2009,7 +2423,7 @@
         <w:pStyle w:val="Heading1"/>
       </w:pPr>
       <w:bookmarkStart w:id="22" w:name="_Toc528155606"/>
-      <w:bookmarkStart w:id="23" w:name="_Toc528589983"/>
+      <w:bookmarkStart w:id="23" w:name="_Toc529777844"/>
       <w:r>
         <w:t>Data Preparation</w:t>
       </w:r>
@@ -2067,9 +2481,11 @@
       <w:pPr>
         <w:pStyle w:val="Heading2"/>
       </w:pPr>
+      <w:bookmarkStart w:id="24" w:name="_Toc529777845"/>
       <w:r>
         <w:t>Attribute Analysis</w:t>
       </w:r>
+      <w:bookmarkEnd w:id="24"/>
     </w:p>
     <w:p>
       <w:proofErr w:type="gramStart"/>
@@ -2089,6 +2505,7 @@
         <w:rPr>
           <w:noProof/>
         </w:rPr>
+        <w:lastRenderedPageBreak/>
         <w:drawing>
           <wp:inline distT="0" distB="0" distL="0" distR="0" wp14:anchorId="1AF81C56" wp14:editId="3B63DD51">
             <wp:extent cx="4000500" cy="943252"/>
@@ -2315,6 +2732,7 @@
     </w:p>
     <w:p>
       <w:r>
+        <w:lastRenderedPageBreak/>
         <w:t xml:space="preserve">This graph shows that as we reach the midpoint in the season, after more games have been played, that the gap between teams has a greater effect on the result. </w:t>
       </w:r>
       <w:proofErr w:type="spellStart"/>
@@ -2331,7 +2749,6 @@
         <w:rPr>
           <w:noProof/>
         </w:rPr>
-        <w:lastRenderedPageBreak/>
         <w:drawing>
           <wp:inline distT="0" distB="0" distL="0" distR="0">
             <wp:extent cx="6096000" cy="2438400"/>
@@ -2422,6 +2839,7 @@
         <w:rPr>
           <w:noProof/>
         </w:rPr>
+        <w:lastRenderedPageBreak/>
         <w:drawing>
           <wp:inline distT="0" distB="0" distL="0" distR="0" wp14:anchorId="6B31A8A4" wp14:editId="3549692F">
             <wp:extent cx="4671391" cy="4029075"/>
@@ -2482,18 +2900,21 @@
       <w:pPr>
         <w:pStyle w:val="Heading1"/>
       </w:pPr>
-      <w:r>
-        <w:lastRenderedPageBreak/>
+      <w:bookmarkStart w:id="25" w:name="_Toc529777846"/>
+      <w:r>
         <w:t>Data Transformation</w:t>
       </w:r>
+      <w:bookmarkEnd w:id="25"/>
     </w:p>
     <w:p>
       <w:pPr>
         <w:pStyle w:val="Heading2"/>
       </w:pPr>
+      <w:bookmarkStart w:id="26" w:name="_Toc529777847"/>
       <w:r>
         <w:t>Attribute Construction &amp; Aggrergation</w:t>
       </w:r>
+      <w:bookmarkEnd w:id="26"/>
     </w:p>
     <w:p>
       <w:r>
@@ -2531,6 +2952,7 @@
         <w:rPr>
           <w:noProof/>
         </w:rPr>
+        <w:lastRenderedPageBreak/>
         <w:drawing>
           <wp:inline distT="0" distB="0" distL="0" distR="0">
             <wp:extent cx="3159242" cy="1781175"/>
@@ -2644,7 +3066,13 @@
     </w:p>
     <w:p>
       <w:r>
-        <w:t>Here is how we aggregated gaols scored and conceded in a game to create goal difference for both teams.</w:t>
+        <w:t>Here is how we aggregated g</w:t>
+      </w:r>
+      <w:r>
+        <w:t>oa</w:t>
+      </w:r>
+      <w:r>
+        <w:t>ls scored and conceded in a game to create goal difference for both teams.</w:t>
       </w:r>
     </w:p>
     <w:p>
@@ -2655,7 +3083,6 @@
         <w:rPr>
           <w:noProof/>
         </w:rPr>
-        <w:lastRenderedPageBreak/>
         <w:drawing>
           <wp:inline distT="0" distB="0" distL="0" distR="0" wp14:anchorId="2D0E81C1" wp14:editId="005086EC">
             <wp:extent cx="3829050" cy="3107577"/>
@@ -2709,21 +3136,18 @@
     </w:p>
     <w:p>
       <w:r>
+        <w:lastRenderedPageBreak/>
         <w:t xml:space="preserve">After creating all these new </w:t>
       </w:r>
-      <w:proofErr w:type="gramStart"/>
-      <w:r>
-        <w:t>attributes</w:t>
-      </w:r>
-      <w:proofErr w:type="gramEnd"/>
+      <w:r>
+        <w:t>attributes,</w:t>
+      </w:r>
       <w:r>
         <w:t xml:space="preserve"> we decided to perform a correlation analysis to try catch any redundancies in our new attributes. Given two attributes we knew such analysis could measure how strongly one attribute implies the other. We calculated the correlation </w:t>
       </w:r>
-      <w:proofErr w:type="spellStart"/>
-      <w:r>
-        <w:t>coeffiecient</w:t>
-      </w:r>
-      <w:proofErr w:type="spellEnd"/>
+      <w:r>
+        <w:t>coefficient</w:t>
+      </w:r>
       <w:r>
         <w:t xml:space="preserve"> between every attribute and analysed this data to see if we could spot any potential redundancies. Here was the output we had to work with:</w:t>
       </w:r>
@@ -2787,11 +3211,9 @@
       <w:r>
         <w:t xml:space="preserve">Straight away we could see there is a strong positive </w:t>
       </w:r>
-      <w:proofErr w:type="spellStart"/>
-      <w:r>
-        <w:t>correleation</w:t>
-      </w:r>
-      <w:proofErr w:type="spellEnd"/>
+      <w:r>
+        <w:t>correlation</w:t>
+      </w:r>
       <w:r>
         <w:t xml:space="preserve"> between home team points and home team goal difference as well as a strong correlation between away team points and away team goal difference. We analysed these relationships further and found that there was a Pearson score of 0.92 between Home Team Points and Home Team Goal Difference. The correlation can be seen below:</w:t>
       </w:r>
@@ -2804,7 +3226,6 @@
         <w:rPr>
           <w:noProof/>
         </w:rPr>
-        <w:lastRenderedPageBreak/>
         <w:drawing>
           <wp:inline distT="0" distB="0" distL="0" distR="0">
             <wp:extent cx="2600325" cy="3132588"/>
@@ -2864,9 +3285,12 @@
       <w:pPr>
         <w:pStyle w:val="Heading1"/>
       </w:pPr>
-      <w:r>
+      <w:bookmarkStart w:id="27" w:name="_Toc529777848"/>
+      <w:r>
+        <w:lastRenderedPageBreak/>
         <w:t>Data Integartion</w:t>
       </w:r>
+      <w:bookmarkEnd w:id="27"/>
     </w:p>
     <w:p>
       <w:r>
@@ -2877,9 +3301,11 @@
       <w:pPr>
         <w:pStyle w:val="Heading2"/>
       </w:pPr>
+      <w:bookmarkStart w:id="28" w:name="_Toc529777849"/>
       <w:r>
         <w:t>Premier League Standings Dataset</w:t>
       </w:r>
+      <w:bookmarkEnd w:id="28"/>
     </w:p>
     <w:p>
       <w:r>
@@ -2910,11 +3336,7 @@
         <w:t>attributes,</w:t>
       </w:r>
       <w:r>
-        <w:t xml:space="preserve"> so we were happy to </w:t>
-      </w:r>
-      <w:r>
-        <w:lastRenderedPageBreak/>
-        <w:t xml:space="preserve">integrate this into our dataset. </w:t>
+        <w:t xml:space="preserve"> so we were happy to integrate this into our dataset. </w:t>
       </w:r>
       <w:r>
         <w:t>The code below is what we used to integrate the dataset into our final dataset:</w:t>
@@ -2997,14 +3419,15 @@
       <w:r>
         <w:t xml:space="preserve"> </w:t>
       </w:r>
-      <w:bookmarkStart w:id="24" w:name="_Toc528589984"/>
+      <w:bookmarkStart w:id="29" w:name="_Toc529777850"/>
       <w:r>
         <w:t>Discrepancy Detection</w:t>
       </w:r>
-      <w:bookmarkEnd w:id="24"/>
-    </w:p>
-    <w:p>
-      <w:r>
+      <w:bookmarkEnd w:id="29"/>
+    </w:p>
+    <w:p>
+      <w:r>
+        <w:lastRenderedPageBreak/>
         <w:t xml:space="preserve">The first step when cleaning our data was to find discrepancies between our 18 Premier League Games datasets. This involved finding inconsistency between the datasets and dealing with them appropriately. The first data discrepancy we came across was the varying number of columns between datasets. As mentioned above, some of the datasets contained 28 columns while others </w:t>
       </w:r>
       <w:r>
@@ -3053,11 +3476,7 @@
       </w:r>
       <w:proofErr w:type="spellEnd"/>
       <w:r>
-        <w:t xml:space="preserve">” method was not parsing the date correctly. The date in this dataset was formatted </w:t>
-      </w:r>
-      <w:r>
-        <w:lastRenderedPageBreak/>
-        <w:t>differently and needed to be handled using a different function.</w:t>
+        <w:t>” method was not parsing the date correctly. The date in this dataset was formatted differently and needed to be handled using a different function.</w:t>
       </w:r>
       <w:r>
         <w:rPr>
@@ -3129,11 +3548,11 @@
       <w:pPr>
         <w:pStyle w:val="Heading2"/>
       </w:pPr>
-      <w:bookmarkStart w:id="25" w:name="_Toc528589985"/>
+      <w:bookmarkStart w:id="30" w:name="_Toc529777851"/>
       <w:r>
         <w:t>Missing Values</w:t>
       </w:r>
-      <w:bookmarkEnd w:id="25"/>
+      <w:bookmarkEnd w:id="30"/>
     </w:p>
     <w:p>
       <w:r>
@@ -3160,6 +3579,7 @@
         <w:rPr>
           <w:noProof/>
         </w:rPr>
+        <w:lastRenderedPageBreak/>
         <w:drawing>
           <wp:inline distT="0" distB="0" distL="0" distR="0">
             <wp:extent cx="5943600" cy="866775"/>
@@ -3241,7 +3661,6 @@
         <w:rPr>
           <w:noProof/>
         </w:rPr>
-        <w:lastRenderedPageBreak/>
         <w:drawing>
           <wp:inline distT="0" distB="0" distL="0" distR="0">
             <wp:extent cx="5200650" cy="762000"/>
@@ -3297,9 +3716,11 @@
       <w:pPr>
         <w:pStyle w:val="Heading2"/>
       </w:pPr>
+      <w:bookmarkStart w:id="31" w:name="_Toc529777852"/>
       <w:r>
         <w:t>Final Dataset</w:t>
       </w:r>
+      <w:bookmarkEnd w:id="31"/>
     </w:p>
     <w:p>
       <w:r>
@@ -3407,6 +3828,7 @@
         <w:rPr>
           <w:noProof/>
         </w:rPr>
+        <w:lastRenderedPageBreak/>
         <w:drawing>
           <wp:inline distT="0" distB="0" distL="0" distR="0">
             <wp:extent cx="5939790" cy="1590040"/>
@@ -3468,143 +3890,646 @@
       <w:pPr>
         <w:pStyle w:val="Heading1"/>
       </w:pPr>
-      <w:bookmarkStart w:id="26" w:name="_Toc528155607"/>
-      <w:bookmarkStart w:id="27" w:name="_Toc528589987"/>
-      <w:r>
+      <w:bookmarkStart w:id="32" w:name="_Toc528155607"/>
+      <w:bookmarkStart w:id="33" w:name="_Toc529777853"/>
+      <w:r>
+        <w:t>Algorithm description</w:t>
+      </w:r>
+      <w:bookmarkEnd w:id="32"/>
+      <w:bookmarkEnd w:id="33"/>
+      <w:r>
+        <w:t xml:space="preserve"> </w:t>
+      </w:r>
+    </w:p>
+    <w:p>
+      <w:r>
+        <w:t>To</w:t>
+      </w:r>
+      <w:r>
+        <w:t xml:space="preserve"> choose the most appropriate algorithm we first needed to make sure we understood our </w:t>
+      </w:r>
+      <w:r>
+        <w:t xml:space="preserve">data as the type and kind of data plays a key role in deciding which algorithm to use. </w:t>
+      </w:r>
+    </w:p>
+    <w:p>
+      <w:r>
+        <w:t xml:space="preserve">Having performed attribute analysis and subsequent data transformation and integration we were left with our final dataset containing our input and target output. In choosing our algorithm we had to categorise our problem and see what type of data we were dealing with. </w:t>
+      </w:r>
+    </w:p>
+    <w:p>
+      <w:r>
+        <w:t xml:space="preserve">In categorising our input, we knew our data was labelled and so pertained to supervised learning. We also knew we were dealing with a classification problem as the output of the model is a class. </w:t>
+      </w:r>
+      <w:proofErr w:type="gramStart"/>
+      <w:r>
+        <w:t>Both of these</w:t>
+      </w:r>
+      <w:proofErr w:type="gramEnd"/>
+      <w:r>
+        <w:t xml:space="preserve"> are factors in choosing the correct algorithm. </w:t>
+      </w:r>
+      <w:r>
+        <w:t xml:space="preserve">There were </w:t>
+      </w:r>
+      <w:proofErr w:type="gramStart"/>
+      <w:r>
+        <w:t>a</w:t>
+      </w:r>
+      <w:r>
+        <w:t xml:space="preserve"> </w:t>
+      </w:r>
+      <w:r>
+        <w:t>number of</w:t>
+      </w:r>
+      <w:proofErr w:type="gramEnd"/>
+      <w:r>
+        <w:t xml:space="preserve"> </w:t>
+      </w:r>
+      <w:r>
+        <w:t>algorithms</w:t>
+      </w:r>
+      <w:r>
+        <w:t xml:space="preserve"> we could have chosen from, the main ones being Naive Bayes, KNN and a Decision Tree.</w:t>
+      </w:r>
+    </w:p>
+    <w:p>
+      <w:r>
+        <w:t xml:space="preserve">From early on though, </w:t>
+      </w:r>
+      <w:proofErr w:type="gramStart"/>
+      <w:r>
+        <w:t xml:space="preserve">it seemed </w:t>
+      </w:r>
+      <w:r>
+        <w:t>as though</w:t>
+      </w:r>
+      <w:proofErr w:type="gramEnd"/>
+      <w:r>
+        <w:t xml:space="preserve"> a Decision Tree or Naïve Bayes would be the most suitable. One of the major advantages of Naïve Bayes is that it does not care if there is relationship or a correlation between the attributes. This suited our dataset as there was a strong positive correlation between Goal Difference and Points a team had. This mean there was a redundancy in the data and we could potentially lose two attributes trying to remove this redundancy. Naïve Bayes would not have been swayed by this strong positive correlation though and thus it became a potential candidate for our chosen algorithm.</w:t>
+      </w:r>
+    </w:p>
+    <w:p>
+      <w:r>
+        <w:t xml:space="preserve">As our </w:t>
+      </w:r>
+      <w:r>
+        <w:t>dataset</w:t>
+      </w:r>
+      <w:r>
+        <w:t xml:space="preserve"> was quite small (6840 rows)</w:t>
+      </w:r>
+      <w:r>
+        <w:t xml:space="preserve"> and 46% of these rows were labelled as a ‘H’ indicating a Home Win we felt it would be best to use a classifier with</w:t>
+      </w:r>
+      <w:r>
+        <w:t xml:space="preserve">. </w:t>
+      </w:r>
+      <w:r>
+        <w:t>As our attributes are normally distributed we felt that Gaussian Naïve Bayes was the most suitable classifier to use for this data. These images below show the normal distribution of some of our attributes.</w:t>
+      </w:r>
+    </w:p>
+    <w:p>
+      <w:r>
+        <w:rPr>
+          <w:noProof/>
+        </w:rPr>
         <w:lastRenderedPageBreak/>
-        <w:t>Algorithm description</w:t>
-      </w:r>
-      <w:bookmarkEnd w:id="26"/>
-      <w:bookmarkEnd w:id="27"/>
+        <w:drawing>
+          <wp:inline distT="0" distB="0" distL="0" distR="0">
+            <wp:extent cx="2781300" cy="2085975"/>
+            <wp:effectExtent l="0" t="0" r="0" b="9525"/>
+            <wp:docPr id="23" name="Picture 23"/>
+            <wp:cNvGraphicFramePr>
+              <a:graphicFrameLocks xmlns:a="http://schemas.openxmlformats.org/drawingml/2006/main" noChangeAspect="1"/>
+            </wp:cNvGraphicFramePr>
+            <a:graphic xmlns:a="http://schemas.openxmlformats.org/drawingml/2006/main">
+              <a:graphicData uri="http://schemas.openxmlformats.org/drawingml/2006/picture">
+                <pic:pic xmlns:pic="http://schemas.openxmlformats.org/drawingml/2006/picture">
+                  <pic:nvPicPr>
+                    <pic:cNvPr id="23" name="HTPDIST.png"/>
+                    <pic:cNvPicPr/>
+                  </pic:nvPicPr>
+                  <pic:blipFill>
+                    <a:blip r:embed="rId29">
+                      <a:extLst>
+                        <a:ext uri="{28A0092B-C50C-407E-A947-70E740481C1C}">
+                          <a14:useLocalDpi xmlns:a14="http://schemas.microsoft.com/office/drawing/2010/main" val="0"/>
+                        </a:ext>
+                      </a:extLst>
+                    </a:blip>
+                    <a:stretch>
+                      <a:fillRect/>
+                    </a:stretch>
+                  </pic:blipFill>
+                  <pic:spPr>
+                    <a:xfrm>
+                      <a:off x="0" y="0"/>
+                      <a:ext cx="2808451" cy="2106338"/>
+                    </a:xfrm>
+                    <a:prstGeom prst="rect">
+                      <a:avLst/>
+                    </a:prstGeom>
+                  </pic:spPr>
+                </pic:pic>
+              </a:graphicData>
+            </a:graphic>
+          </wp:inline>
+        </w:drawing>
+      </w:r>
       <w:r>
         <w:t xml:space="preserve"> </w:t>
       </w:r>
-    </w:p>
-    <w:p>
-      <w:r>
-        <w:t>To</w:t>
-      </w:r>
-      <w:r>
-        <w:t xml:space="preserve"> choose the most appropriate algorithm we first needed to make sure we understood our </w:t>
-      </w:r>
-      <w:r>
-        <w:t xml:space="preserve">data as the type and kind of data plays a key role in deciding which algorithm to use. </w:t>
-      </w:r>
-    </w:p>
-    <w:p>
-      <w:r>
-        <w:t xml:space="preserve">Having performed attribute analysis and subsequent data transformation and integration we were left with our final dataset containing our input and target output. In choosing our algorithm we had to categorise our problem and see what type of data we were dealing with. </w:t>
-      </w:r>
-    </w:p>
-    <w:p>
-      <w:r>
-        <w:t xml:space="preserve">In categorising our input, we knew our data was labelled and so pertained to supervised learning. We also knew we were dealing with a classification problem as the output of the model is a class. </w:t>
+      <w:r>
+        <w:tab/>
+      </w:r>
+      <w:r>
+        <w:rPr>
+          <w:noProof/>
+        </w:rPr>
+        <w:drawing>
+          <wp:inline distT="0" distB="0" distL="0" distR="0">
+            <wp:extent cx="2743200" cy="2057400"/>
+            <wp:effectExtent l="0" t="0" r="0" b="0"/>
+            <wp:docPr id="24" name="Picture 24" descr="A close up of a logo&#10;&#10;Description generated with high confidence"/>
+            <wp:cNvGraphicFramePr>
+              <a:graphicFrameLocks xmlns:a="http://schemas.openxmlformats.org/drawingml/2006/main" noChangeAspect="1"/>
+            </wp:cNvGraphicFramePr>
+            <a:graphic xmlns:a="http://schemas.openxmlformats.org/drawingml/2006/main">
+              <a:graphicData uri="http://schemas.openxmlformats.org/drawingml/2006/picture">
+                <pic:pic xmlns:pic="http://schemas.openxmlformats.org/drawingml/2006/picture">
+                  <pic:nvPicPr>
+                    <pic:cNvPr id="24" name="DifferenceForm.png"/>
+                    <pic:cNvPicPr/>
+                  </pic:nvPicPr>
+                  <pic:blipFill>
+                    <a:blip r:embed="rId30">
+                      <a:extLst>
+                        <a:ext uri="{28A0092B-C50C-407E-A947-70E740481C1C}">
+                          <a14:useLocalDpi xmlns:a14="http://schemas.microsoft.com/office/drawing/2010/main" val="0"/>
+                        </a:ext>
+                      </a:extLst>
+                    </a:blip>
+                    <a:stretch>
+                      <a:fillRect/>
+                    </a:stretch>
+                  </pic:blipFill>
+                  <pic:spPr>
+                    <a:xfrm>
+                      <a:off x="0" y="0"/>
+                      <a:ext cx="2767038" cy="2075279"/>
+                    </a:xfrm>
+                    <a:prstGeom prst="rect">
+                      <a:avLst/>
+                    </a:prstGeom>
+                  </pic:spPr>
+                </pic:pic>
+              </a:graphicData>
+            </a:graphic>
+          </wp:inline>
+        </w:drawing>
+      </w:r>
+      <w:r>
+        <w:rPr>
+          <w:noProof/>
+        </w:rPr>
+        <w:drawing>
+          <wp:inline distT="0" distB="0" distL="0" distR="0">
+            <wp:extent cx="2704887" cy="2028666"/>
+            <wp:effectExtent l="0" t="0" r="635" b="0"/>
+            <wp:docPr id="25" name="Picture 25" descr="A picture containing text&#10;&#10;Description generated with high confidence"/>
+            <wp:cNvGraphicFramePr>
+              <a:graphicFrameLocks xmlns:a="http://schemas.openxmlformats.org/drawingml/2006/main" noChangeAspect="1"/>
+            </wp:cNvGraphicFramePr>
+            <a:graphic xmlns:a="http://schemas.openxmlformats.org/drawingml/2006/main">
+              <a:graphicData uri="http://schemas.openxmlformats.org/drawingml/2006/picture">
+                <pic:pic xmlns:pic="http://schemas.openxmlformats.org/drawingml/2006/picture">
+                  <pic:nvPicPr>
+                    <pic:cNvPr id="25" name="diffLeaguePos.png"/>
+                    <pic:cNvPicPr/>
+                  </pic:nvPicPr>
+                  <pic:blipFill>
+                    <a:blip r:embed="rId31">
+                      <a:extLst>
+                        <a:ext uri="{28A0092B-C50C-407E-A947-70E740481C1C}">
+                          <a14:useLocalDpi xmlns:a14="http://schemas.microsoft.com/office/drawing/2010/main" val="0"/>
+                        </a:ext>
+                      </a:extLst>
+                    </a:blip>
+                    <a:stretch>
+                      <a:fillRect/>
+                    </a:stretch>
+                  </pic:blipFill>
+                  <pic:spPr>
+                    <a:xfrm>
+                      <a:off x="0" y="0"/>
+                      <a:ext cx="2719190" cy="2039394"/>
+                    </a:xfrm>
+                    <a:prstGeom prst="rect">
+                      <a:avLst/>
+                    </a:prstGeom>
+                  </pic:spPr>
+                </pic:pic>
+              </a:graphicData>
+            </a:graphic>
+          </wp:inline>
+        </w:drawing>
+      </w:r>
+      <w:r>
+        <w:tab/>
+      </w:r>
+      <w:r>
+        <w:tab/>
+      </w:r>
+      <w:r>
+        <w:rPr>
+          <w:noProof/>
+        </w:rPr>
+        <w:drawing>
+          <wp:inline distT="0" distB="0" distL="0" distR="0">
+            <wp:extent cx="2657475" cy="1993107"/>
+            <wp:effectExtent l="0" t="0" r="0" b="7620"/>
+            <wp:docPr id="26" name="Picture 26" descr="A close up of a logo&#10;&#10;Description generated with high confidence"/>
+            <wp:cNvGraphicFramePr>
+              <a:graphicFrameLocks xmlns:a="http://schemas.openxmlformats.org/drawingml/2006/main" noChangeAspect="1"/>
+            </wp:cNvGraphicFramePr>
+            <a:graphic xmlns:a="http://schemas.openxmlformats.org/drawingml/2006/main">
+              <a:graphicData uri="http://schemas.openxmlformats.org/drawingml/2006/picture">
+                <pic:pic xmlns:pic="http://schemas.openxmlformats.org/drawingml/2006/picture">
+                  <pic:nvPicPr>
+                    <pic:cNvPr id="26" name="ATPDIST.png"/>
+                    <pic:cNvPicPr/>
+                  </pic:nvPicPr>
+                  <pic:blipFill>
+                    <a:blip r:embed="rId32">
+                      <a:extLst>
+                        <a:ext uri="{28A0092B-C50C-407E-A947-70E740481C1C}">
+                          <a14:useLocalDpi xmlns:a14="http://schemas.microsoft.com/office/drawing/2010/main" val="0"/>
+                        </a:ext>
+                      </a:extLst>
+                    </a:blip>
+                    <a:stretch>
+                      <a:fillRect/>
+                    </a:stretch>
+                  </pic:blipFill>
+                  <pic:spPr>
+                    <a:xfrm>
+                      <a:off x="0" y="0"/>
+                      <a:ext cx="2671526" cy="2003646"/>
+                    </a:xfrm>
+                    <a:prstGeom prst="rect">
+                      <a:avLst/>
+                    </a:prstGeom>
+                  </pic:spPr>
+                </pic:pic>
+              </a:graphicData>
+            </a:graphic>
+          </wp:inline>
+        </w:drawing>
+      </w:r>
+    </w:p>
+    <w:p>
+      <w:r>
+        <w:t xml:space="preserve">We had to take into consideration the bias-variance </w:t>
+      </w:r>
+      <w:r>
+        <w:t>trade-off</w:t>
+      </w:r>
+      <w:r>
+        <w:t>. Upon evaluating our final dat</w:t>
+      </w:r>
+      <w:r>
+        <w:t>a</w:t>
+      </w:r>
+      <w:r>
+        <w:t>set, we knew couldn’t afford high variance on such a small amount of data due to the possibility of overfitting</w:t>
+      </w:r>
+      <w:r>
+        <w:t>.</w:t>
+      </w:r>
+    </w:p>
+    <w:p>
+      <w:hyperlink r:id="rId33" w:history="1">
+        <w:r>
+          <w:rPr>
+            <w:rStyle w:val="Hyperlink"/>
+          </w:rPr>
+          <w:t>https://pdfs.semanticschola</w:t>
+        </w:r>
+        <w:r>
+          <w:rPr>
+            <w:rStyle w:val="Hyperlink"/>
+          </w:rPr>
+          <w:t>r</w:t>
+        </w:r>
+        <w:r>
+          <w:rPr>
+            <w:rStyle w:val="Hyperlink"/>
+          </w:rPr>
+          <w:t>.org/2908/0eeec394d5958a2baf9d779491540130b6e7.pdf</w:t>
+        </w:r>
+      </w:hyperlink>
+    </w:p>
+    <w:p/>
+    <w:p>
+      <w:pPr>
+        <w:pStyle w:val="Heading2"/>
+      </w:pPr>
+      <w:bookmarkStart w:id="34" w:name="_Toc529777854"/>
+      <w:r>
+        <w:t>The Implementation</w:t>
+      </w:r>
+      <w:bookmarkEnd w:id="34"/>
+    </w:p>
+    <w:p>
+      <w:r>
+        <w:t>The initial step when running the algorithm on our dataset was to load the dataset and then split it into a training and testing set.</w:t>
+      </w:r>
+      <w:r>
+        <w:t xml:space="preserve"> Once the dataset is loaded and all the string values have b</w:t>
+      </w:r>
+      <w:bookmarkStart w:id="35" w:name="_GoBack"/>
+      <w:bookmarkEnd w:id="35"/>
+      <w:r>
+        <w:t xml:space="preserve">een converted to floats, it is passed into split dataset with a </w:t>
+      </w:r>
+      <w:proofErr w:type="spellStart"/>
+      <w:r>
+        <w:t>splitRatio</w:t>
+      </w:r>
+      <w:proofErr w:type="spellEnd"/>
+      <w:r>
+        <w:t xml:space="preserve">, in our case we used a </w:t>
+      </w:r>
+      <w:proofErr w:type="spellStart"/>
+      <w:r>
+        <w:t>splitRatio</w:t>
+      </w:r>
+      <w:proofErr w:type="spellEnd"/>
+      <w:r>
+        <w:t xml:space="preserve"> of 0.85. This means 85% of the data will be used for training whilst the other 15% will be used for testing.</w:t>
+      </w:r>
+    </w:p>
+    <w:p>
+      <w:pPr>
+        <w:jc w:val="center"/>
+      </w:pPr>
+      <w:r>
+        <w:rPr>
+          <w:noProof/>
+        </w:rPr>
+        <w:lastRenderedPageBreak/>
+        <w:drawing>
+          <wp:inline distT="0" distB="0" distL="0" distR="0">
+            <wp:extent cx="3644948" cy="1714500"/>
+            <wp:effectExtent l="0" t="0" r="0" b="0"/>
+            <wp:docPr id="19" name="Picture 19"/>
+            <wp:cNvGraphicFramePr>
+              <a:graphicFrameLocks xmlns:a="http://schemas.openxmlformats.org/drawingml/2006/main" noChangeAspect="1"/>
+            </wp:cNvGraphicFramePr>
+            <a:graphic xmlns:a="http://schemas.openxmlformats.org/drawingml/2006/main">
+              <a:graphicData uri="http://schemas.openxmlformats.org/drawingml/2006/picture">
+                <pic:pic xmlns:pic="http://schemas.openxmlformats.org/drawingml/2006/picture">
+                  <pic:nvPicPr>
+                    <pic:cNvPr id="19" name="algo1.PNG"/>
+                    <pic:cNvPicPr/>
+                  </pic:nvPicPr>
+                  <pic:blipFill>
+                    <a:blip r:embed="rId34">
+                      <a:extLst>
+                        <a:ext uri="{28A0092B-C50C-407E-A947-70E740481C1C}">
+                          <a14:useLocalDpi xmlns:a14="http://schemas.microsoft.com/office/drawing/2010/main" val="0"/>
+                        </a:ext>
+                      </a:extLst>
+                    </a:blip>
+                    <a:stretch>
+                      <a:fillRect/>
+                    </a:stretch>
+                  </pic:blipFill>
+                  <pic:spPr>
+                    <a:xfrm>
+                      <a:off x="0" y="0"/>
+                      <a:ext cx="3681751" cy="1731812"/>
+                    </a:xfrm>
+                    <a:prstGeom prst="rect">
+                      <a:avLst/>
+                    </a:prstGeom>
+                  </pic:spPr>
+                </pic:pic>
+              </a:graphicData>
+            </a:graphic>
+          </wp:inline>
+        </w:drawing>
+      </w:r>
+    </w:p>
+    <w:p>
+      <w:r>
+        <w:t xml:space="preserve">The data is then summarised. This summarised data is what makes up the Naïve Bayes model and consists of the standard deviation and the mean of each attribute by class value. This means we first </w:t>
       </w:r>
       <w:proofErr w:type="gramStart"/>
       <w:r>
-        <w:t>Both of these</w:t>
+        <w:t>have to</w:t>
       </w:r>
       <w:proofErr w:type="gramEnd"/>
       <w:r>
-        <w:t xml:space="preserve"> are factors in choosing the correct algorithm. </w:t>
-      </w:r>
-      <w:r>
-        <w:t xml:space="preserve">There were </w:t>
-      </w:r>
-      <w:proofErr w:type="gramStart"/>
-      <w:r>
-        <w:t>a</w:t>
+        <w:t xml:space="preserve"> separate the data by class and then calculate the standard deviation and mean of the attributes in that class.</w:t>
+      </w:r>
+    </w:p>
+    <w:p>
+      <w:pPr>
+        <w:jc w:val="center"/>
+      </w:pPr>
+      <w:r>
+        <w:rPr>
+          <w:noProof/>
+        </w:rPr>
+        <w:drawing>
+          <wp:inline distT="0" distB="0" distL="0" distR="0">
+            <wp:extent cx="3895725" cy="1966959"/>
+            <wp:effectExtent l="0" t="0" r="0" b="0"/>
+            <wp:docPr id="22" name="Picture 22"/>
+            <wp:cNvGraphicFramePr>
+              <a:graphicFrameLocks xmlns:a="http://schemas.openxmlformats.org/drawingml/2006/main" noChangeAspect="1"/>
+            </wp:cNvGraphicFramePr>
+            <a:graphic xmlns:a="http://schemas.openxmlformats.org/drawingml/2006/main">
+              <a:graphicData uri="http://schemas.openxmlformats.org/drawingml/2006/picture">
+                <pic:pic xmlns:pic="http://schemas.openxmlformats.org/drawingml/2006/picture">
+                  <pic:nvPicPr>
+                    <pic:cNvPr id="22" name="summarizeMean.PNG"/>
+                    <pic:cNvPicPr/>
+                  </pic:nvPicPr>
+                  <pic:blipFill>
+                    <a:blip r:embed="rId35">
+                      <a:extLst>
+                        <a:ext uri="{28A0092B-C50C-407E-A947-70E740481C1C}">
+                          <a14:useLocalDpi xmlns:a14="http://schemas.microsoft.com/office/drawing/2010/main" val="0"/>
+                        </a:ext>
+                      </a:extLst>
+                    </a:blip>
+                    <a:stretch>
+                      <a:fillRect/>
+                    </a:stretch>
+                  </pic:blipFill>
+                  <pic:spPr>
+                    <a:xfrm>
+                      <a:off x="0" y="0"/>
+                      <a:ext cx="3930201" cy="1984366"/>
+                    </a:xfrm>
+                    <a:prstGeom prst="rect">
+                      <a:avLst/>
+                    </a:prstGeom>
+                  </pic:spPr>
+                </pic:pic>
+              </a:graphicData>
+            </a:graphic>
+          </wp:inline>
+        </w:drawing>
+      </w:r>
+    </w:p>
+    <w:p>
+      <w:r>
+        <w:t>Now that we have a summary for the dataset we can now make predictions using the model.</w:t>
       </w:r>
       <w:r>
         <w:t xml:space="preserve"> </w:t>
       </w:r>
       <w:r>
-        <w:t>number of</w:t>
-      </w:r>
-      <w:proofErr w:type="gramEnd"/>
-      <w:r>
-        <w:t xml:space="preserve"> </w:t>
-      </w:r>
-      <w:r>
-        <w:t>algorithms</w:t>
-      </w:r>
-      <w:r>
-        <w:t xml:space="preserve"> we could have chosen from, the main ones being Naive Bayes, KNN and a Decision Tree.</w:t>
-      </w:r>
-    </w:p>
-    <w:p>
-      <w:r>
-        <w:t xml:space="preserve">From early on though, </w:t>
-      </w:r>
-      <w:proofErr w:type="gramStart"/>
-      <w:r>
-        <w:t xml:space="preserve">it seemed </w:t>
-      </w:r>
-      <w:r>
-        <w:t>as though</w:t>
-      </w:r>
-      <w:proofErr w:type="gramEnd"/>
-      <w:r>
-        <w:t xml:space="preserve"> a Decision Tree or Naïve Bayes would be the most suitable. One of the major advantages of Naïve Bayes is that it does not care if there is relationship or a correlation between the attributes. This suited our dataset as there was a strong positive correlation between Goal Difference and Points a team had. This mean there was a redundancy in the data and we could potentially lose two attributes trying to remove this redundancy. Naïve Bayes would not have been swayed by this strong positive correlation though and thus it became a potential candidate for our chosen algorithm.</w:t>
-      </w:r>
-    </w:p>
-    <w:p>
-      <w:r>
-        <w:t xml:space="preserve">As our </w:t>
-      </w:r>
-      <w:r>
-        <w:t>dataset</w:t>
-      </w:r>
-      <w:r>
-        <w:t xml:space="preserve"> was quite small (6840 rows)</w:t>
-      </w:r>
-      <w:r>
-        <w:t xml:space="preserve"> and 46% of these rows were labelled as a ‘H’ indicating a Home Win we felt it would be best to use a classifier with</w:t>
-      </w:r>
-    </w:p>
-    <w:p>
-      <w:r>
-        <w:t xml:space="preserve">We had to take into consideration the bias-variance </w:t>
-      </w:r>
-      <w:r>
-        <w:t>trade-off</w:t>
-      </w:r>
-      <w:bookmarkStart w:id="28" w:name="_GoBack"/>
-      <w:bookmarkEnd w:id="28"/>
-      <w:r>
-        <w:t>. Upon evaluating our final dat</w:t>
-      </w:r>
-      <w:r>
-        <w:t>a</w:t>
-      </w:r>
-      <w:r>
-        <w:t>set, we knew couldn’t afford high variance on such a small amount of data due to the possibility of overfitting</w:t>
-      </w:r>
-    </w:p>
-    <w:p>
-      <w:r>
-        <w:t>https://pdfs.semanticscholar.org/2908/0eeec394d5958a2baf9d779491540130b6e7.pdf</w:t>
+        <w:t>As we are using Gaussian Naïve Bayes the first step in making the prediction is to calculate the Gaussian Probability Density Function. This involves calculating the probability of an attribute belonging to a class, applying this to all attributes in an instance, and then coming up with a probability that the entire instance belongs to the class.</w:t>
+      </w:r>
+    </w:p>
+    <w:p>
+      <w:pPr>
+        <w:jc w:val="center"/>
+      </w:pPr>
+      <w:r>
+        <w:rPr>
+          <w:noProof/>
+        </w:rPr>
+        <w:drawing>
+          <wp:inline distT="0" distB="0" distL="0" distR="0">
+            <wp:extent cx="4029075" cy="1529755"/>
+            <wp:effectExtent l="0" t="0" r="0" b="0"/>
+            <wp:docPr id="27" name="Picture 27"/>
+            <wp:cNvGraphicFramePr>
+              <a:graphicFrameLocks xmlns:a="http://schemas.openxmlformats.org/drawingml/2006/main" noChangeAspect="1"/>
+            </wp:cNvGraphicFramePr>
+            <a:graphic xmlns:a="http://schemas.openxmlformats.org/drawingml/2006/main">
+              <a:graphicData uri="http://schemas.openxmlformats.org/drawingml/2006/picture">
+                <pic:pic xmlns:pic="http://schemas.openxmlformats.org/drawingml/2006/picture">
+                  <pic:nvPicPr>
+                    <pic:cNvPr id="27" name="probability.PNG"/>
+                    <pic:cNvPicPr/>
+                  </pic:nvPicPr>
+                  <pic:blipFill>
+                    <a:blip r:embed="rId36">
+                      <a:extLst>
+                        <a:ext uri="{28A0092B-C50C-407E-A947-70E740481C1C}">
+                          <a14:useLocalDpi xmlns:a14="http://schemas.microsoft.com/office/drawing/2010/main" val="0"/>
+                        </a:ext>
+                      </a:extLst>
+                    </a:blip>
+                    <a:stretch>
+                      <a:fillRect/>
+                    </a:stretch>
+                  </pic:blipFill>
+                  <pic:spPr>
+                    <a:xfrm>
+                      <a:off x="0" y="0"/>
+                      <a:ext cx="4061693" cy="1542139"/>
+                    </a:xfrm>
+                    <a:prstGeom prst="rect">
+                      <a:avLst/>
+                    </a:prstGeom>
+                  </pic:spPr>
+                </pic:pic>
+              </a:graphicData>
+            </a:graphic>
+          </wp:inline>
+        </w:drawing>
+      </w:r>
+    </w:p>
+    <w:p>
+      <w:r>
+        <w:t xml:space="preserve">Using these generated probabilities, we can return the highest probability for an instance belonging to a class. I.e. is the highest probability for the instance associated with “H (Home Win)”, “A (Away Win)” </w:t>
+      </w:r>
+      <w:r>
+        <w:lastRenderedPageBreak/>
+        <w:t>or “D (Draw)”.</w:t>
+      </w:r>
+      <w:r>
+        <w:t xml:space="preserve"> This is our way of making a prediction. Using these predictions on a test set we can check the accuracy of our trained model to see how it performed on unseen data.</w:t>
+      </w:r>
+    </w:p>
+    <w:p>
+      <w:pPr>
+        <w:jc w:val="center"/>
+      </w:pPr>
+      <w:r>
+        <w:rPr>
+          <w:noProof/>
+        </w:rPr>
+        <w:drawing>
+          <wp:inline distT="0" distB="0" distL="0" distR="0">
+            <wp:extent cx="3315163" cy="2086266"/>
+            <wp:effectExtent l="0" t="0" r="0" b="9525"/>
+            <wp:docPr id="28" name="Picture 28" descr="A picture containing text&#10;&#10;Description generated with high confidence"/>
+            <wp:cNvGraphicFramePr>
+              <a:graphicFrameLocks xmlns:a="http://schemas.openxmlformats.org/drawingml/2006/main" noChangeAspect="1"/>
+            </wp:cNvGraphicFramePr>
+            <a:graphic xmlns:a="http://schemas.openxmlformats.org/drawingml/2006/main">
+              <a:graphicData uri="http://schemas.openxmlformats.org/drawingml/2006/picture">
+                <pic:pic xmlns:pic="http://schemas.openxmlformats.org/drawingml/2006/picture">
+                  <pic:nvPicPr>
+                    <pic:cNvPr id="28" name="predictionAccuracy.PNG"/>
+                    <pic:cNvPicPr/>
+                  </pic:nvPicPr>
+                  <pic:blipFill>
+                    <a:blip r:embed="rId37">
+                      <a:extLst>
+                        <a:ext uri="{28A0092B-C50C-407E-A947-70E740481C1C}">
+                          <a14:useLocalDpi xmlns:a14="http://schemas.microsoft.com/office/drawing/2010/main" val="0"/>
+                        </a:ext>
+                      </a:extLst>
+                    </a:blip>
+                    <a:stretch>
+                      <a:fillRect/>
+                    </a:stretch>
+                  </pic:blipFill>
+                  <pic:spPr>
+                    <a:xfrm>
+                      <a:off x="0" y="0"/>
+                      <a:ext cx="3315163" cy="2086266"/>
+                    </a:xfrm>
+                    <a:prstGeom prst="rect">
+                      <a:avLst/>
+                    </a:prstGeom>
+                  </pic:spPr>
+                </pic:pic>
+              </a:graphicData>
+            </a:graphic>
+          </wp:inline>
+        </w:drawing>
       </w:r>
     </w:p>
     <w:p>
       <w:pPr>
         <w:pStyle w:val="Heading1"/>
       </w:pPr>
-      <w:bookmarkStart w:id="29" w:name="_Toc528155608"/>
-      <w:bookmarkStart w:id="30" w:name="_Toc528589988"/>
+      <w:bookmarkStart w:id="36" w:name="_Toc528155608"/>
+      <w:bookmarkStart w:id="37" w:name="_Toc529777855"/>
       <w:r>
         <w:t>Results and Analysis</w:t>
       </w:r>
-      <w:bookmarkEnd w:id="29"/>
-      <w:bookmarkEnd w:id="30"/>
+      <w:bookmarkEnd w:id="36"/>
+      <w:bookmarkEnd w:id="37"/>
       <w:r>
         <w:t xml:space="preserve"> </w:t>
       </w:r>
     </w:p>
     <w:p/>
     <w:sectPr>
-      <w:footerReference w:type="default" r:id="rId29"/>
-      <w:footerReference w:type="first" r:id="rId30"/>
+      <w:footerReference w:type="default" r:id="rId38"/>
+      <w:footerReference w:type="first" r:id="rId39"/>
       <w:pgSz w:w="12240" w:h="15840"/>
       <w:pgMar w:top="1440" w:right="1440" w:bottom="1440" w:left="1440" w:header="720" w:footer="720" w:gutter="0"/>
       <w:cols w:space="720"/>
@@ -7129,6 +8054,30 @@
       <w:lang w:val="en-IE" w:eastAsia="en-US"/>
     </w:rPr>
   </w:style>
+  <w:style w:type="character" w:styleId="UnresolvedMention">
+    <w:name w:val="Unresolved Mention"/>
+    <w:basedOn w:val="DefaultParagraphFont"/>
+    <w:uiPriority w:val="99"/>
+    <w:semiHidden/>
+    <w:unhideWhenUsed/>
+    <w:rsid w:val="00F61A79"/>
+    <w:rPr>
+      <w:color w:val="808080"/>
+      <w:shd w:val="clear" w:color="auto" w:fill="E6E6E6"/>
+    </w:rPr>
+  </w:style>
+  <w:style w:type="character" w:styleId="FollowedHyperlink">
+    <w:name w:val="FollowedHyperlink"/>
+    <w:basedOn w:val="DefaultParagraphFont"/>
+    <w:uiPriority w:val="99"/>
+    <w:semiHidden/>
+    <w:unhideWhenUsed/>
+    <w:rsid w:val="00F61A79"/>
+    <w:rPr>
+      <w:color w:val="6C606A" w:themeColor="followedHyperlink"/>
+      <w:u w:val="single"/>
+    </w:rPr>
+  </w:style>
 </w:styles>
 </file>
 
@@ -7395,129 +8344,12 @@
 </file>
 
 <file path=customXml/item1.xml><?xml version="1.0" encoding="utf-8"?>
-<p:properties xmlns:p="http://schemas.microsoft.com/office/2006/metadata/properties" xmlns:xsi="http://www.w3.org/2001/XMLSchema-instance" xmlns:pc="http://schemas.microsoft.com/office/infopath/2007/PartnerControls">
-  <documentManagement>
-    <APDescription xmlns="4873beb7-5857-4685-be1f-d57550cc96cc" xsi:nil="true"/>
-    <AssetExpire xmlns="4873beb7-5857-4685-be1f-d57550cc96cc">2029-01-01T08:00:00+00:00</AssetExpire>
-    <CampaignTagsTaxHTField0 xmlns="4873beb7-5857-4685-be1f-d57550cc96cc">
-      <Terms xmlns="http://schemas.microsoft.com/office/infopath/2007/PartnerControls"/>
-    </CampaignTagsTaxHTField0>
-    <IntlLangReviewDate xmlns="4873beb7-5857-4685-be1f-d57550cc96cc" xsi:nil="true"/>
-    <TPFriendlyName xmlns="4873beb7-5857-4685-be1f-d57550cc96cc" xsi:nil="true"/>
-    <IntlLangReview xmlns="4873beb7-5857-4685-be1f-d57550cc96cc">false</IntlLangReview>
-    <LocLastLocAttemptVersionLookup xmlns="4873beb7-5857-4685-be1f-d57550cc96cc">864570</LocLastLocAttemptVersionLookup>
-    <PolicheckWords xmlns="4873beb7-5857-4685-be1f-d57550cc96cc" xsi:nil="true"/>
-    <SubmitterId xmlns="4873beb7-5857-4685-be1f-d57550cc96cc" xsi:nil="true"/>
-    <AcquiredFrom xmlns="4873beb7-5857-4685-be1f-d57550cc96cc">Internal MS</AcquiredFrom>
-    <EditorialStatus xmlns="4873beb7-5857-4685-be1f-d57550cc96cc">Complete</EditorialStatus>
-    <Markets xmlns="4873beb7-5857-4685-be1f-d57550cc96cc"/>
-    <OriginAsset xmlns="4873beb7-5857-4685-be1f-d57550cc96cc" xsi:nil="true"/>
-    <AssetStart xmlns="4873beb7-5857-4685-be1f-d57550cc96cc">2012-11-01T04:53:00+00:00</AssetStart>
-    <FriendlyTitle xmlns="4873beb7-5857-4685-be1f-d57550cc96cc" xsi:nil="true"/>
-    <MarketSpecific xmlns="4873beb7-5857-4685-be1f-d57550cc96cc">false</MarketSpecific>
-    <TPNamespace xmlns="4873beb7-5857-4685-be1f-d57550cc96cc" xsi:nil="true"/>
-    <PublishStatusLookup xmlns="4873beb7-5857-4685-be1f-d57550cc96cc">
-      <Value>1655138</Value>
-    </PublishStatusLookup>
-    <APAuthor xmlns="4873beb7-5857-4685-be1f-d57550cc96cc">
-      <UserInfo>
-        <DisplayName>MIDDLEEAST\v-keerth</DisplayName>
-        <AccountId>2799</AccountId>
-        <AccountType/>
-      </UserInfo>
-    </APAuthor>
-    <TPCommandLine xmlns="4873beb7-5857-4685-be1f-d57550cc96cc" xsi:nil="true"/>
-    <IntlLangReviewer xmlns="4873beb7-5857-4685-be1f-d57550cc96cc" xsi:nil="true"/>
-    <OpenTemplate xmlns="4873beb7-5857-4685-be1f-d57550cc96cc">true</OpenTemplate>
-    <CSXSubmissionDate xmlns="4873beb7-5857-4685-be1f-d57550cc96cc" xsi:nil="true"/>
-    <TaxCatchAll xmlns="4873beb7-5857-4685-be1f-d57550cc96cc"/>
-    <Manager xmlns="4873beb7-5857-4685-be1f-d57550cc96cc" xsi:nil="true"/>
-    <NumericId xmlns="4873beb7-5857-4685-be1f-d57550cc96cc" xsi:nil="true"/>
-    <ParentAssetId xmlns="4873beb7-5857-4685-be1f-d57550cc96cc" xsi:nil="true"/>
-    <OriginalSourceMarket xmlns="4873beb7-5857-4685-be1f-d57550cc96cc" xsi:nil="true"/>
-    <ApprovalStatus xmlns="4873beb7-5857-4685-be1f-d57550cc96cc">InProgress</ApprovalStatus>
-    <TPComponent xmlns="4873beb7-5857-4685-be1f-d57550cc96cc" xsi:nil="true"/>
-    <EditorialTags xmlns="4873beb7-5857-4685-be1f-d57550cc96cc" xsi:nil="true"/>
-    <TPExecutable xmlns="4873beb7-5857-4685-be1f-d57550cc96cc" xsi:nil="true"/>
-    <TPLaunchHelpLink xmlns="4873beb7-5857-4685-be1f-d57550cc96cc" xsi:nil="true"/>
-    <LocComments xmlns="4873beb7-5857-4685-be1f-d57550cc96cc" xsi:nil="true"/>
-    <LocRecommendedHandoff xmlns="4873beb7-5857-4685-be1f-d57550cc96cc" xsi:nil="true"/>
-    <SourceTitle xmlns="4873beb7-5857-4685-be1f-d57550cc96cc" xsi:nil="true"/>
-    <CSXUpdate xmlns="4873beb7-5857-4685-be1f-d57550cc96cc">false</CSXUpdate>
-    <IntlLocPriority xmlns="4873beb7-5857-4685-be1f-d57550cc96cc" xsi:nil="true"/>
-    <UAProjectedTotalWords xmlns="4873beb7-5857-4685-be1f-d57550cc96cc" xsi:nil="true"/>
-    <AssetType xmlns="4873beb7-5857-4685-be1f-d57550cc96cc">TP</AssetType>
-    <MachineTranslated xmlns="4873beb7-5857-4685-be1f-d57550cc96cc">false</MachineTranslated>
-    <OutputCachingOn xmlns="4873beb7-5857-4685-be1f-d57550cc96cc">false</OutputCachingOn>
-    <TemplateStatus xmlns="4873beb7-5857-4685-be1f-d57550cc96cc">Complete</TemplateStatus>
-    <IsSearchable xmlns="4873beb7-5857-4685-be1f-d57550cc96cc">true</IsSearchable>
-    <ContentItem xmlns="4873beb7-5857-4685-be1f-d57550cc96cc" xsi:nil="true"/>
-    <HandoffToMSDN xmlns="4873beb7-5857-4685-be1f-d57550cc96cc" xsi:nil="true"/>
-    <ShowIn xmlns="4873beb7-5857-4685-be1f-d57550cc96cc">Show everywhere</ShowIn>
-    <ThumbnailAssetId xmlns="4873beb7-5857-4685-be1f-d57550cc96cc" xsi:nil="true"/>
-    <UALocComments xmlns="4873beb7-5857-4685-be1f-d57550cc96cc" xsi:nil="true"/>
-    <UALocRecommendation xmlns="4873beb7-5857-4685-be1f-d57550cc96cc">Localize</UALocRecommendation>
-    <LastModifiedDateTime xmlns="4873beb7-5857-4685-be1f-d57550cc96cc" xsi:nil="true"/>
-    <LegacyData xmlns="4873beb7-5857-4685-be1f-d57550cc96cc" xsi:nil="true"/>
-    <LocManualTestRequired xmlns="4873beb7-5857-4685-be1f-d57550cc96cc">false</LocManualTestRequired>
-    <LocMarketGroupTiers2 xmlns="4873beb7-5857-4685-be1f-d57550cc96cc" xsi:nil="true"/>
-    <ClipArtFilename xmlns="4873beb7-5857-4685-be1f-d57550cc96cc" xsi:nil="true"/>
-    <TPApplication xmlns="4873beb7-5857-4685-be1f-d57550cc96cc" xsi:nil="true"/>
-    <CSXHash xmlns="4873beb7-5857-4685-be1f-d57550cc96cc" xsi:nil="true"/>
-    <DirectSourceMarket xmlns="4873beb7-5857-4685-be1f-d57550cc96cc" xsi:nil="true"/>
-    <PrimaryImageGen xmlns="4873beb7-5857-4685-be1f-d57550cc96cc">true</PrimaryImageGen>
-    <PlannedPubDate xmlns="4873beb7-5857-4685-be1f-d57550cc96cc" xsi:nil="true"/>
-    <CSXSubmissionMarket xmlns="4873beb7-5857-4685-be1f-d57550cc96cc" xsi:nil="true"/>
-    <Downloads xmlns="4873beb7-5857-4685-be1f-d57550cc96cc">0</Downloads>
-    <ArtSampleDocs xmlns="4873beb7-5857-4685-be1f-d57550cc96cc" xsi:nil="true"/>
-    <TrustLevel xmlns="4873beb7-5857-4685-be1f-d57550cc96cc">1 Microsoft Managed Content</TrustLevel>
-    <BlockPublish xmlns="4873beb7-5857-4685-be1f-d57550cc96cc">false</BlockPublish>
-    <TPLaunchHelpLinkType xmlns="4873beb7-5857-4685-be1f-d57550cc96cc">Template</TPLaunchHelpLinkType>
-    <LocalizationTagsTaxHTField0 xmlns="4873beb7-5857-4685-be1f-d57550cc96cc">
-      <Terms xmlns="http://schemas.microsoft.com/office/infopath/2007/PartnerControls"/>
-    </LocalizationTagsTaxHTField0>
-    <BusinessGroup xmlns="4873beb7-5857-4685-be1f-d57550cc96cc" xsi:nil="true"/>
-    <Providers xmlns="4873beb7-5857-4685-be1f-d57550cc96cc" xsi:nil="true"/>
-    <TemplateTemplateType xmlns="4873beb7-5857-4685-be1f-d57550cc96cc">Word Document Template</TemplateTemplateType>
-    <TimesCloned xmlns="4873beb7-5857-4685-be1f-d57550cc96cc" xsi:nil="true"/>
-    <TPAppVersion xmlns="4873beb7-5857-4685-be1f-d57550cc96cc" xsi:nil="true"/>
-    <VoteCount xmlns="4873beb7-5857-4685-be1f-d57550cc96cc" xsi:nil="true"/>
-    <AverageRating xmlns="4873beb7-5857-4685-be1f-d57550cc96cc" xsi:nil="true"/>
-    <FeatureTagsTaxHTField0 xmlns="4873beb7-5857-4685-be1f-d57550cc96cc">
-      <Terms xmlns="http://schemas.microsoft.com/office/infopath/2007/PartnerControls"/>
-    </FeatureTagsTaxHTField0>
-    <Provider xmlns="4873beb7-5857-4685-be1f-d57550cc96cc" xsi:nil="true"/>
-    <UACurrentWords xmlns="4873beb7-5857-4685-be1f-d57550cc96cc" xsi:nil="true"/>
-    <AssetId xmlns="4873beb7-5857-4685-be1f-d57550cc96cc">TP103749966</AssetId>
-    <TPClientViewer xmlns="4873beb7-5857-4685-be1f-d57550cc96cc" xsi:nil="true"/>
-    <DSATActionTaken xmlns="4873beb7-5857-4685-be1f-d57550cc96cc" xsi:nil="true"/>
-    <APEditor xmlns="4873beb7-5857-4685-be1f-d57550cc96cc">
-      <UserInfo>
-        <DisplayName/>
-        <AccountId xsi:nil="true"/>
-        <AccountType/>
-      </UserInfo>
-    </APEditor>
-    <TPInstallLocation xmlns="4873beb7-5857-4685-be1f-d57550cc96cc" xsi:nil="true"/>
-    <OOCacheId xmlns="4873beb7-5857-4685-be1f-d57550cc96cc" xsi:nil="true"/>
-    <IsDeleted xmlns="4873beb7-5857-4685-be1f-d57550cc96cc">false</IsDeleted>
-    <PublishTargets xmlns="4873beb7-5857-4685-be1f-d57550cc96cc">OfficeOnlineVNext</PublishTargets>
-    <ApprovalLog xmlns="4873beb7-5857-4685-be1f-d57550cc96cc" xsi:nil="true"/>
-    <BugNumber xmlns="4873beb7-5857-4685-be1f-d57550cc96cc" xsi:nil="true"/>
-    <CrawlForDependencies xmlns="4873beb7-5857-4685-be1f-d57550cc96cc">false</CrawlForDependencies>
-    <InternalTagsTaxHTField0 xmlns="4873beb7-5857-4685-be1f-d57550cc96cc">
-      <Terms xmlns="http://schemas.microsoft.com/office/infopath/2007/PartnerControls"/>
-    </InternalTagsTaxHTField0>
-    <LastHandOff xmlns="4873beb7-5857-4685-be1f-d57550cc96cc" xsi:nil="true"/>
-    <Milestone xmlns="4873beb7-5857-4685-be1f-d57550cc96cc" xsi:nil="true"/>
-    <OriginalRelease xmlns="4873beb7-5857-4685-be1f-d57550cc96cc">15</OriginalRelease>
-    <RecommendationsModifier xmlns="4873beb7-5857-4685-be1f-d57550cc96cc" xsi:nil="true"/>
-    <ScenarioTagsTaxHTField0 xmlns="4873beb7-5857-4685-be1f-d57550cc96cc">
-      <Terms xmlns="http://schemas.microsoft.com/office/infopath/2007/PartnerControls"/>
-    </ScenarioTagsTaxHTField0>
-    <UANotes xmlns="4873beb7-5857-4685-be1f-d57550cc96cc" xsi:nil="true"/>
-  </documentManagement>
-</p:properties>
+<?mso-contentType ?>
+<FormTemplates xmlns="http://schemas.microsoft.com/sharepoint/v3/contenttype/forms">
+  <Display>DocumentLibraryForm</Display>
+  <Edit>AssetEditForm</Edit>
+  <New>DocumentLibraryForm</New>
+</FormTemplates>
 </file>
 
 <file path=customXml/item2.xml><?xml version="1.0" encoding="utf-8"?>
@@ -8561,12 +9393,129 @@
 </file>
 
 <file path=customXml/item3.xml><?xml version="1.0" encoding="utf-8"?>
-<?mso-contentType ?>
-<FormTemplates xmlns="http://schemas.microsoft.com/sharepoint/v3/contenttype/forms">
-  <Display>DocumentLibraryForm</Display>
-  <Edit>AssetEditForm</Edit>
-  <New>DocumentLibraryForm</New>
-</FormTemplates>
+<p:properties xmlns:p="http://schemas.microsoft.com/office/2006/metadata/properties" xmlns:xsi="http://www.w3.org/2001/XMLSchema-instance" xmlns:pc="http://schemas.microsoft.com/office/infopath/2007/PartnerControls">
+  <documentManagement>
+    <APDescription xmlns="4873beb7-5857-4685-be1f-d57550cc96cc" xsi:nil="true"/>
+    <AssetExpire xmlns="4873beb7-5857-4685-be1f-d57550cc96cc">2029-01-01T08:00:00+00:00</AssetExpire>
+    <CampaignTagsTaxHTField0 xmlns="4873beb7-5857-4685-be1f-d57550cc96cc">
+      <Terms xmlns="http://schemas.microsoft.com/office/infopath/2007/PartnerControls"/>
+    </CampaignTagsTaxHTField0>
+    <IntlLangReviewDate xmlns="4873beb7-5857-4685-be1f-d57550cc96cc" xsi:nil="true"/>
+    <TPFriendlyName xmlns="4873beb7-5857-4685-be1f-d57550cc96cc" xsi:nil="true"/>
+    <IntlLangReview xmlns="4873beb7-5857-4685-be1f-d57550cc96cc">false</IntlLangReview>
+    <LocLastLocAttemptVersionLookup xmlns="4873beb7-5857-4685-be1f-d57550cc96cc">864570</LocLastLocAttemptVersionLookup>
+    <PolicheckWords xmlns="4873beb7-5857-4685-be1f-d57550cc96cc" xsi:nil="true"/>
+    <SubmitterId xmlns="4873beb7-5857-4685-be1f-d57550cc96cc" xsi:nil="true"/>
+    <AcquiredFrom xmlns="4873beb7-5857-4685-be1f-d57550cc96cc">Internal MS</AcquiredFrom>
+    <EditorialStatus xmlns="4873beb7-5857-4685-be1f-d57550cc96cc">Complete</EditorialStatus>
+    <Markets xmlns="4873beb7-5857-4685-be1f-d57550cc96cc"/>
+    <OriginAsset xmlns="4873beb7-5857-4685-be1f-d57550cc96cc" xsi:nil="true"/>
+    <AssetStart xmlns="4873beb7-5857-4685-be1f-d57550cc96cc">2012-11-01T04:53:00+00:00</AssetStart>
+    <FriendlyTitle xmlns="4873beb7-5857-4685-be1f-d57550cc96cc" xsi:nil="true"/>
+    <MarketSpecific xmlns="4873beb7-5857-4685-be1f-d57550cc96cc">false</MarketSpecific>
+    <TPNamespace xmlns="4873beb7-5857-4685-be1f-d57550cc96cc" xsi:nil="true"/>
+    <PublishStatusLookup xmlns="4873beb7-5857-4685-be1f-d57550cc96cc">
+      <Value>1655138</Value>
+    </PublishStatusLookup>
+    <APAuthor xmlns="4873beb7-5857-4685-be1f-d57550cc96cc">
+      <UserInfo>
+        <DisplayName>MIDDLEEAST\v-keerth</DisplayName>
+        <AccountId>2799</AccountId>
+        <AccountType/>
+      </UserInfo>
+    </APAuthor>
+    <TPCommandLine xmlns="4873beb7-5857-4685-be1f-d57550cc96cc" xsi:nil="true"/>
+    <IntlLangReviewer xmlns="4873beb7-5857-4685-be1f-d57550cc96cc" xsi:nil="true"/>
+    <OpenTemplate xmlns="4873beb7-5857-4685-be1f-d57550cc96cc">true</OpenTemplate>
+    <CSXSubmissionDate xmlns="4873beb7-5857-4685-be1f-d57550cc96cc" xsi:nil="true"/>
+    <TaxCatchAll xmlns="4873beb7-5857-4685-be1f-d57550cc96cc"/>
+    <Manager xmlns="4873beb7-5857-4685-be1f-d57550cc96cc" xsi:nil="true"/>
+    <NumericId xmlns="4873beb7-5857-4685-be1f-d57550cc96cc" xsi:nil="true"/>
+    <ParentAssetId xmlns="4873beb7-5857-4685-be1f-d57550cc96cc" xsi:nil="true"/>
+    <OriginalSourceMarket xmlns="4873beb7-5857-4685-be1f-d57550cc96cc" xsi:nil="true"/>
+    <ApprovalStatus xmlns="4873beb7-5857-4685-be1f-d57550cc96cc">InProgress</ApprovalStatus>
+    <TPComponent xmlns="4873beb7-5857-4685-be1f-d57550cc96cc" xsi:nil="true"/>
+    <EditorialTags xmlns="4873beb7-5857-4685-be1f-d57550cc96cc" xsi:nil="true"/>
+    <TPExecutable xmlns="4873beb7-5857-4685-be1f-d57550cc96cc" xsi:nil="true"/>
+    <TPLaunchHelpLink xmlns="4873beb7-5857-4685-be1f-d57550cc96cc" xsi:nil="true"/>
+    <LocComments xmlns="4873beb7-5857-4685-be1f-d57550cc96cc" xsi:nil="true"/>
+    <LocRecommendedHandoff xmlns="4873beb7-5857-4685-be1f-d57550cc96cc" xsi:nil="true"/>
+    <SourceTitle xmlns="4873beb7-5857-4685-be1f-d57550cc96cc" xsi:nil="true"/>
+    <CSXUpdate xmlns="4873beb7-5857-4685-be1f-d57550cc96cc">false</CSXUpdate>
+    <IntlLocPriority xmlns="4873beb7-5857-4685-be1f-d57550cc96cc" xsi:nil="true"/>
+    <UAProjectedTotalWords xmlns="4873beb7-5857-4685-be1f-d57550cc96cc" xsi:nil="true"/>
+    <AssetType xmlns="4873beb7-5857-4685-be1f-d57550cc96cc">TP</AssetType>
+    <MachineTranslated xmlns="4873beb7-5857-4685-be1f-d57550cc96cc">false</MachineTranslated>
+    <OutputCachingOn xmlns="4873beb7-5857-4685-be1f-d57550cc96cc">false</OutputCachingOn>
+    <TemplateStatus xmlns="4873beb7-5857-4685-be1f-d57550cc96cc">Complete</TemplateStatus>
+    <IsSearchable xmlns="4873beb7-5857-4685-be1f-d57550cc96cc">true</IsSearchable>
+    <ContentItem xmlns="4873beb7-5857-4685-be1f-d57550cc96cc" xsi:nil="true"/>
+    <HandoffToMSDN xmlns="4873beb7-5857-4685-be1f-d57550cc96cc" xsi:nil="true"/>
+    <ShowIn xmlns="4873beb7-5857-4685-be1f-d57550cc96cc">Show everywhere</ShowIn>
+    <ThumbnailAssetId xmlns="4873beb7-5857-4685-be1f-d57550cc96cc" xsi:nil="true"/>
+    <UALocComments xmlns="4873beb7-5857-4685-be1f-d57550cc96cc" xsi:nil="true"/>
+    <UALocRecommendation xmlns="4873beb7-5857-4685-be1f-d57550cc96cc">Localize</UALocRecommendation>
+    <LastModifiedDateTime xmlns="4873beb7-5857-4685-be1f-d57550cc96cc" xsi:nil="true"/>
+    <LegacyData xmlns="4873beb7-5857-4685-be1f-d57550cc96cc" xsi:nil="true"/>
+    <LocManualTestRequired xmlns="4873beb7-5857-4685-be1f-d57550cc96cc">false</LocManualTestRequired>
+    <LocMarketGroupTiers2 xmlns="4873beb7-5857-4685-be1f-d57550cc96cc" xsi:nil="true"/>
+    <ClipArtFilename xmlns="4873beb7-5857-4685-be1f-d57550cc96cc" xsi:nil="true"/>
+    <TPApplication xmlns="4873beb7-5857-4685-be1f-d57550cc96cc" xsi:nil="true"/>
+    <CSXHash xmlns="4873beb7-5857-4685-be1f-d57550cc96cc" xsi:nil="true"/>
+    <DirectSourceMarket xmlns="4873beb7-5857-4685-be1f-d57550cc96cc" xsi:nil="true"/>
+    <PrimaryImageGen xmlns="4873beb7-5857-4685-be1f-d57550cc96cc">true</PrimaryImageGen>
+    <PlannedPubDate xmlns="4873beb7-5857-4685-be1f-d57550cc96cc" xsi:nil="true"/>
+    <CSXSubmissionMarket xmlns="4873beb7-5857-4685-be1f-d57550cc96cc" xsi:nil="true"/>
+    <Downloads xmlns="4873beb7-5857-4685-be1f-d57550cc96cc">0</Downloads>
+    <ArtSampleDocs xmlns="4873beb7-5857-4685-be1f-d57550cc96cc" xsi:nil="true"/>
+    <TrustLevel xmlns="4873beb7-5857-4685-be1f-d57550cc96cc">1 Microsoft Managed Content</TrustLevel>
+    <BlockPublish xmlns="4873beb7-5857-4685-be1f-d57550cc96cc">false</BlockPublish>
+    <TPLaunchHelpLinkType xmlns="4873beb7-5857-4685-be1f-d57550cc96cc">Template</TPLaunchHelpLinkType>
+    <LocalizationTagsTaxHTField0 xmlns="4873beb7-5857-4685-be1f-d57550cc96cc">
+      <Terms xmlns="http://schemas.microsoft.com/office/infopath/2007/PartnerControls"/>
+    </LocalizationTagsTaxHTField0>
+    <BusinessGroup xmlns="4873beb7-5857-4685-be1f-d57550cc96cc" xsi:nil="true"/>
+    <Providers xmlns="4873beb7-5857-4685-be1f-d57550cc96cc" xsi:nil="true"/>
+    <TemplateTemplateType xmlns="4873beb7-5857-4685-be1f-d57550cc96cc">Word Document Template</TemplateTemplateType>
+    <TimesCloned xmlns="4873beb7-5857-4685-be1f-d57550cc96cc" xsi:nil="true"/>
+    <TPAppVersion xmlns="4873beb7-5857-4685-be1f-d57550cc96cc" xsi:nil="true"/>
+    <VoteCount xmlns="4873beb7-5857-4685-be1f-d57550cc96cc" xsi:nil="true"/>
+    <AverageRating xmlns="4873beb7-5857-4685-be1f-d57550cc96cc" xsi:nil="true"/>
+    <FeatureTagsTaxHTField0 xmlns="4873beb7-5857-4685-be1f-d57550cc96cc">
+      <Terms xmlns="http://schemas.microsoft.com/office/infopath/2007/PartnerControls"/>
+    </FeatureTagsTaxHTField0>
+    <Provider xmlns="4873beb7-5857-4685-be1f-d57550cc96cc" xsi:nil="true"/>
+    <UACurrentWords xmlns="4873beb7-5857-4685-be1f-d57550cc96cc" xsi:nil="true"/>
+    <AssetId xmlns="4873beb7-5857-4685-be1f-d57550cc96cc">TP103749966</AssetId>
+    <TPClientViewer xmlns="4873beb7-5857-4685-be1f-d57550cc96cc" xsi:nil="true"/>
+    <DSATActionTaken xmlns="4873beb7-5857-4685-be1f-d57550cc96cc" xsi:nil="true"/>
+    <APEditor xmlns="4873beb7-5857-4685-be1f-d57550cc96cc">
+      <UserInfo>
+        <DisplayName/>
+        <AccountId xsi:nil="true"/>
+        <AccountType/>
+      </UserInfo>
+    </APEditor>
+    <TPInstallLocation xmlns="4873beb7-5857-4685-be1f-d57550cc96cc" xsi:nil="true"/>
+    <OOCacheId xmlns="4873beb7-5857-4685-be1f-d57550cc96cc" xsi:nil="true"/>
+    <IsDeleted xmlns="4873beb7-5857-4685-be1f-d57550cc96cc">false</IsDeleted>
+    <PublishTargets xmlns="4873beb7-5857-4685-be1f-d57550cc96cc">OfficeOnlineVNext</PublishTargets>
+    <ApprovalLog xmlns="4873beb7-5857-4685-be1f-d57550cc96cc" xsi:nil="true"/>
+    <BugNumber xmlns="4873beb7-5857-4685-be1f-d57550cc96cc" xsi:nil="true"/>
+    <CrawlForDependencies xmlns="4873beb7-5857-4685-be1f-d57550cc96cc">false</CrawlForDependencies>
+    <InternalTagsTaxHTField0 xmlns="4873beb7-5857-4685-be1f-d57550cc96cc">
+      <Terms xmlns="http://schemas.microsoft.com/office/infopath/2007/PartnerControls"/>
+    </InternalTagsTaxHTField0>
+    <LastHandOff xmlns="4873beb7-5857-4685-be1f-d57550cc96cc" xsi:nil="true"/>
+    <Milestone xmlns="4873beb7-5857-4685-be1f-d57550cc96cc" xsi:nil="true"/>
+    <OriginalRelease xmlns="4873beb7-5857-4685-be1f-d57550cc96cc">15</OriginalRelease>
+    <RecommendationsModifier xmlns="4873beb7-5857-4685-be1f-d57550cc96cc" xsi:nil="true"/>
+    <ScenarioTagsTaxHTField0 xmlns="4873beb7-5857-4685-be1f-d57550cc96cc">
+      <Terms xmlns="http://schemas.microsoft.com/office/infopath/2007/PartnerControls"/>
+    </ScenarioTagsTaxHTField0>
+    <UANotes xmlns="4873beb7-5857-4685-be1f-d57550cc96cc" xsi:nil="true"/>
+  </documentManagement>
+</p:properties>
 </file>
 
 <file path=customXml/item4.xml><?xml version="1.0" encoding="utf-8"?>
@@ -8623,11 +9572,9 @@
 </file>
 
 <file path=customXml/itemProps1.xml><?xml version="1.0" encoding="utf-8"?>
-<ds:datastoreItem xmlns:ds="http://schemas.openxmlformats.org/officeDocument/2006/customXml" ds:itemID="{83AE4ADC-D632-40A7-A0C1-0481BB069C4F}">
+<ds:datastoreItem xmlns:ds="http://schemas.openxmlformats.org/officeDocument/2006/customXml" ds:itemID="{FF740C13-C6A2-43D3-86C5-4CBB969C2CB1}">
   <ds:schemaRefs>
-    <ds:schemaRef ds:uri="http://schemas.microsoft.com/office/2006/metadata/properties"/>
-    <ds:schemaRef ds:uri="http://schemas.microsoft.com/office/infopath/2007/PartnerControls"/>
-    <ds:schemaRef ds:uri="4873beb7-5857-4685-be1f-d57550cc96cc"/>
+    <ds:schemaRef ds:uri="http://schemas.microsoft.com/sharepoint/v3/contenttype/forms"/>
   </ds:schemaRefs>
 </ds:datastoreItem>
 </file>
@@ -8651,15 +9598,17 @@
 </file>
 
 <file path=customXml/itemProps3.xml><?xml version="1.0" encoding="utf-8"?>
-<ds:datastoreItem xmlns:ds="http://schemas.openxmlformats.org/officeDocument/2006/customXml" ds:itemID="{FF740C13-C6A2-43D3-86C5-4CBB969C2CB1}">
+<ds:datastoreItem xmlns:ds="http://schemas.openxmlformats.org/officeDocument/2006/customXml" ds:itemID="{83AE4ADC-D632-40A7-A0C1-0481BB069C4F}">
   <ds:schemaRefs>
-    <ds:schemaRef ds:uri="http://schemas.microsoft.com/sharepoint/v3/contenttype/forms"/>
+    <ds:schemaRef ds:uri="http://schemas.microsoft.com/office/2006/metadata/properties"/>
+    <ds:schemaRef ds:uri="http://schemas.microsoft.com/office/infopath/2007/PartnerControls"/>
+    <ds:schemaRef ds:uri="4873beb7-5857-4685-be1f-d57550cc96cc"/>
   </ds:schemaRefs>
 </ds:datastoreItem>
 </file>
 
 <file path=customXml/itemProps4.xml><?xml version="1.0" encoding="utf-8"?>
-<ds:datastoreItem xmlns:ds="http://schemas.openxmlformats.org/officeDocument/2006/customXml" ds:itemID="{4A7AFDFF-A251-4993-AA6C-63B95334D1B3}">
+<ds:datastoreItem xmlns:ds="http://schemas.openxmlformats.org/officeDocument/2006/customXml" ds:itemID="{DC1BE93B-8C0A-40E2-A29A-DC694B886DF3}">
   <ds:schemaRefs>
     <ds:schemaRef ds:uri="http://schemas.openxmlformats.org/officeDocument/2006/bibliography"/>
   </ds:schemaRefs>

</xml_diff>

<commit_message>
report more or less finished
</commit_message>
<xml_diff>
--- a/Documents/Data_Mining_Report.docx
+++ b/Documents/Data_Mining_Report.docx
@@ -17,7 +17,7 @@
         <w:pStyle w:val="Heading1"/>
       </w:pPr>
       <w:bookmarkStart w:id="0" w:name="_Toc528155597"/>
-      <w:bookmarkStart w:id="1" w:name="_Toc529777830"/>
+      <w:bookmarkStart w:id="1" w:name="_Toc529903863"/>
       <w:r>
         <w:t>student details</w:t>
       </w:r>
@@ -29,7 +29,7 @@
         <w:pStyle w:val="Heading3"/>
       </w:pPr>
       <w:bookmarkStart w:id="2" w:name="_Toc528155598"/>
-      <w:bookmarkStart w:id="3" w:name="_Toc529777831"/>
+      <w:bookmarkStart w:id="3" w:name="_Toc529903864"/>
       <w:r>
         <w:t>Name(s): cathal hughes &amp; russell brady</w:t>
       </w:r>
@@ -41,7 +41,7 @@
         <w:pStyle w:val="Heading3"/>
       </w:pPr>
       <w:bookmarkStart w:id="4" w:name="_Toc528155599"/>
-      <w:bookmarkStart w:id="5" w:name="_Toc529777832"/>
+      <w:bookmarkStart w:id="5" w:name="_Toc529903865"/>
       <w:r>
         <w:t>Programme: case</w:t>
       </w:r>
@@ -56,7 +56,7 @@
         <w:pStyle w:val="Heading3"/>
       </w:pPr>
       <w:bookmarkStart w:id="6" w:name="_Toc528155600"/>
-      <w:bookmarkStart w:id="7" w:name="_Toc529777833"/>
+      <w:bookmarkStart w:id="7" w:name="_Toc529903866"/>
       <w:r>
         <w:t>Module Code: ca4010</w:t>
       </w:r>
@@ -71,7 +71,7 @@
         <w:pStyle w:val="Heading3"/>
       </w:pPr>
       <w:bookmarkStart w:id="8" w:name="_Toc528155602"/>
-      <w:bookmarkStart w:id="9" w:name="_Toc529777834"/>
+      <w:bookmarkStart w:id="9" w:name="_Toc529903867"/>
       <w:r>
         <w:t>Submission Date:</w:t>
       </w:r>
@@ -86,7 +86,7 @@
         <w:pStyle w:val="Heading3"/>
       </w:pPr>
       <w:bookmarkStart w:id="10" w:name="_Toc528155603"/>
-      <w:bookmarkStart w:id="11" w:name="_Toc529777835"/>
+      <w:bookmarkStart w:id="11" w:name="_Toc529903868"/>
       <w:r>
         <w:t>Module Coordinator: Mark roantree</w:t>
       </w:r>
@@ -99,7 +99,7 @@
         <w:pStyle w:val="Heading1"/>
       </w:pPr>
       <w:bookmarkStart w:id="12" w:name="_Toc528155604"/>
-      <w:bookmarkStart w:id="13" w:name="_Toc529777836"/>
+      <w:bookmarkStart w:id="13" w:name="_Toc529903869"/>
       <w:r>
         <w:t>Plagiarism declaration</w:t>
       </w:r>
@@ -193,7 +193,7 @@
           <w:r>
             <w:fldChar w:fldCharType="separate"/>
           </w:r>
-          <w:hyperlink w:anchor="_Toc529777830" w:history="1">
+          <w:hyperlink w:anchor="_Toc529903863" w:history="1">
             <w:r>
               <w:rPr>
                 <w:rStyle w:val="Hyperlink"/>
@@ -220,7 +220,7 @@
                 <w:noProof/>
                 <w:webHidden/>
               </w:rPr>
-              <w:instrText xml:space="preserve"> PAGEREF _Toc529777830 \h </w:instrText>
+              <w:instrText xml:space="preserve"> PAGEREF _Toc529903863 \h </w:instrText>
             </w:r>
             <w:r>
               <w:rPr>
@@ -262,7 +262,7 @@
               <w:lang w:eastAsia="en-GB"/>
             </w:rPr>
           </w:pPr>
-          <w:hyperlink w:anchor="_Toc529777831" w:history="1">
+          <w:hyperlink w:anchor="_Toc529903864" w:history="1">
             <w:r>
               <w:rPr>
                 <w:rStyle w:val="Hyperlink"/>
@@ -289,7 +289,7 @@
                 <w:noProof/>
                 <w:webHidden/>
               </w:rPr>
-              <w:instrText xml:space="preserve"> PAGEREF _Toc529777831 \h </w:instrText>
+              <w:instrText xml:space="preserve"> PAGEREF _Toc529903864 \h </w:instrText>
             </w:r>
             <w:r>
               <w:rPr>
@@ -331,7 +331,7 @@
               <w:lang w:eastAsia="en-GB"/>
             </w:rPr>
           </w:pPr>
-          <w:hyperlink w:anchor="_Toc529777832" w:history="1">
+          <w:hyperlink w:anchor="_Toc529903865" w:history="1">
             <w:r>
               <w:rPr>
                 <w:rStyle w:val="Hyperlink"/>
@@ -358,7 +358,7 @@
                 <w:noProof/>
                 <w:webHidden/>
               </w:rPr>
-              <w:instrText xml:space="preserve"> PAGEREF _Toc529777832 \h </w:instrText>
+              <w:instrText xml:space="preserve"> PAGEREF _Toc529903865 \h </w:instrText>
             </w:r>
             <w:r>
               <w:rPr>
@@ -400,7 +400,7 @@
               <w:lang w:eastAsia="en-GB"/>
             </w:rPr>
           </w:pPr>
-          <w:hyperlink w:anchor="_Toc529777833" w:history="1">
+          <w:hyperlink w:anchor="_Toc529903866" w:history="1">
             <w:r>
               <w:rPr>
                 <w:rStyle w:val="Hyperlink"/>
@@ -427,7 +427,7 @@
                 <w:noProof/>
                 <w:webHidden/>
               </w:rPr>
-              <w:instrText xml:space="preserve"> PAGEREF _Toc529777833 \h </w:instrText>
+              <w:instrText xml:space="preserve"> PAGEREF _Toc529903866 \h </w:instrText>
             </w:r>
             <w:r>
               <w:rPr>
@@ -469,7 +469,7 @@
               <w:lang w:eastAsia="en-GB"/>
             </w:rPr>
           </w:pPr>
-          <w:hyperlink w:anchor="_Toc529777834" w:history="1">
+          <w:hyperlink w:anchor="_Toc529903867" w:history="1">
             <w:r>
               <w:rPr>
                 <w:rStyle w:val="Hyperlink"/>
@@ -496,7 +496,7 @@
                 <w:noProof/>
                 <w:webHidden/>
               </w:rPr>
-              <w:instrText xml:space="preserve"> PAGEREF _Toc529777834 \h </w:instrText>
+              <w:instrText xml:space="preserve"> PAGEREF _Toc529903867 \h </w:instrText>
             </w:r>
             <w:r>
               <w:rPr>
@@ -538,7 +538,7 @@
               <w:lang w:eastAsia="en-GB"/>
             </w:rPr>
           </w:pPr>
-          <w:hyperlink w:anchor="_Toc529777835" w:history="1">
+          <w:hyperlink w:anchor="_Toc529903868" w:history="1">
             <w:r>
               <w:rPr>
                 <w:rStyle w:val="Hyperlink"/>
@@ -565,7 +565,7 @@
                 <w:noProof/>
                 <w:webHidden/>
               </w:rPr>
-              <w:instrText xml:space="preserve"> PAGEREF _Toc529777835 \h </w:instrText>
+              <w:instrText xml:space="preserve"> PAGEREF _Toc529903868 \h </w:instrText>
             </w:r>
             <w:r>
               <w:rPr>
@@ -607,7 +607,7 @@
               <w:lang w:eastAsia="en-GB"/>
             </w:rPr>
           </w:pPr>
-          <w:hyperlink w:anchor="_Toc529777836" w:history="1">
+          <w:hyperlink w:anchor="_Toc529903869" w:history="1">
             <w:r>
               <w:rPr>
                 <w:rStyle w:val="Hyperlink"/>
@@ -634,7 +634,7 @@
                 <w:noProof/>
                 <w:webHidden/>
               </w:rPr>
-              <w:instrText xml:space="preserve"> PAGEREF _Toc529777836 \h </w:instrText>
+              <w:instrText xml:space="preserve"> PAGEREF _Toc529903869 \h </w:instrText>
             </w:r>
             <w:r>
               <w:rPr>
@@ -676,7 +676,7 @@
               <w:lang w:eastAsia="en-GB"/>
             </w:rPr>
           </w:pPr>
-          <w:hyperlink w:anchor="_Toc529777837" w:history="1">
+          <w:hyperlink w:anchor="_Toc529903870" w:history="1">
             <w:r>
               <w:rPr>
                 <w:rStyle w:val="Hyperlink"/>
@@ -703,7 +703,7 @@
                 <w:noProof/>
                 <w:webHidden/>
               </w:rPr>
-              <w:instrText xml:space="preserve"> PAGEREF _Toc529777837 \h </w:instrText>
+              <w:instrText xml:space="preserve"> PAGEREF _Toc529903870 \h </w:instrText>
             </w:r>
             <w:r>
               <w:rPr>
@@ -745,7 +745,7 @@
               <w:lang w:eastAsia="en-GB"/>
             </w:rPr>
           </w:pPr>
-          <w:hyperlink w:anchor="_Toc529777838" w:history="1">
+          <w:hyperlink w:anchor="_Toc529903871" w:history="1">
             <w:r>
               <w:rPr>
                 <w:rStyle w:val="Hyperlink"/>
@@ -772,7 +772,7 @@
                 <w:noProof/>
                 <w:webHidden/>
               </w:rPr>
-              <w:instrText xml:space="preserve"> PAGEREF _Toc529777838 \h </w:instrText>
+              <w:instrText xml:space="preserve"> PAGEREF _Toc529903871 \h </w:instrText>
             </w:r>
             <w:r>
               <w:rPr>
@@ -814,7 +814,7 @@
               <w:lang w:eastAsia="en-GB"/>
             </w:rPr>
           </w:pPr>
-          <w:hyperlink w:anchor="_Toc529777839" w:history="1">
+          <w:hyperlink w:anchor="_Toc529903872" w:history="1">
             <w:r>
               <w:rPr>
                 <w:rStyle w:val="Hyperlink"/>
@@ -841,7 +841,7 @@
                 <w:noProof/>
                 <w:webHidden/>
               </w:rPr>
-              <w:instrText xml:space="preserve"> PAGEREF _Toc529777839 \h </w:instrText>
+              <w:instrText xml:space="preserve"> PAGEREF _Toc529903872 \h </w:instrText>
             </w:r>
             <w:r>
               <w:rPr>
@@ -883,7 +883,7 @@
               <w:lang w:eastAsia="en-GB"/>
             </w:rPr>
           </w:pPr>
-          <w:hyperlink w:anchor="_Toc529777840" w:history="1">
+          <w:hyperlink w:anchor="_Toc529903873" w:history="1">
             <w:r>
               <w:rPr>
                 <w:rStyle w:val="Hyperlink"/>
@@ -910,7 +910,7 @@
                 <w:noProof/>
                 <w:webHidden/>
               </w:rPr>
-              <w:instrText xml:space="preserve"> PAGEREF _Toc529777840 \h </w:instrText>
+              <w:instrText xml:space="preserve"> PAGEREF _Toc529903873 \h </w:instrText>
             </w:r>
             <w:r>
               <w:rPr>
@@ -952,7 +952,7 @@
               <w:lang w:eastAsia="en-GB"/>
             </w:rPr>
           </w:pPr>
-          <w:hyperlink w:anchor="_Toc529777841" w:history="1">
+          <w:hyperlink w:anchor="_Toc529903874" w:history="1">
             <w:r>
               <w:rPr>
                 <w:rStyle w:val="Hyperlink"/>
@@ -979,7 +979,7 @@
                 <w:noProof/>
                 <w:webHidden/>
               </w:rPr>
-              <w:instrText xml:space="preserve"> PAGEREF _Toc529777841 \h </w:instrText>
+              <w:instrText xml:space="preserve"> PAGEREF _Toc529903874 \h </w:instrText>
             </w:r>
             <w:r>
               <w:rPr>
@@ -1021,7 +1021,7 @@
               <w:lang w:eastAsia="en-GB"/>
             </w:rPr>
           </w:pPr>
-          <w:hyperlink w:anchor="_Toc529777842" w:history="1">
+          <w:hyperlink w:anchor="_Toc529903875" w:history="1">
             <w:r>
               <w:rPr>
                 <w:rStyle w:val="Hyperlink"/>
@@ -1048,7 +1048,7 @@
                 <w:noProof/>
                 <w:webHidden/>
               </w:rPr>
-              <w:instrText xml:space="preserve"> PAGEREF _Toc529777842 \h </w:instrText>
+              <w:instrText xml:space="preserve"> PAGEREF _Toc529903875 \h </w:instrText>
             </w:r>
             <w:r>
               <w:rPr>
@@ -1090,7 +1090,7 @@
               <w:lang w:eastAsia="en-GB"/>
             </w:rPr>
           </w:pPr>
-          <w:hyperlink w:anchor="_Toc529777843" w:history="1">
+          <w:hyperlink w:anchor="_Toc529903876" w:history="1">
             <w:r>
               <w:rPr>
                 <w:rStyle w:val="Hyperlink"/>
@@ -1117,7 +1117,7 @@
                 <w:noProof/>
                 <w:webHidden/>
               </w:rPr>
-              <w:instrText xml:space="preserve"> PAGEREF _Toc529777843 \h </w:instrText>
+              <w:instrText xml:space="preserve"> PAGEREF _Toc529903876 \h </w:instrText>
             </w:r>
             <w:r>
               <w:rPr>
@@ -1159,7 +1159,7 @@
               <w:lang w:eastAsia="en-GB"/>
             </w:rPr>
           </w:pPr>
-          <w:hyperlink w:anchor="_Toc529777844" w:history="1">
+          <w:hyperlink w:anchor="_Toc529903877" w:history="1">
             <w:r>
               <w:rPr>
                 <w:rStyle w:val="Hyperlink"/>
@@ -1186,7 +1186,7 @@
                 <w:noProof/>
                 <w:webHidden/>
               </w:rPr>
-              <w:instrText xml:space="preserve"> PAGEREF _Toc529777844 \h </w:instrText>
+              <w:instrText xml:space="preserve"> PAGEREF _Toc529903877 \h </w:instrText>
             </w:r>
             <w:r>
               <w:rPr>
@@ -1228,7 +1228,7 @@
               <w:lang w:eastAsia="en-GB"/>
             </w:rPr>
           </w:pPr>
-          <w:hyperlink w:anchor="_Toc529777845" w:history="1">
+          <w:hyperlink w:anchor="_Toc529903878" w:history="1">
             <w:r>
               <w:rPr>
                 <w:rStyle w:val="Hyperlink"/>
@@ -1255,7 +1255,7 @@
                 <w:noProof/>
                 <w:webHidden/>
               </w:rPr>
-              <w:instrText xml:space="preserve"> PAGEREF _Toc529777845 \h </w:instrText>
+              <w:instrText xml:space="preserve"> PAGEREF _Toc529903878 \h </w:instrText>
             </w:r>
             <w:r>
               <w:rPr>
@@ -1297,7 +1297,7 @@
               <w:lang w:eastAsia="en-GB"/>
             </w:rPr>
           </w:pPr>
-          <w:hyperlink w:anchor="_Toc529777846" w:history="1">
+          <w:hyperlink w:anchor="_Toc529903879" w:history="1">
             <w:r>
               <w:rPr>
                 <w:rStyle w:val="Hyperlink"/>
@@ -1324,7 +1324,7 @@
                 <w:noProof/>
                 <w:webHidden/>
               </w:rPr>
-              <w:instrText xml:space="preserve"> PAGEREF _Toc529777846 \h </w:instrText>
+              <w:instrText xml:space="preserve"> PAGEREF _Toc529903879 \h </w:instrText>
             </w:r>
             <w:r>
               <w:rPr>
@@ -1366,7 +1366,7 @@
               <w:lang w:eastAsia="en-GB"/>
             </w:rPr>
           </w:pPr>
-          <w:hyperlink w:anchor="_Toc529777847" w:history="1">
+          <w:hyperlink w:anchor="_Toc529903880" w:history="1">
             <w:r>
               <w:rPr>
                 <w:rStyle w:val="Hyperlink"/>
@@ -1393,7 +1393,7 @@
                 <w:noProof/>
                 <w:webHidden/>
               </w:rPr>
-              <w:instrText xml:space="preserve"> PAGEREF _Toc529777847 \h </w:instrText>
+              <w:instrText xml:space="preserve"> PAGEREF _Toc529903880 \h </w:instrText>
             </w:r>
             <w:r>
               <w:rPr>
@@ -1435,7 +1435,7 @@
               <w:lang w:eastAsia="en-GB"/>
             </w:rPr>
           </w:pPr>
-          <w:hyperlink w:anchor="_Toc529777848" w:history="1">
+          <w:hyperlink w:anchor="_Toc529903881" w:history="1">
             <w:r>
               <w:rPr>
                 <w:rStyle w:val="Hyperlink"/>
@@ -1462,7 +1462,7 @@
                 <w:noProof/>
                 <w:webHidden/>
               </w:rPr>
-              <w:instrText xml:space="preserve"> PAGEREF _Toc529777848 \h </w:instrText>
+              <w:instrText xml:space="preserve"> PAGEREF _Toc529903881 \h </w:instrText>
             </w:r>
             <w:r>
               <w:rPr>
@@ -1504,7 +1504,7 @@
               <w:lang w:eastAsia="en-GB"/>
             </w:rPr>
           </w:pPr>
-          <w:hyperlink w:anchor="_Toc529777849" w:history="1">
+          <w:hyperlink w:anchor="_Toc529903882" w:history="1">
             <w:r>
               <w:rPr>
                 <w:rStyle w:val="Hyperlink"/>
@@ -1531,7 +1531,7 @@
                 <w:noProof/>
                 <w:webHidden/>
               </w:rPr>
-              <w:instrText xml:space="preserve"> PAGEREF _Toc529777849 \h </w:instrText>
+              <w:instrText xml:space="preserve"> PAGEREF _Toc529903882 \h </w:instrText>
             </w:r>
             <w:r>
               <w:rPr>
@@ -1573,7 +1573,7 @@
               <w:lang w:eastAsia="en-GB"/>
             </w:rPr>
           </w:pPr>
-          <w:hyperlink w:anchor="_Toc529777850" w:history="1">
+          <w:hyperlink w:anchor="_Toc529903883" w:history="1">
             <w:r>
               <w:rPr>
                 <w:rStyle w:val="Hyperlink"/>
@@ -1600,7 +1600,7 @@
                 <w:noProof/>
                 <w:webHidden/>
               </w:rPr>
-              <w:instrText xml:space="preserve"> PAGEREF _Toc529777850 \h </w:instrText>
+              <w:instrText xml:space="preserve"> PAGEREF _Toc529903883 \h </w:instrText>
             </w:r>
             <w:r>
               <w:rPr>
@@ -1642,7 +1642,7 @@
               <w:lang w:eastAsia="en-GB"/>
             </w:rPr>
           </w:pPr>
-          <w:hyperlink w:anchor="_Toc529777851" w:history="1">
+          <w:hyperlink w:anchor="_Toc529903884" w:history="1">
             <w:r>
               <w:rPr>
                 <w:rStyle w:val="Hyperlink"/>
@@ -1669,7 +1669,7 @@
                 <w:noProof/>
                 <w:webHidden/>
               </w:rPr>
-              <w:instrText xml:space="preserve"> PAGEREF _Toc529777851 \h </w:instrText>
+              <w:instrText xml:space="preserve"> PAGEREF _Toc529903884 \h </w:instrText>
             </w:r>
             <w:r>
               <w:rPr>
@@ -1711,7 +1711,7 @@
               <w:lang w:eastAsia="en-GB"/>
             </w:rPr>
           </w:pPr>
-          <w:hyperlink w:anchor="_Toc529777852" w:history="1">
+          <w:hyperlink w:anchor="_Toc529903885" w:history="1">
             <w:r>
               <w:rPr>
                 <w:rStyle w:val="Hyperlink"/>
@@ -1738,7 +1738,7 @@
                 <w:noProof/>
                 <w:webHidden/>
               </w:rPr>
-              <w:instrText xml:space="preserve"> PAGEREF _Toc529777852 \h </w:instrText>
+              <w:instrText xml:space="preserve"> PAGEREF _Toc529903885 \h </w:instrText>
             </w:r>
             <w:r>
               <w:rPr>
@@ -1780,7 +1780,7 @@
               <w:lang w:eastAsia="en-GB"/>
             </w:rPr>
           </w:pPr>
-          <w:hyperlink w:anchor="_Toc529777853" w:history="1">
+          <w:hyperlink w:anchor="_Toc529903886" w:history="1">
             <w:r>
               <w:rPr>
                 <w:rStyle w:val="Hyperlink"/>
@@ -1807,7 +1807,7 @@
                 <w:noProof/>
                 <w:webHidden/>
               </w:rPr>
-              <w:instrText xml:space="preserve"> PAGEREF _Toc529777853 \h </w:instrText>
+              <w:instrText xml:space="preserve"> PAGEREF _Toc529903886 \h </w:instrText>
             </w:r>
             <w:r>
               <w:rPr>
@@ -1849,7 +1849,7 @@
               <w:lang w:eastAsia="en-GB"/>
             </w:rPr>
           </w:pPr>
-          <w:hyperlink w:anchor="_Toc529777854" w:history="1">
+          <w:hyperlink w:anchor="_Toc529903887" w:history="1">
             <w:r>
               <w:rPr>
                 <w:rStyle w:val="Hyperlink"/>
@@ -1876,7 +1876,7 @@
                 <w:noProof/>
                 <w:webHidden/>
               </w:rPr>
-              <w:instrText xml:space="preserve"> PAGEREF _Toc529777854 \h </w:instrText>
+              <w:instrText xml:space="preserve"> PAGEREF _Toc529903887 \h </w:instrText>
             </w:r>
             <w:r>
               <w:rPr>
@@ -1918,7 +1918,7 @@
               <w:lang w:eastAsia="en-GB"/>
             </w:rPr>
           </w:pPr>
-          <w:hyperlink w:anchor="_Toc529777855" w:history="1">
+          <w:hyperlink w:anchor="_Toc529903888" w:history="1">
             <w:r>
               <w:rPr>
                 <w:rStyle w:val="Hyperlink"/>
@@ -1945,7 +1945,7 @@
                 <w:noProof/>
                 <w:webHidden/>
               </w:rPr>
-              <w:instrText xml:space="preserve"> PAGEREF _Toc529777855 \h </w:instrText>
+              <w:instrText xml:space="preserve"> PAGEREF _Toc529903888 \h </w:instrText>
             </w:r>
             <w:r>
               <w:rPr>
@@ -1965,7 +1965,7 @@
                 <w:noProof/>
                 <w:webHidden/>
               </w:rPr>
-              <w:t>15</w:t>
+              <w:t>17</w:t>
             </w:r>
             <w:r>
               <w:rPr>
@@ -2000,7 +2000,7 @@
       <w:pPr>
         <w:pStyle w:val="Heading1"/>
       </w:pPr>
-      <w:bookmarkStart w:id="14" w:name="_Toc529777837"/>
+      <w:bookmarkStart w:id="14" w:name="_Toc529903870"/>
       <w:r>
         <w:t>Introduction</w:t>
       </w:r>
@@ -2018,7 +2018,7 @@
         <w:pStyle w:val="Heading1"/>
       </w:pPr>
       <w:bookmarkStart w:id="15" w:name="_Toc528155605"/>
-      <w:bookmarkStart w:id="16" w:name="_Toc529777838"/>
+      <w:bookmarkStart w:id="16" w:name="_Toc529903871"/>
       <w:r>
         <w:t>Idea and dataset description</w:t>
       </w:r>
@@ -2038,7 +2038,7 @@
       <w:pPr>
         <w:pStyle w:val="Heading2"/>
       </w:pPr>
-      <w:bookmarkStart w:id="17" w:name="_Toc529777839"/>
+      <w:bookmarkStart w:id="17" w:name="_Toc529903872"/>
       <w:r>
         <w:t>Idea</w:t>
       </w:r>
@@ -2079,7 +2079,7 @@
       <w:pPr>
         <w:pStyle w:val="Heading2"/>
       </w:pPr>
-      <w:bookmarkStart w:id="18" w:name="_Toc529777840"/>
+      <w:bookmarkStart w:id="18" w:name="_Toc529903873"/>
       <w:r>
         <w:t>Dataset Description</w:t>
       </w:r>
@@ -2094,7 +2094,7 @@
       <w:pPr>
         <w:pStyle w:val="Heading3"/>
       </w:pPr>
-      <w:bookmarkStart w:id="19" w:name="_Toc529777841"/>
+      <w:bookmarkStart w:id="19" w:name="_Toc529903874"/>
       <w:r>
         <w:t>Premier League Games Dataset</w:t>
       </w:r>
@@ -2215,7 +2215,7 @@
       <w:pPr>
         <w:pStyle w:val="Heading3"/>
       </w:pPr>
-      <w:bookmarkStart w:id="20" w:name="_Toc529777842"/>
+      <w:bookmarkStart w:id="20" w:name="_Toc529903875"/>
       <w:r>
         <w:t>PL Standings Dataset</w:t>
       </w:r>
@@ -2301,7 +2301,7 @@
       <w:pPr>
         <w:pStyle w:val="Heading3"/>
       </w:pPr>
-      <w:bookmarkStart w:id="21" w:name="_Toc529777843"/>
+      <w:bookmarkStart w:id="21" w:name="_Toc529903876"/>
       <w:r>
         <w:t>Generated Dataset</w:t>
       </w:r>
@@ -2423,7 +2423,7 @@
         <w:pStyle w:val="Heading1"/>
       </w:pPr>
       <w:bookmarkStart w:id="22" w:name="_Toc528155606"/>
-      <w:bookmarkStart w:id="23" w:name="_Toc529777844"/>
+      <w:bookmarkStart w:id="23" w:name="_Toc529903877"/>
       <w:r>
         <w:t>Data Preparation</w:t>
       </w:r>
@@ -2481,7 +2481,7 @@
       <w:pPr>
         <w:pStyle w:val="Heading2"/>
       </w:pPr>
-      <w:bookmarkStart w:id="24" w:name="_Toc529777845"/>
+      <w:bookmarkStart w:id="24" w:name="_Toc529903878"/>
       <w:r>
         <w:t>Attribute Analysis</w:t>
       </w:r>
@@ -2900,7 +2900,7 @@
       <w:pPr>
         <w:pStyle w:val="Heading1"/>
       </w:pPr>
-      <w:bookmarkStart w:id="25" w:name="_Toc529777846"/>
+      <w:bookmarkStart w:id="25" w:name="_Toc529903879"/>
       <w:r>
         <w:t>Data Transformation</w:t>
       </w:r>
@@ -2910,7 +2910,7 @@
       <w:pPr>
         <w:pStyle w:val="Heading2"/>
       </w:pPr>
-      <w:bookmarkStart w:id="26" w:name="_Toc529777847"/>
+      <w:bookmarkStart w:id="26" w:name="_Toc529903880"/>
       <w:r>
         <w:t>Attribute Construction &amp; Aggrergation</w:t>
       </w:r>
@@ -3285,7 +3285,7 @@
       <w:pPr>
         <w:pStyle w:val="Heading1"/>
       </w:pPr>
-      <w:bookmarkStart w:id="27" w:name="_Toc529777848"/>
+      <w:bookmarkStart w:id="27" w:name="_Toc529903881"/>
       <w:r>
         <w:lastRenderedPageBreak/>
         <w:t>Data Integartion</w:t>
@@ -3301,7 +3301,7 @@
       <w:pPr>
         <w:pStyle w:val="Heading2"/>
       </w:pPr>
-      <w:bookmarkStart w:id="28" w:name="_Toc529777849"/>
+      <w:bookmarkStart w:id="28" w:name="_Toc529903882"/>
       <w:r>
         <w:t>Premier League Standings Dataset</w:t>
       </w:r>
@@ -3419,7 +3419,7 @@
       <w:r>
         <w:t xml:space="preserve"> </w:t>
       </w:r>
-      <w:bookmarkStart w:id="29" w:name="_Toc529777850"/>
+      <w:bookmarkStart w:id="29" w:name="_Toc529903883"/>
       <w:r>
         <w:t>Discrepancy Detection</w:t>
       </w:r>
@@ -3548,7 +3548,7 @@
       <w:pPr>
         <w:pStyle w:val="Heading2"/>
       </w:pPr>
-      <w:bookmarkStart w:id="30" w:name="_Toc529777851"/>
+      <w:bookmarkStart w:id="30" w:name="_Toc529903884"/>
       <w:r>
         <w:t>Missing Values</w:t>
       </w:r>
@@ -3716,7 +3716,7 @@
       <w:pPr>
         <w:pStyle w:val="Heading2"/>
       </w:pPr>
-      <w:bookmarkStart w:id="31" w:name="_Toc529777852"/>
+      <w:bookmarkStart w:id="31" w:name="_Toc529903885"/>
       <w:r>
         <w:t>Final Dataset</w:t>
       </w:r>
@@ -3891,7 +3891,7 @@
         <w:pStyle w:val="Heading1"/>
       </w:pPr>
       <w:bookmarkStart w:id="32" w:name="_Toc528155607"/>
-      <w:bookmarkStart w:id="33" w:name="_Toc529777853"/>
+      <w:bookmarkStart w:id="33" w:name="_Toc529903886"/>
       <w:r>
         <w:t>Algorithm description</w:t>
       </w:r>
@@ -4214,19 +4214,7 @@
           <w:rPr>
             <w:rStyle w:val="Hyperlink"/>
           </w:rPr>
-          <w:t>https://pdfs.semanticschola</w:t>
-        </w:r>
-        <w:r>
-          <w:rPr>
-            <w:rStyle w:val="Hyperlink"/>
-          </w:rPr>
-          <w:t>r</w:t>
-        </w:r>
-        <w:r>
-          <w:rPr>
-            <w:rStyle w:val="Hyperlink"/>
-          </w:rPr>
-          <w:t>.org/2908/0eeec394d5958a2baf9d779491540130b6e7.pdf</w:t>
+          <w:t>https://pdfs.semanticscholar.org/2908/0eeec394d5958a2baf9d779491540130b6e7.pdf</w:t>
         </w:r>
       </w:hyperlink>
     </w:p>
@@ -4235,7 +4223,7 @@
       <w:pPr>
         <w:pStyle w:val="Heading2"/>
       </w:pPr>
-      <w:bookmarkStart w:id="34" w:name="_Toc529777854"/>
+      <w:bookmarkStart w:id="34" w:name="_Toc529903887"/>
       <w:r>
         <w:t>The Implementation</w:t>
       </w:r>
@@ -4246,12 +4234,7 @@
         <w:t>The initial step when running the algorithm on our dataset was to load the dataset and then split it into a training and testing set.</w:t>
       </w:r>
       <w:r>
-        <w:t xml:space="preserve"> Once the dataset is loaded and all the string values have b</w:t>
-      </w:r>
-      <w:bookmarkStart w:id="35" w:name="_GoBack"/>
-      <w:bookmarkEnd w:id="35"/>
-      <w:r>
-        <w:t xml:space="preserve">een converted to floats, it is passed into split dataset with a </w:t>
+        <w:t xml:space="preserve"> Once the dataset is loaded and all the string values have been converted to floats, it is passed into split dataset with a </w:t>
       </w:r>
       <w:proofErr w:type="spellStart"/>
       <w:r>
@@ -4515,21 +4498,335 @@
       <w:pPr>
         <w:pStyle w:val="Heading1"/>
       </w:pPr>
-      <w:bookmarkStart w:id="36" w:name="_Toc528155608"/>
-      <w:bookmarkStart w:id="37" w:name="_Toc529777855"/>
+      <w:bookmarkStart w:id="35" w:name="_Toc528155608"/>
+      <w:bookmarkStart w:id="36" w:name="_Toc529903888"/>
       <w:r>
         <w:t>Results and Analysis</w:t>
       </w:r>
+      <w:bookmarkEnd w:id="35"/>
       <w:bookmarkEnd w:id="36"/>
+      <w:r>
+        <w:t xml:space="preserve"> </w:t>
+      </w:r>
+    </w:p>
+    <w:p>
+      <w:r>
+        <w:t>Detailed in the section above, is how we implemented our own Gaussian Naïve Bayes Classifier. Training this classifier on 80% of our data and testing on the other 20% yielded</w:t>
+      </w:r>
+      <w:r>
+        <w:t xml:space="preserve"> results of approximately 53</w:t>
+      </w:r>
+      <w:r>
+        <w:t>%.</w:t>
+      </w:r>
+      <w:r>
+        <w:t xml:space="preserve"> </w:t>
+      </w:r>
+    </w:p>
+    <w:p>
+      <w:pPr>
+        <w:jc w:val="center"/>
+      </w:pPr>
+      <w:r>
+        <w:rPr>
+          <w:noProof/>
+        </w:rPr>
+        <w:drawing>
+          <wp:inline distT="0" distB="0" distL="0" distR="0">
+            <wp:extent cx="3372321" cy="638264"/>
+            <wp:effectExtent l="0" t="0" r="0" b="9525"/>
+            <wp:docPr id="20" name="Picture 20"/>
+            <wp:cNvGraphicFramePr>
+              <a:graphicFrameLocks xmlns:a="http://schemas.openxmlformats.org/drawingml/2006/main" noChangeAspect="1"/>
+            </wp:cNvGraphicFramePr>
+            <a:graphic xmlns:a="http://schemas.openxmlformats.org/drawingml/2006/main">
+              <a:graphicData uri="http://schemas.openxmlformats.org/drawingml/2006/picture">
+                <pic:pic xmlns:pic="http://schemas.openxmlformats.org/drawingml/2006/picture">
+                  <pic:nvPicPr>
+                    <pic:cNvPr id="20" name="bayesacc.PNG"/>
+                    <pic:cNvPicPr/>
+                  </pic:nvPicPr>
+                  <pic:blipFill>
+                    <a:blip r:embed="rId38">
+                      <a:extLst>
+                        <a:ext uri="{28A0092B-C50C-407E-A947-70E740481C1C}">
+                          <a14:useLocalDpi xmlns:a14="http://schemas.microsoft.com/office/drawing/2010/main" val="0"/>
+                        </a:ext>
+                      </a:extLst>
+                    </a:blip>
+                    <a:stretch>
+                      <a:fillRect/>
+                    </a:stretch>
+                  </pic:blipFill>
+                  <pic:spPr>
+                    <a:xfrm>
+                      <a:off x="0" y="0"/>
+                      <a:ext cx="3372321" cy="638264"/>
+                    </a:xfrm>
+                    <a:prstGeom prst="rect">
+                      <a:avLst/>
+                    </a:prstGeom>
+                  </pic:spPr>
+                </pic:pic>
+              </a:graphicData>
+            </a:graphic>
+          </wp:inline>
+        </w:drawing>
+      </w:r>
+    </w:p>
+    <w:p>
+      <w:r>
+        <w:t xml:space="preserve">This accuracy is quite low and not what we were </w:t>
+      </w:r>
+      <w:r>
+        <w:t>expecting</w:t>
+      </w:r>
+      <w:r>
+        <w:t xml:space="preserve"> after </w:t>
+      </w:r>
+      <w:r>
+        <w:t>performing the relevant analysis and transformation to produce our attributes</w:t>
+      </w:r>
+      <w:r>
+        <w:t>.</w:t>
+      </w:r>
+      <w:r>
+        <w:t xml:space="preserve"> We decided</w:t>
+      </w:r>
+      <w:r>
+        <w:t xml:space="preserve"> to check the</w:t>
+      </w:r>
+      <w:r>
+        <w:t xml:space="preserve"> </w:t>
+      </w:r>
+      <w:r>
+        <w:t xml:space="preserve">prediction </w:t>
+      </w:r>
+      <w:r>
+        <w:t xml:space="preserve">accuracy with some of the </w:t>
+      </w:r>
+      <w:proofErr w:type="gramStart"/>
+      <w:r>
+        <w:t>built in</w:t>
+      </w:r>
+      <w:proofErr w:type="gramEnd"/>
+      <w:r>
+        <w:t xml:space="preserve"> classifiers used in python using the </w:t>
+      </w:r>
+      <w:proofErr w:type="spellStart"/>
+      <w:r>
+        <w:t>SkLearn</w:t>
+      </w:r>
+      <w:proofErr w:type="spellEnd"/>
+      <w:r>
+        <w:t xml:space="preserve"> classifiers.</w:t>
+      </w:r>
+      <w:r>
+        <w:t xml:space="preserve"> How easily these classifiers are instantiated can be seen below, along with the accuracy each of the classifiers produced.</w:t>
+      </w:r>
+    </w:p>
+    <w:p>
+      <w:r>
+        <w:rPr>
+          <w:noProof/>
+        </w:rPr>
+        <w:drawing>
+          <wp:inline distT="0" distB="0" distL="0" distR="0">
+            <wp:extent cx="3591068" cy="847638"/>
+            <wp:effectExtent l="0" t="0" r="0" b="0"/>
+            <wp:docPr id="21" name="Picture 21"/>
+            <wp:cNvGraphicFramePr>
+              <a:graphicFrameLocks xmlns:a="http://schemas.openxmlformats.org/drawingml/2006/main" noChangeAspect="1"/>
+            </wp:cNvGraphicFramePr>
+            <a:graphic xmlns:a="http://schemas.openxmlformats.org/drawingml/2006/main">
+              <a:graphicData uri="http://schemas.openxmlformats.org/drawingml/2006/picture">
+                <pic:pic xmlns:pic="http://schemas.openxmlformats.org/drawingml/2006/picture">
+                  <pic:nvPicPr>
+                    <pic:cNvPr id="21" name="nb#.PNG"/>
+                    <pic:cNvPicPr/>
+                  </pic:nvPicPr>
+                  <pic:blipFill>
+                    <a:blip r:embed="rId39">
+                      <a:extLst>
+                        <a:ext uri="{28A0092B-C50C-407E-A947-70E740481C1C}">
+                          <a14:useLocalDpi xmlns:a14="http://schemas.microsoft.com/office/drawing/2010/main" val="0"/>
+                        </a:ext>
+                      </a:extLst>
+                    </a:blip>
+                    <a:stretch>
+                      <a:fillRect/>
+                    </a:stretch>
+                  </pic:blipFill>
+                  <pic:spPr>
+                    <a:xfrm>
+                      <a:off x="0" y="0"/>
+                      <a:ext cx="3656366" cy="863051"/>
+                    </a:xfrm>
+                    <a:prstGeom prst="rect">
+                      <a:avLst/>
+                    </a:prstGeom>
+                  </pic:spPr>
+                </pic:pic>
+              </a:graphicData>
+            </a:graphic>
+          </wp:inline>
+        </w:drawing>
+      </w:r>
+      <w:r>
+        <w:tab/>
+      </w:r>
+      <w:r>
+        <w:rPr>
+          <w:noProof/>
+        </w:rPr>
+        <w:drawing>
+          <wp:inline distT="0" distB="0" distL="0" distR="0">
+            <wp:extent cx="1990725" cy="1107201"/>
+            <wp:effectExtent l="0" t="0" r="0" b="0"/>
+            <wp:docPr id="29" name="Picture 29" descr="A close up of text on a black background&#10;&#10;Description generated with high confidence"/>
+            <wp:cNvGraphicFramePr>
+              <a:graphicFrameLocks xmlns:a="http://schemas.openxmlformats.org/drawingml/2006/main" noChangeAspect="1"/>
+            </wp:cNvGraphicFramePr>
+            <a:graphic xmlns:a="http://schemas.openxmlformats.org/drawingml/2006/main">
+              <a:graphicData uri="http://schemas.openxmlformats.org/drawingml/2006/picture">
+                <pic:pic xmlns:pic="http://schemas.openxmlformats.org/drawingml/2006/picture">
+                  <pic:nvPicPr>
+                    <pic:cNvPr id="29" name="sklearnacc.PNG"/>
+                    <pic:cNvPicPr/>
+                  </pic:nvPicPr>
+                  <pic:blipFill>
+                    <a:blip r:embed="rId40">
+                      <a:extLst>
+                        <a:ext uri="{28A0092B-C50C-407E-A947-70E740481C1C}">
+                          <a14:useLocalDpi xmlns:a14="http://schemas.microsoft.com/office/drawing/2010/main" val="0"/>
+                        </a:ext>
+                      </a:extLst>
+                    </a:blip>
+                    <a:stretch>
+                      <a:fillRect/>
+                    </a:stretch>
+                  </pic:blipFill>
+                  <pic:spPr>
+                    <a:xfrm>
+                      <a:off x="0" y="0"/>
+                      <a:ext cx="2005819" cy="1115596"/>
+                    </a:xfrm>
+                    <a:prstGeom prst="rect">
+                      <a:avLst/>
+                    </a:prstGeom>
+                  </pic:spPr>
+                </pic:pic>
+              </a:graphicData>
+            </a:graphic>
+          </wp:inline>
+        </w:drawing>
+      </w:r>
+    </w:p>
+    <w:p>
+      <w:r>
+        <w:t>As you can see Naïve Bayes was the top performer again for the data, albeit at a similar accuracy as our own NB classifier. Although there was comfort to be gained from the fact that we had picked the right classifier, it still begs the question, why the accuracy is consistently low across all three.</w:t>
+      </w:r>
+    </w:p>
+    <w:p>
+      <w:r>
+        <w:t xml:space="preserve">We decided to further investigate this, </w:t>
+      </w:r>
+      <w:r>
+        <w:t>by training a neural network on our data. This again the yielded very similar accuracy to our own Naïve Bayes classifier. Underwhelming, as we hoped some classifier would provide us an accuracy of ~60%.</w:t>
+      </w:r>
+    </w:p>
+    <w:p>
+      <w:pPr>
+        <w:jc w:val="center"/>
+      </w:pPr>
+      <w:r>
+        <w:rPr>
+          <w:noProof/>
+        </w:rPr>
+        <w:lastRenderedPageBreak/>
+        <w:drawing>
+          <wp:inline distT="0" distB="0" distL="0" distR="0">
+            <wp:extent cx="4524375" cy="1537611"/>
+            <wp:effectExtent l="0" t="0" r="0" b="5715"/>
+            <wp:docPr id="30" name="Picture 30"/>
+            <wp:cNvGraphicFramePr>
+              <a:graphicFrameLocks xmlns:a="http://schemas.openxmlformats.org/drawingml/2006/main" noChangeAspect="1"/>
+            </wp:cNvGraphicFramePr>
+            <a:graphic xmlns:a="http://schemas.openxmlformats.org/drawingml/2006/main">
+              <a:graphicData uri="http://schemas.openxmlformats.org/drawingml/2006/picture">
+                <pic:pic xmlns:pic="http://schemas.openxmlformats.org/drawingml/2006/picture">
+                  <pic:nvPicPr>
+                    <pic:cNvPr id="30" name="nnacc.PNG"/>
+                    <pic:cNvPicPr/>
+                  </pic:nvPicPr>
+                  <pic:blipFill>
+                    <a:blip r:embed="rId41">
+                      <a:extLst>
+                        <a:ext uri="{28A0092B-C50C-407E-A947-70E740481C1C}">
+                          <a14:useLocalDpi xmlns:a14="http://schemas.microsoft.com/office/drawing/2010/main" val="0"/>
+                        </a:ext>
+                      </a:extLst>
+                    </a:blip>
+                    <a:stretch>
+                      <a:fillRect/>
+                    </a:stretch>
+                  </pic:blipFill>
+                  <pic:spPr>
+                    <a:xfrm>
+                      <a:off x="0" y="0"/>
+                      <a:ext cx="4585886" cy="1558516"/>
+                    </a:xfrm>
+                    <a:prstGeom prst="rect">
+                      <a:avLst/>
+                    </a:prstGeom>
+                  </pic:spPr>
+                </pic:pic>
+              </a:graphicData>
+            </a:graphic>
+          </wp:inline>
+        </w:drawing>
+      </w:r>
+    </w:p>
+    <w:p>
+      <w:r>
+        <w:t>Perhaps, there is an underlying issue in our data that another workshop would have highlighted. Although an accuracy of 54% should not be underestimated as it is an increase from a guess of 33% for home win/away win/draw and greater than the</w:t>
+      </w:r>
+      <w:r>
+        <w:t xml:space="preserve"> </w:t>
+      </w:r>
+      <w:r>
+        <w:t>46% for guessing home win for every game, we still aren’t satisfied</w:t>
+      </w:r>
+      <w:r>
+        <w:t xml:space="preserve"> with the results that our final classifier produced. For someone following the game, intuition would provide them with similar results for picking a home win, away win or a draw. </w:t>
+      </w:r>
+    </w:p>
+    <w:p>
+      <w:r>
+        <w:t>Without access to more stats related to the game, to improve our results, incorporating something like sentiment analysis could really improve our prediction. Also, incorporating bookies odds could improve our prediction, as this would tell us the favourite for matches, this would especially help for games between teams that are in the middle of the table.</w:t>
+      </w:r>
+      <w:r>
+        <w:t xml:space="preserve"> </w:t>
+      </w:r>
+    </w:p>
+    <w:p>
+      <w:r>
+        <w:t xml:space="preserve">From our analysis and the use of our stacked histograms, </w:t>
+      </w:r>
+      <w:proofErr w:type="gramStart"/>
+      <w:r>
+        <w:t>it is clear that games</w:t>
+      </w:r>
+      <w:proofErr w:type="gramEnd"/>
+      <w:r>
+        <w:t xml:space="preserve"> at the start of the season and games amongst sides in close in position in the table are harder to predict due to points, goals difference and league position all being very similar. The predictions made for these games are likely to be decreasing the accuracy of our classifier.</w:t>
+      </w:r>
+      <w:bookmarkStart w:id="37" w:name="_GoBack"/>
       <w:bookmarkEnd w:id="37"/>
-      <w:r>
-        <w:t xml:space="preserve"> </w:t>
-      </w:r>
-    </w:p>
-    <w:p/>
+    </w:p>
     <w:sectPr>
-      <w:footerReference w:type="default" r:id="rId38"/>
-      <w:footerReference w:type="first" r:id="rId39"/>
+      <w:footerReference w:type="default" r:id="rId42"/>
+      <w:footerReference w:type="first" r:id="rId43"/>
       <w:pgSz w:w="12240" w:h="15840"/>
       <w:pgMar w:top="1440" w:right="1440" w:bottom="1440" w:left="1440" w:header="720" w:footer="720" w:gutter="0"/>
       <w:cols w:space="720"/>
@@ -8344,12 +8641,129 @@
 </file>
 
 <file path=customXml/item1.xml><?xml version="1.0" encoding="utf-8"?>
-<?mso-contentType ?>
-<FormTemplates xmlns="http://schemas.microsoft.com/sharepoint/v3/contenttype/forms">
-  <Display>DocumentLibraryForm</Display>
-  <Edit>AssetEditForm</Edit>
-  <New>DocumentLibraryForm</New>
-</FormTemplates>
+<p:properties xmlns:p="http://schemas.microsoft.com/office/2006/metadata/properties" xmlns:xsi="http://www.w3.org/2001/XMLSchema-instance" xmlns:pc="http://schemas.microsoft.com/office/infopath/2007/PartnerControls">
+  <documentManagement>
+    <APDescription xmlns="4873beb7-5857-4685-be1f-d57550cc96cc" xsi:nil="true"/>
+    <AssetExpire xmlns="4873beb7-5857-4685-be1f-d57550cc96cc">2029-01-01T08:00:00+00:00</AssetExpire>
+    <CampaignTagsTaxHTField0 xmlns="4873beb7-5857-4685-be1f-d57550cc96cc">
+      <Terms xmlns="http://schemas.microsoft.com/office/infopath/2007/PartnerControls"/>
+    </CampaignTagsTaxHTField0>
+    <IntlLangReviewDate xmlns="4873beb7-5857-4685-be1f-d57550cc96cc" xsi:nil="true"/>
+    <TPFriendlyName xmlns="4873beb7-5857-4685-be1f-d57550cc96cc" xsi:nil="true"/>
+    <IntlLangReview xmlns="4873beb7-5857-4685-be1f-d57550cc96cc">false</IntlLangReview>
+    <LocLastLocAttemptVersionLookup xmlns="4873beb7-5857-4685-be1f-d57550cc96cc">864570</LocLastLocAttemptVersionLookup>
+    <PolicheckWords xmlns="4873beb7-5857-4685-be1f-d57550cc96cc" xsi:nil="true"/>
+    <SubmitterId xmlns="4873beb7-5857-4685-be1f-d57550cc96cc" xsi:nil="true"/>
+    <AcquiredFrom xmlns="4873beb7-5857-4685-be1f-d57550cc96cc">Internal MS</AcquiredFrom>
+    <EditorialStatus xmlns="4873beb7-5857-4685-be1f-d57550cc96cc">Complete</EditorialStatus>
+    <Markets xmlns="4873beb7-5857-4685-be1f-d57550cc96cc"/>
+    <OriginAsset xmlns="4873beb7-5857-4685-be1f-d57550cc96cc" xsi:nil="true"/>
+    <AssetStart xmlns="4873beb7-5857-4685-be1f-d57550cc96cc">2012-11-01T04:53:00+00:00</AssetStart>
+    <FriendlyTitle xmlns="4873beb7-5857-4685-be1f-d57550cc96cc" xsi:nil="true"/>
+    <MarketSpecific xmlns="4873beb7-5857-4685-be1f-d57550cc96cc">false</MarketSpecific>
+    <TPNamespace xmlns="4873beb7-5857-4685-be1f-d57550cc96cc" xsi:nil="true"/>
+    <PublishStatusLookup xmlns="4873beb7-5857-4685-be1f-d57550cc96cc">
+      <Value>1655138</Value>
+    </PublishStatusLookup>
+    <APAuthor xmlns="4873beb7-5857-4685-be1f-d57550cc96cc">
+      <UserInfo>
+        <DisplayName>MIDDLEEAST\v-keerth</DisplayName>
+        <AccountId>2799</AccountId>
+        <AccountType/>
+      </UserInfo>
+    </APAuthor>
+    <TPCommandLine xmlns="4873beb7-5857-4685-be1f-d57550cc96cc" xsi:nil="true"/>
+    <IntlLangReviewer xmlns="4873beb7-5857-4685-be1f-d57550cc96cc" xsi:nil="true"/>
+    <OpenTemplate xmlns="4873beb7-5857-4685-be1f-d57550cc96cc">true</OpenTemplate>
+    <CSXSubmissionDate xmlns="4873beb7-5857-4685-be1f-d57550cc96cc" xsi:nil="true"/>
+    <TaxCatchAll xmlns="4873beb7-5857-4685-be1f-d57550cc96cc"/>
+    <Manager xmlns="4873beb7-5857-4685-be1f-d57550cc96cc" xsi:nil="true"/>
+    <NumericId xmlns="4873beb7-5857-4685-be1f-d57550cc96cc" xsi:nil="true"/>
+    <ParentAssetId xmlns="4873beb7-5857-4685-be1f-d57550cc96cc" xsi:nil="true"/>
+    <OriginalSourceMarket xmlns="4873beb7-5857-4685-be1f-d57550cc96cc" xsi:nil="true"/>
+    <ApprovalStatus xmlns="4873beb7-5857-4685-be1f-d57550cc96cc">InProgress</ApprovalStatus>
+    <TPComponent xmlns="4873beb7-5857-4685-be1f-d57550cc96cc" xsi:nil="true"/>
+    <EditorialTags xmlns="4873beb7-5857-4685-be1f-d57550cc96cc" xsi:nil="true"/>
+    <TPExecutable xmlns="4873beb7-5857-4685-be1f-d57550cc96cc" xsi:nil="true"/>
+    <TPLaunchHelpLink xmlns="4873beb7-5857-4685-be1f-d57550cc96cc" xsi:nil="true"/>
+    <LocComments xmlns="4873beb7-5857-4685-be1f-d57550cc96cc" xsi:nil="true"/>
+    <LocRecommendedHandoff xmlns="4873beb7-5857-4685-be1f-d57550cc96cc" xsi:nil="true"/>
+    <SourceTitle xmlns="4873beb7-5857-4685-be1f-d57550cc96cc" xsi:nil="true"/>
+    <CSXUpdate xmlns="4873beb7-5857-4685-be1f-d57550cc96cc">false</CSXUpdate>
+    <IntlLocPriority xmlns="4873beb7-5857-4685-be1f-d57550cc96cc" xsi:nil="true"/>
+    <UAProjectedTotalWords xmlns="4873beb7-5857-4685-be1f-d57550cc96cc" xsi:nil="true"/>
+    <AssetType xmlns="4873beb7-5857-4685-be1f-d57550cc96cc">TP</AssetType>
+    <MachineTranslated xmlns="4873beb7-5857-4685-be1f-d57550cc96cc">false</MachineTranslated>
+    <OutputCachingOn xmlns="4873beb7-5857-4685-be1f-d57550cc96cc">false</OutputCachingOn>
+    <TemplateStatus xmlns="4873beb7-5857-4685-be1f-d57550cc96cc">Complete</TemplateStatus>
+    <IsSearchable xmlns="4873beb7-5857-4685-be1f-d57550cc96cc">true</IsSearchable>
+    <ContentItem xmlns="4873beb7-5857-4685-be1f-d57550cc96cc" xsi:nil="true"/>
+    <HandoffToMSDN xmlns="4873beb7-5857-4685-be1f-d57550cc96cc" xsi:nil="true"/>
+    <ShowIn xmlns="4873beb7-5857-4685-be1f-d57550cc96cc">Show everywhere</ShowIn>
+    <ThumbnailAssetId xmlns="4873beb7-5857-4685-be1f-d57550cc96cc" xsi:nil="true"/>
+    <UALocComments xmlns="4873beb7-5857-4685-be1f-d57550cc96cc" xsi:nil="true"/>
+    <UALocRecommendation xmlns="4873beb7-5857-4685-be1f-d57550cc96cc">Localize</UALocRecommendation>
+    <LastModifiedDateTime xmlns="4873beb7-5857-4685-be1f-d57550cc96cc" xsi:nil="true"/>
+    <LegacyData xmlns="4873beb7-5857-4685-be1f-d57550cc96cc" xsi:nil="true"/>
+    <LocManualTestRequired xmlns="4873beb7-5857-4685-be1f-d57550cc96cc">false</LocManualTestRequired>
+    <LocMarketGroupTiers2 xmlns="4873beb7-5857-4685-be1f-d57550cc96cc" xsi:nil="true"/>
+    <ClipArtFilename xmlns="4873beb7-5857-4685-be1f-d57550cc96cc" xsi:nil="true"/>
+    <TPApplication xmlns="4873beb7-5857-4685-be1f-d57550cc96cc" xsi:nil="true"/>
+    <CSXHash xmlns="4873beb7-5857-4685-be1f-d57550cc96cc" xsi:nil="true"/>
+    <DirectSourceMarket xmlns="4873beb7-5857-4685-be1f-d57550cc96cc" xsi:nil="true"/>
+    <PrimaryImageGen xmlns="4873beb7-5857-4685-be1f-d57550cc96cc">true</PrimaryImageGen>
+    <PlannedPubDate xmlns="4873beb7-5857-4685-be1f-d57550cc96cc" xsi:nil="true"/>
+    <CSXSubmissionMarket xmlns="4873beb7-5857-4685-be1f-d57550cc96cc" xsi:nil="true"/>
+    <Downloads xmlns="4873beb7-5857-4685-be1f-d57550cc96cc">0</Downloads>
+    <ArtSampleDocs xmlns="4873beb7-5857-4685-be1f-d57550cc96cc" xsi:nil="true"/>
+    <TrustLevel xmlns="4873beb7-5857-4685-be1f-d57550cc96cc">1 Microsoft Managed Content</TrustLevel>
+    <BlockPublish xmlns="4873beb7-5857-4685-be1f-d57550cc96cc">false</BlockPublish>
+    <TPLaunchHelpLinkType xmlns="4873beb7-5857-4685-be1f-d57550cc96cc">Template</TPLaunchHelpLinkType>
+    <LocalizationTagsTaxHTField0 xmlns="4873beb7-5857-4685-be1f-d57550cc96cc">
+      <Terms xmlns="http://schemas.microsoft.com/office/infopath/2007/PartnerControls"/>
+    </LocalizationTagsTaxHTField0>
+    <BusinessGroup xmlns="4873beb7-5857-4685-be1f-d57550cc96cc" xsi:nil="true"/>
+    <Providers xmlns="4873beb7-5857-4685-be1f-d57550cc96cc" xsi:nil="true"/>
+    <TemplateTemplateType xmlns="4873beb7-5857-4685-be1f-d57550cc96cc">Word Document Template</TemplateTemplateType>
+    <TimesCloned xmlns="4873beb7-5857-4685-be1f-d57550cc96cc" xsi:nil="true"/>
+    <TPAppVersion xmlns="4873beb7-5857-4685-be1f-d57550cc96cc" xsi:nil="true"/>
+    <VoteCount xmlns="4873beb7-5857-4685-be1f-d57550cc96cc" xsi:nil="true"/>
+    <AverageRating xmlns="4873beb7-5857-4685-be1f-d57550cc96cc" xsi:nil="true"/>
+    <FeatureTagsTaxHTField0 xmlns="4873beb7-5857-4685-be1f-d57550cc96cc">
+      <Terms xmlns="http://schemas.microsoft.com/office/infopath/2007/PartnerControls"/>
+    </FeatureTagsTaxHTField0>
+    <Provider xmlns="4873beb7-5857-4685-be1f-d57550cc96cc" xsi:nil="true"/>
+    <UACurrentWords xmlns="4873beb7-5857-4685-be1f-d57550cc96cc" xsi:nil="true"/>
+    <AssetId xmlns="4873beb7-5857-4685-be1f-d57550cc96cc">TP103749966</AssetId>
+    <TPClientViewer xmlns="4873beb7-5857-4685-be1f-d57550cc96cc" xsi:nil="true"/>
+    <DSATActionTaken xmlns="4873beb7-5857-4685-be1f-d57550cc96cc" xsi:nil="true"/>
+    <APEditor xmlns="4873beb7-5857-4685-be1f-d57550cc96cc">
+      <UserInfo>
+        <DisplayName/>
+        <AccountId xsi:nil="true"/>
+        <AccountType/>
+      </UserInfo>
+    </APEditor>
+    <TPInstallLocation xmlns="4873beb7-5857-4685-be1f-d57550cc96cc" xsi:nil="true"/>
+    <OOCacheId xmlns="4873beb7-5857-4685-be1f-d57550cc96cc" xsi:nil="true"/>
+    <IsDeleted xmlns="4873beb7-5857-4685-be1f-d57550cc96cc">false</IsDeleted>
+    <PublishTargets xmlns="4873beb7-5857-4685-be1f-d57550cc96cc">OfficeOnlineVNext</PublishTargets>
+    <ApprovalLog xmlns="4873beb7-5857-4685-be1f-d57550cc96cc" xsi:nil="true"/>
+    <BugNumber xmlns="4873beb7-5857-4685-be1f-d57550cc96cc" xsi:nil="true"/>
+    <CrawlForDependencies xmlns="4873beb7-5857-4685-be1f-d57550cc96cc">false</CrawlForDependencies>
+    <InternalTagsTaxHTField0 xmlns="4873beb7-5857-4685-be1f-d57550cc96cc">
+      <Terms xmlns="http://schemas.microsoft.com/office/infopath/2007/PartnerControls"/>
+    </InternalTagsTaxHTField0>
+    <LastHandOff xmlns="4873beb7-5857-4685-be1f-d57550cc96cc" xsi:nil="true"/>
+    <Milestone xmlns="4873beb7-5857-4685-be1f-d57550cc96cc" xsi:nil="true"/>
+    <OriginalRelease xmlns="4873beb7-5857-4685-be1f-d57550cc96cc">15</OriginalRelease>
+    <RecommendationsModifier xmlns="4873beb7-5857-4685-be1f-d57550cc96cc" xsi:nil="true"/>
+    <ScenarioTagsTaxHTField0 xmlns="4873beb7-5857-4685-be1f-d57550cc96cc">
+      <Terms xmlns="http://schemas.microsoft.com/office/infopath/2007/PartnerControls"/>
+    </ScenarioTagsTaxHTField0>
+    <UANotes xmlns="4873beb7-5857-4685-be1f-d57550cc96cc" xsi:nil="true"/>
+  </documentManagement>
+</p:properties>
 </file>
 
 <file path=customXml/item2.xml><?xml version="1.0" encoding="utf-8"?>
@@ -9393,129 +9807,12 @@
 </file>
 
 <file path=customXml/item3.xml><?xml version="1.0" encoding="utf-8"?>
-<p:properties xmlns:p="http://schemas.microsoft.com/office/2006/metadata/properties" xmlns:xsi="http://www.w3.org/2001/XMLSchema-instance" xmlns:pc="http://schemas.microsoft.com/office/infopath/2007/PartnerControls">
-  <documentManagement>
-    <APDescription xmlns="4873beb7-5857-4685-be1f-d57550cc96cc" xsi:nil="true"/>
-    <AssetExpire xmlns="4873beb7-5857-4685-be1f-d57550cc96cc">2029-01-01T08:00:00+00:00</AssetExpire>
-    <CampaignTagsTaxHTField0 xmlns="4873beb7-5857-4685-be1f-d57550cc96cc">
-      <Terms xmlns="http://schemas.microsoft.com/office/infopath/2007/PartnerControls"/>
-    </CampaignTagsTaxHTField0>
-    <IntlLangReviewDate xmlns="4873beb7-5857-4685-be1f-d57550cc96cc" xsi:nil="true"/>
-    <TPFriendlyName xmlns="4873beb7-5857-4685-be1f-d57550cc96cc" xsi:nil="true"/>
-    <IntlLangReview xmlns="4873beb7-5857-4685-be1f-d57550cc96cc">false</IntlLangReview>
-    <LocLastLocAttemptVersionLookup xmlns="4873beb7-5857-4685-be1f-d57550cc96cc">864570</LocLastLocAttemptVersionLookup>
-    <PolicheckWords xmlns="4873beb7-5857-4685-be1f-d57550cc96cc" xsi:nil="true"/>
-    <SubmitterId xmlns="4873beb7-5857-4685-be1f-d57550cc96cc" xsi:nil="true"/>
-    <AcquiredFrom xmlns="4873beb7-5857-4685-be1f-d57550cc96cc">Internal MS</AcquiredFrom>
-    <EditorialStatus xmlns="4873beb7-5857-4685-be1f-d57550cc96cc">Complete</EditorialStatus>
-    <Markets xmlns="4873beb7-5857-4685-be1f-d57550cc96cc"/>
-    <OriginAsset xmlns="4873beb7-5857-4685-be1f-d57550cc96cc" xsi:nil="true"/>
-    <AssetStart xmlns="4873beb7-5857-4685-be1f-d57550cc96cc">2012-11-01T04:53:00+00:00</AssetStart>
-    <FriendlyTitle xmlns="4873beb7-5857-4685-be1f-d57550cc96cc" xsi:nil="true"/>
-    <MarketSpecific xmlns="4873beb7-5857-4685-be1f-d57550cc96cc">false</MarketSpecific>
-    <TPNamespace xmlns="4873beb7-5857-4685-be1f-d57550cc96cc" xsi:nil="true"/>
-    <PublishStatusLookup xmlns="4873beb7-5857-4685-be1f-d57550cc96cc">
-      <Value>1655138</Value>
-    </PublishStatusLookup>
-    <APAuthor xmlns="4873beb7-5857-4685-be1f-d57550cc96cc">
-      <UserInfo>
-        <DisplayName>MIDDLEEAST\v-keerth</DisplayName>
-        <AccountId>2799</AccountId>
-        <AccountType/>
-      </UserInfo>
-    </APAuthor>
-    <TPCommandLine xmlns="4873beb7-5857-4685-be1f-d57550cc96cc" xsi:nil="true"/>
-    <IntlLangReviewer xmlns="4873beb7-5857-4685-be1f-d57550cc96cc" xsi:nil="true"/>
-    <OpenTemplate xmlns="4873beb7-5857-4685-be1f-d57550cc96cc">true</OpenTemplate>
-    <CSXSubmissionDate xmlns="4873beb7-5857-4685-be1f-d57550cc96cc" xsi:nil="true"/>
-    <TaxCatchAll xmlns="4873beb7-5857-4685-be1f-d57550cc96cc"/>
-    <Manager xmlns="4873beb7-5857-4685-be1f-d57550cc96cc" xsi:nil="true"/>
-    <NumericId xmlns="4873beb7-5857-4685-be1f-d57550cc96cc" xsi:nil="true"/>
-    <ParentAssetId xmlns="4873beb7-5857-4685-be1f-d57550cc96cc" xsi:nil="true"/>
-    <OriginalSourceMarket xmlns="4873beb7-5857-4685-be1f-d57550cc96cc" xsi:nil="true"/>
-    <ApprovalStatus xmlns="4873beb7-5857-4685-be1f-d57550cc96cc">InProgress</ApprovalStatus>
-    <TPComponent xmlns="4873beb7-5857-4685-be1f-d57550cc96cc" xsi:nil="true"/>
-    <EditorialTags xmlns="4873beb7-5857-4685-be1f-d57550cc96cc" xsi:nil="true"/>
-    <TPExecutable xmlns="4873beb7-5857-4685-be1f-d57550cc96cc" xsi:nil="true"/>
-    <TPLaunchHelpLink xmlns="4873beb7-5857-4685-be1f-d57550cc96cc" xsi:nil="true"/>
-    <LocComments xmlns="4873beb7-5857-4685-be1f-d57550cc96cc" xsi:nil="true"/>
-    <LocRecommendedHandoff xmlns="4873beb7-5857-4685-be1f-d57550cc96cc" xsi:nil="true"/>
-    <SourceTitle xmlns="4873beb7-5857-4685-be1f-d57550cc96cc" xsi:nil="true"/>
-    <CSXUpdate xmlns="4873beb7-5857-4685-be1f-d57550cc96cc">false</CSXUpdate>
-    <IntlLocPriority xmlns="4873beb7-5857-4685-be1f-d57550cc96cc" xsi:nil="true"/>
-    <UAProjectedTotalWords xmlns="4873beb7-5857-4685-be1f-d57550cc96cc" xsi:nil="true"/>
-    <AssetType xmlns="4873beb7-5857-4685-be1f-d57550cc96cc">TP</AssetType>
-    <MachineTranslated xmlns="4873beb7-5857-4685-be1f-d57550cc96cc">false</MachineTranslated>
-    <OutputCachingOn xmlns="4873beb7-5857-4685-be1f-d57550cc96cc">false</OutputCachingOn>
-    <TemplateStatus xmlns="4873beb7-5857-4685-be1f-d57550cc96cc">Complete</TemplateStatus>
-    <IsSearchable xmlns="4873beb7-5857-4685-be1f-d57550cc96cc">true</IsSearchable>
-    <ContentItem xmlns="4873beb7-5857-4685-be1f-d57550cc96cc" xsi:nil="true"/>
-    <HandoffToMSDN xmlns="4873beb7-5857-4685-be1f-d57550cc96cc" xsi:nil="true"/>
-    <ShowIn xmlns="4873beb7-5857-4685-be1f-d57550cc96cc">Show everywhere</ShowIn>
-    <ThumbnailAssetId xmlns="4873beb7-5857-4685-be1f-d57550cc96cc" xsi:nil="true"/>
-    <UALocComments xmlns="4873beb7-5857-4685-be1f-d57550cc96cc" xsi:nil="true"/>
-    <UALocRecommendation xmlns="4873beb7-5857-4685-be1f-d57550cc96cc">Localize</UALocRecommendation>
-    <LastModifiedDateTime xmlns="4873beb7-5857-4685-be1f-d57550cc96cc" xsi:nil="true"/>
-    <LegacyData xmlns="4873beb7-5857-4685-be1f-d57550cc96cc" xsi:nil="true"/>
-    <LocManualTestRequired xmlns="4873beb7-5857-4685-be1f-d57550cc96cc">false</LocManualTestRequired>
-    <LocMarketGroupTiers2 xmlns="4873beb7-5857-4685-be1f-d57550cc96cc" xsi:nil="true"/>
-    <ClipArtFilename xmlns="4873beb7-5857-4685-be1f-d57550cc96cc" xsi:nil="true"/>
-    <TPApplication xmlns="4873beb7-5857-4685-be1f-d57550cc96cc" xsi:nil="true"/>
-    <CSXHash xmlns="4873beb7-5857-4685-be1f-d57550cc96cc" xsi:nil="true"/>
-    <DirectSourceMarket xmlns="4873beb7-5857-4685-be1f-d57550cc96cc" xsi:nil="true"/>
-    <PrimaryImageGen xmlns="4873beb7-5857-4685-be1f-d57550cc96cc">true</PrimaryImageGen>
-    <PlannedPubDate xmlns="4873beb7-5857-4685-be1f-d57550cc96cc" xsi:nil="true"/>
-    <CSXSubmissionMarket xmlns="4873beb7-5857-4685-be1f-d57550cc96cc" xsi:nil="true"/>
-    <Downloads xmlns="4873beb7-5857-4685-be1f-d57550cc96cc">0</Downloads>
-    <ArtSampleDocs xmlns="4873beb7-5857-4685-be1f-d57550cc96cc" xsi:nil="true"/>
-    <TrustLevel xmlns="4873beb7-5857-4685-be1f-d57550cc96cc">1 Microsoft Managed Content</TrustLevel>
-    <BlockPublish xmlns="4873beb7-5857-4685-be1f-d57550cc96cc">false</BlockPublish>
-    <TPLaunchHelpLinkType xmlns="4873beb7-5857-4685-be1f-d57550cc96cc">Template</TPLaunchHelpLinkType>
-    <LocalizationTagsTaxHTField0 xmlns="4873beb7-5857-4685-be1f-d57550cc96cc">
-      <Terms xmlns="http://schemas.microsoft.com/office/infopath/2007/PartnerControls"/>
-    </LocalizationTagsTaxHTField0>
-    <BusinessGroup xmlns="4873beb7-5857-4685-be1f-d57550cc96cc" xsi:nil="true"/>
-    <Providers xmlns="4873beb7-5857-4685-be1f-d57550cc96cc" xsi:nil="true"/>
-    <TemplateTemplateType xmlns="4873beb7-5857-4685-be1f-d57550cc96cc">Word Document Template</TemplateTemplateType>
-    <TimesCloned xmlns="4873beb7-5857-4685-be1f-d57550cc96cc" xsi:nil="true"/>
-    <TPAppVersion xmlns="4873beb7-5857-4685-be1f-d57550cc96cc" xsi:nil="true"/>
-    <VoteCount xmlns="4873beb7-5857-4685-be1f-d57550cc96cc" xsi:nil="true"/>
-    <AverageRating xmlns="4873beb7-5857-4685-be1f-d57550cc96cc" xsi:nil="true"/>
-    <FeatureTagsTaxHTField0 xmlns="4873beb7-5857-4685-be1f-d57550cc96cc">
-      <Terms xmlns="http://schemas.microsoft.com/office/infopath/2007/PartnerControls"/>
-    </FeatureTagsTaxHTField0>
-    <Provider xmlns="4873beb7-5857-4685-be1f-d57550cc96cc" xsi:nil="true"/>
-    <UACurrentWords xmlns="4873beb7-5857-4685-be1f-d57550cc96cc" xsi:nil="true"/>
-    <AssetId xmlns="4873beb7-5857-4685-be1f-d57550cc96cc">TP103749966</AssetId>
-    <TPClientViewer xmlns="4873beb7-5857-4685-be1f-d57550cc96cc" xsi:nil="true"/>
-    <DSATActionTaken xmlns="4873beb7-5857-4685-be1f-d57550cc96cc" xsi:nil="true"/>
-    <APEditor xmlns="4873beb7-5857-4685-be1f-d57550cc96cc">
-      <UserInfo>
-        <DisplayName/>
-        <AccountId xsi:nil="true"/>
-        <AccountType/>
-      </UserInfo>
-    </APEditor>
-    <TPInstallLocation xmlns="4873beb7-5857-4685-be1f-d57550cc96cc" xsi:nil="true"/>
-    <OOCacheId xmlns="4873beb7-5857-4685-be1f-d57550cc96cc" xsi:nil="true"/>
-    <IsDeleted xmlns="4873beb7-5857-4685-be1f-d57550cc96cc">false</IsDeleted>
-    <PublishTargets xmlns="4873beb7-5857-4685-be1f-d57550cc96cc">OfficeOnlineVNext</PublishTargets>
-    <ApprovalLog xmlns="4873beb7-5857-4685-be1f-d57550cc96cc" xsi:nil="true"/>
-    <BugNumber xmlns="4873beb7-5857-4685-be1f-d57550cc96cc" xsi:nil="true"/>
-    <CrawlForDependencies xmlns="4873beb7-5857-4685-be1f-d57550cc96cc">false</CrawlForDependencies>
-    <InternalTagsTaxHTField0 xmlns="4873beb7-5857-4685-be1f-d57550cc96cc">
-      <Terms xmlns="http://schemas.microsoft.com/office/infopath/2007/PartnerControls"/>
-    </InternalTagsTaxHTField0>
-    <LastHandOff xmlns="4873beb7-5857-4685-be1f-d57550cc96cc" xsi:nil="true"/>
-    <Milestone xmlns="4873beb7-5857-4685-be1f-d57550cc96cc" xsi:nil="true"/>
-    <OriginalRelease xmlns="4873beb7-5857-4685-be1f-d57550cc96cc">15</OriginalRelease>
-    <RecommendationsModifier xmlns="4873beb7-5857-4685-be1f-d57550cc96cc" xsi:nil="true"/>
-    <ScenarioTagsTaxHTField0 xmlns="4873beb7-5857-4685-be1f-d57550cc96cc">
-      <Terms xmlns="http://schemas.microsoft.com/office/infopath/2007/PartnerControls"/>
-    </ScenarioTagsTaxHTField0>
-    <UANotes xmlns="4873beb7-5857-4685-be1f-d57550cc96cc" xsi:nil="true"/>
-  </documentManagement>
-</p:properties>
+<?mso-contentType ?>
+<FormTemplates xmlns="http://schemas.microsoft.com/sharepoint/v3/contenttype/forms">
+  <Display>DocumentLibraryForm</Display>
+  <Edit>AssetEditForm</Edit>
+  <New>DocumentLibraryForm</New>
+</FormTemplates>
 </file>
 
 <file path=customXml/item4.xml><?xml version="1.0" encoding="utf-8"?>
@@ -9572,9 +9869,11 @@
 </file>
 
 <file path=customXml/itemProps1.xml><?xml version="1.0" encoding="utf-8"?>
-<ds:datastoreItem xmlns:ds="http://schemas.openxmlformats.org/officeDocument/2006/customXml" ds:itemID="{FF740C13-C6A2-43D3-86C5-4CBB969C2CB1}">
+<ds:datastoreItem xmlns:ds="http://schemas.openxmlformats.org/officeDocument/2006/customXml" ds:itemID="{83AE4ADC-D632-40A7-A0C1-0481BB069C4F}">
   <ds:schemaRefs>
-    <ds:schemaRef ds:uri="http://schemas.microsoft.com/sharepoint/v3/contenttype/forms"/>
+    <ds:schemaRef ds:uri="http://schemas.microsoft.com/office/2006/metadata/properties"/>
+    <ds:schemaRef ds:uri="http://schemas.microsoft.com/office/infopath/2007/PartnerControls"/>
+    <ds:schemaRef ds:uri="4873beb7-5857-4685-be1f-d57550cc96cc"/>
   </ds:schemaRefs>
 </ds:datastoreItem>
 </file>
@@ -9598,17 +9897,15 @@
 </file>
 
 <file path=customXml/itemProps3.xml><?xml version="1.0" encoding="utf-8"?>
-<ds:datastoreItem xmlns:ds="http://schemas.openxmlformats.org/officeDocument/2006/customXml" ds:itemID="{83AE4ADC-D632-40A7-A0C1-0481BB069C4F}">
+<ds:datastoreItem xmlns:ds="http://schemas.openxmlformats.org/officeDocument/2006/customXml" ds:itemID="{FF740C13-C6A2-43D3-86C5-4CBB969C2CB1}">
   <ds:schemaRefs>
-    <ds:schemaRef ds:uri="http://schemas.microsoft.com/office/2006/metadata/properties"/>
-    <ds:schemaRef ds:uri="http://schemas.microsoft.com/office/infopath/2007/PartnerControls"/>
-    <ds:schemaRef ds:uri="4873beb7-5857-4685-be1f-d57550cc96cc"/>
+    <ds:schemaRef ds:uri="http://schemas.microsoft.com/sharepoint/v3/contenttype/forms"/>
   </ds:schemaRefs>
 </ds:datastoreItem>
 </file>
 
 <file path=customXml/itemProps4.xml><?xml version="1.0" encoding="utf-8"?>
-<ds:datastoreItem xmlns:ds="http://schemas.openxmlformats.org/officeDocument/2006/customXml" ds:itemID="{DC1BE93B-8C0A-40E2-A29A-DC694B886DF3}">
+<ds:datastoreItem xmlns:ds="http://schemas.openxmlformats.org/officeDocument/2006/customXml" ds:itemID="{991EABEF-5FA6-46AF-8EF5-BFF19DEEA283}">
   <ds:schemaRefs>
     <ds:schemaRef ds:uri="http://schemas.openxmlformats.org/officeDocument/2006/bibliography"/>
   </ds:schemaRefs>

</xml_diff>